<commit_message>
Updating the pdf and the word templates
</commit_message>
<xml_diff>
--- a/course_specifications/syllabus/static/syllabus_template.docx
+++ b/course_specifications/syllabus/static/syllabus_template.docx
@@ -1,6 +1,6 @@
 
 <file path=word/document.xml><?xml version="1.0" encoding="utf-8"?>
-<w:document xmlns:wpc="http://schemas.microsoft.com/office/word/2010/wordprocessingCanvas" xmlns:cx="http://schemas.microsoft.com/office/drawing/2014/chartex" xmlns:cx1="http://schemas.microsoft.com/office/drawing/2015/9/8/chartex" xmlns:mc="http://schemas.openxmlformats.org/markup-compatibility/2006" xmlns:o="urn:schemas-microsoft-com:office:office" xmlns:r="http://schemas.openxmlformats.org/officeDocument/2006/relationships" xmlns:m="http://schemas.openxmlformats.org/officeDocument/2006/math" xmlns:v="urn:schemas-microsoft-com:vml" xmlns:wp14="http://schemas.microsoft.com/office/word/2010/wordprocessingDrawing" xmlns:wp="http://schemas.openxmlformats.org/drawingml/2006/wordprocessingDrawing" xmlns:w10="urn:schemas-microsoft-com:office:word" xmlns:w="http://schemas.openxmlformats.org/wordprocessingml/2006/main" xmlns:w14="http://schemas.microsoft.com/office/word/2010/wordml" xmlns:w15="http://schemas.microsoft.com/office/word/2012/wordml" xmlns:w16se="http://schemas.microsoft.com/office/word/2015/wordml/symex" xmlns:wpg="http://schemas.microsoft.com/office/word/2010/wordprocessingGroup" xmlns:wpi="http://schemas.microsoft.com/office/word/2010/wordprocessingInk" xmlns:wne="http://schemas.microsoft.com/office/word/2006/wordml" xmlns:wps="http://schemas.microsoft.com/office/word/2010/wordprocessingShape" mc:Ignorable="w14 w15 w16se wp14">
+<w:document xmlns:wpc="http://schemas.microsoft.com/office/word/2010/wordprocessingCanvas" xmlns:cx="http://schemas.microsoft.com/office/drawing/2014/chartex" xmlns:mc="http://schemas.openxmlformats.org/markup-compatibility/2006" xmlns:o="urn:schemas-microsoft-com:office:office" xmlns:r="http://schemas.openxmlformats.org/officeDocument/2006/relationships" xmlns:m="http://schemas.openxmlformats.org/officeDocument/2006/math" xmlns:v="urn:schemas-microsoft-com:vml" xmlns:wp14="http://schemas.microsoft.com/office/word/2010/wordprocessingDrawing" xmlns:wp="http://schemas.openxmlformats.org/drawingml/2006/wordprocessingDrawing" xmlns:w10="urn:schemas-microsoft-com:office:word" xmlns:w="http://schemas.openxmlformats.org/wordprocessingml/2006/main" xmlns:w14="http://schemas.microsoft.com/office/word/2010/wordml" xmlns:w15="http://schemas.microsoft.com/office/word/2012/wordml" xmlns:w16se="http://schemas.microsoft.com/office/word/2015/wordml/symex" xmlns:wpg="http://schemas.microsoft.com/office/word/2010/wordprocessingGroup" xmlns:wpi="http://schemas.microsoft.com/office/word/2010/wordprocessingInk" xmlns:wne="http://schemas.microsoft.com/office/word/2006/wordml" xmlns:wps="http://schemas.microsoft.com/office/word/2010/wordprocessingShape" mc:Ignorable="w14 w15 w16se wp14">
   <w:body>
     <w:p>
       <w:pPr>
@@ -78,6 +78,7 @@
           <w:szCs w:val="36"/>
         </w:rPr>
       </w:pPr>
+      <w:proofErr w:type="gramStart"/>
       <w:r>
         <w:rPr>
           <w:rFonts w:asciiTheme="majorBidi" w:hAnsiTheme="majorBidi" w:cstheme="majorBidi"/>
@@ -86,18 +87,7 @@
           <w:sz w:val="36"/>
           <w:szCs w:val="36"/>
         </w:rPr>
-        <w:t>{</w:t>
-      </w:r>
-      <w:proofErr w:type="gramStart"/>
-      <w:r>
-        <w:rPr>
-          <w:rFonts w:asciiTheme="majorBidi" w:hAnsiTheme="majorBidi" w:cstheme="majorBidi"/>
-          <w:b/>
-          <w:bCs/>
-          <w:sz w:val="36"/>
-          <w:szCs w:val="36"/>
-        </w:rPr>
-        <w:t xml:space="preserve">{ </w:t>
+        <w:t xml:space="preserve">{{ </w:t>
       </w:r>
       <w:proofErr w:type="spellStart"/>
       <w:r>
@@ -181,6 +171,7 @@
         <w:t>{{</w:t>
       </w:r>
       <w:proofErr w:type="spellStart"/>
+      <w:proofErr w:type="gramStart"/>
       <w:r>
         <w:rPr>
           <w:rFonts w:asciiTheme="majorBidi" w:hAnsiTheme="majorBidi" w:cstheme="majorBidi"/>
@@ -189,9 +180,9 @@
           <w:sz w:val="28"/>
           <w:szCs w:val="28"/>
         </w:rPr>
-        <w:t>course.program_code</w:t>
-      </w:r>
-      <w:proofErr w:type="spellEnd"/>
+        <w:t>course.program</w:t>
+      </w:r>
+      <w:proofErr w:type="gramEnd"/>
       <w:r>
         <w:rPr>
           <w:rFonts w:asciiTheme="majorBidi" w:hAnsiTheme="majorBidi" w:cstheme="majorBidi"/>
@@ -200,6 +191,17 @@
           <w:sz w:val="28"/>
           <w:szCs w:val="28"/>
         </w:rPr>
+        <w:t>_code</w:t>
+      </w:r>
+      <w:proofErr w:type="spellEnd"/>
+      <w:r>
+        <w:rPr>
+          <w:rFonts w:asciiTheme="majorBidi" w:hAnsiTheme="majorBidi" w:cstheme="majorBidi"/>
+          <w:b/>
+          <w:bCs/>
+          <w:sz w:val="28"/>
+          <w:szCs w:val="28"/>
+        </w:rPr>
         <w:t>}} {{</w:t>
       </w:r>
       <w:proofErr w:type="spellStart"/>
@@ -244,10 +246,8 @@
           <w:sz w:val="28"/>
           <w:szCs w:val="28"/>
         </w:rPr>
-        <w:t>}} ({{course.lecture_c</w:t>
-      </w:r>
-      <w:bookmarkStart w:id="0" w:name="_GoBack"/>
-      <w:bookmarkEnd w:id="0"/>
+        <w:t>}} (</w:t>
+      </w:r>
       <w:r>
         <w:rPr>
           <w:rFonts w:asciiTheme="majorBidi" w:hAnsiTheme="majorBidi" w:cstheme="majorBidi"/>
@@ -256,7 +256,271 @@
           <w:sz w:val="28"/>
           <w:szCs w:val="28"/>
         </w:rPr>
-        <w:t>redit_hours}}-{{course.lab_contact_hours}}-{{course.total_credit_hours}}</w:t>
+        <w:t>{%</w:t>
+      </w:r>
+      <w:r>
+        <w:rPr>
+          <w:rFonts w:asciiTheme="majorBidi" w:hAnsiTheme="majorBidi" w:cstheme="majorBidi"/>
+          <w:b/>
+          <w:bCs/>
+          <w:sz w:val="28"/>
+          <w:szCs w:val="28"/>
+        </w:rPr>
+        <w:t xml:space="preserve"> if </w:t>
+      </w:r>
+      <w:proofErr w:type="spellStart"/>
+      <w:r>
+        <w:rPr>
+          <w:rFonts w:asciiTheme="majorBidi" w:hAnsiTheme="majorBidi" w:cstheme="majorBidi"/>
+          <w:b/>
+          <w:bCs/>
+          <w:sz w:val="28"/>
+          <w:szCs w:val="28"/>
+        </w:rPr>
+        <w:t>course.lecture_credit_hours</w:t>
+      </w:r>
+      <w:proofErr w:type="spellEnd"/>
+      <w:r>
+        <w:rPr>
+          <w:rFonts w:asciiTheme="majorBidi" w:hAnsiTheme="majorBidi" w:cstheme="majorBidi"/>
+          <w:b/>
+          <w:bCs/>
+          <w:sz w:val="28"/>
+          <w:szCs w:val="28"/>
+        </w:rPr>
+        <w:t xml:space="preserve"> </w:t>
+      </w:r>
+      <w:r>
+        <w:rPr>
+          <w:rFonts w:asciiTheme="majorBidi" w:hAnsiTheme="majorBidi" w:cstheme="majorBidi"/>
+          <w:b/>
+          <w:bCs/>
+          <w:sz w:val="28"/>
+          <w:szCs w:val="28"/>
+        </w:rPr>
+        <w:t>%}</w:t>
+      </w:r>
+      <w:r>
+        <w:rPr>
+          <w:rFonts w:asciiTheme="majorBidi" w:hAnsiTheme="majorBidi" w:cstheme="majorBidi"/>
+          <w:b/>
+          <w:bCs/>
+          <w:sz w:val="28"/>
+          <w:szCs w:val="28"/>
+        </w:rPr>
+        <w:t>{{</w:t>
+      </w:r>
+      <w:proofErr w:type="spellStart"/>
+      <w:r>
+        <w:rPr>
+          <w:rFonts w:asciiTheme="majorBidi" w:hAnsiTheme="majorBidi" w:cstheme="majorBidi"/>
+          <w:b/>
+          <w:bCs/>
+          <w:sz w:val="28"/>
+          <w:szCs w:val="28"/>
+        </w:rPr>
+        <w:t>course.lecture_credit_hours</w:t>
+      </w:r>
+      <w:proofErr w:type="spellEnd"/>
+      <w:r>
+        <w:rPr>
+          <w:rFonts w:asciiTheme="majorBidi" w:hAnsiTheme="majorBidi" w:cstheme="majorBidi"/>
+          <w:b/>
+          <w:bCs/>
+          <w:sz w:val="28"/>
+          <w:szCs w:val="28"/>
+        </w:rPr>
+        <w:t>}}</w:t>
+      </w:r>
+      <w:r>
+        <w:rPr>
+          <w:rFonts w:asciiTheme="majorBidi" w:hAnsiTheme="majorBidi" w:cstheme="majorBidi"/>
+          <w:b/>
+          <w:bCs/>
+          <w:sz w:val="28"/>
+          <w:szCs w:val="28"/>
+        </w:rPr>
+        <w:t xml:space="preserve">{% else %}0{% </w:t>
+      </w:r>
+      <w:proofErr w:type="spellStart"/>
+      <w:r>
+        <w:rPr>
+          <w:rFonts w:asciiTheme="majorBidi" w:hAnsiTheme="majorBidi" w:cstheme="majorBidi"/>
+          <w:b/>
+          <w:bCs/>
+          <w:sz w:val="28"/>
+          <w:szCs w:val="28"/>
+        </w:rPr>
+        <w:t>endif</w:t>
+      </w:r>
+      <w:proofErr w:type="spellEnd"/>
+      <w:r>
+        <w:rPr>
+          <w:rFonts w:asciiTheme="majorBidi" w:hAnsiTheme="majorBidi" w:cstheme="majorBidi"/>
+          <w:b/>
+          <w:bCs/>
+          <w:sz w:val="28"/>
+          <w:szCs w:val="28"/>
+        </w:rPr>
+        <w:t xml:space="preserve"> %}</w:t>
+      </w:r>
+      <w:r>
+        <w:rPr>
+          <w:rFonts w:asciiTheme="majorBidi" w:hAnsiTheme="majorBidi" w:cstheme="majorBidi"/>
+          <w:b/>
+          <w:bCs/>
+          <w:sz w:val="28"/>
+          <w:szCs w:val="28"/>
+        </w:rPr>
+        <w:t>-</w:t>
+      </w:r>
+      <w:r>
+        <w:rPr>
+          <w:rFonts w:asciiTheme="majorBidi" w:hAnsiTheme="majorBidi" w:cstheme="majorBidi"/>
+          <w:b/>
+          <w:bCs/>
+          <w:sz w:val="28"/>
+          <w:szCs w:val="28"/>
+        </w:rPr>
+        <w:t xml:space="preserve">{% if </w:t>
+      </w:r>
+      <w:proofErr w:type="spellStart"/>
+      <w:r>
+        <w:rPr>
+          <w:rFonts w:asciiTheme="majorBidi" w:hAnsiTheme="majorBidi" w:cstheme="majorBidi"/>
+          <w:b/>
+          <w:bCs/>
+          <w:sz w:val="28"/>
+          <w:szCs w:val="28"/>
+        </w:rPr>
+        <w:t>course</w:t>
+      </w:r>
+      <w:r>
+        <w:rPr>
+          <w:rFonts w:asciiTheme="majorBidi" w:hAnsiTheme="majorBidi" w:cstheme="majorBidi"/>
+          <w:b/>
+          <w:bCs/>
+          <w:sz w:val="28"/>
+          <w:szCs w:val="28"/>
+        </w:rPr>
+        <w:t>.lab_contact_hours</w:t>
+      </w:r>
+      <w:proofErr w:type="spellEnd"/>
+      <w:r>
+        <w:rPr>
+          <w:rFonts w:asciiTheme="majorBidi" w:hAnsiTheme="majorBidi" w:cstheme="majorBidi"/>
+          <w:b/>
+          <w:bCs/>
+          <w:sz w:val="28"/>
+          <w:szCs w:val="28"/>
+        </w:rPr>
+        <w:t xml:space="preserve"> %}</w:t>
+      </w:r>
+      <w:r>
+        <w:rPr>
+          <w:rFonts w:asciiTheme="majorBidi" w:hAnsiTheme="majorBidi" w:cstheme="majorBidi"/>
+          <w:b/>
+          <w:bCs/>
+          <w:sz w:val="28"/>
+          <w:szCs w:val="28"/>
+        </w:rPr>
+        <w:t>{{</w:t>
+      </w:r>
+      <w:proofErr w:type="spellStart"/>
+      <w:r>
+        <w:rPr>
+          <w:rFonts w:asciiTheme="majorBidi" w:hAnsiTheme="majorBidi" w:cstheme="majorBidi"/>
+          <w:b/>
+          <w:bCs/>
+          <w:sz w:val="28"/>
+          <w:szCs w:val="28"/>
+        </w:rPr>
+        <w:t>course.lab_contact_hours</w:t>
+      </w:r>
+      <w:proofErr w:type="spellEnd"/>
+      <w:r>
+        <w:rPr>
+          <w:rFonts w:asciiTheme="majorBidi" w:hAnsiTheme="majorBidi" w:cstheme="majorBidi"/>
+          <w:b/>
+          <w:bCs/>
+          <w:sz w:val="28"/>
+          <w:szCs w:val="28"/>
+        </w:rPr>
+        <w:t>}</w:t>
+      </w:r>
+      <w:r>
+        <w:rPr>
+          <w:rFonts w:asciiTheme="majorBidi" w:hAnsiTheme="majorBidi" w:cstheme="majorBidi"/>
+          <w:b/>
+          <w:bCs/>
+          <w:sz w:val="28"/>
+          <w:szCs w:val="28"/>
+        </w:rPr>
+        <w:t>}</w:t>
+      </w:r>
+      <w:r>
+        <w:rPr>
+          <w:rFonts w:asciiTheme="majorBidi" w:hAnsiTheme="majorBidi" w:cstheme="majorBidi"/>
+          <w:b/>
+          <w:bCs/>
+          <w:sz w:val="28"/>
+          <w:szCs w:val="28"/>
+        </w:rPr>
+        <w:t xml:space="preserve">{% else %}0{% </w:t>
+      </w:r>
+      <w:proofErr w:type="spellStart"/>
+      <w:r>
+        <w:rPr>
+          <w:rFonts w:asciiTheme="majorBidi" w:hAnsiTheme="majorBidi" w:cstheme="majorBidi"/>
+          <w:b/>
+          <w:bCs/>
+          <w:sz w:val="28"/>
+          <w:szCs w:val="28"/>
+        </w:rPr>
+        <w:t>endif</w:t>
+      </w:r>
+      <w:proofErr w:type="spellEnd"/>
+      <w:r>
+        <w:rPr>
+          <w:rFonts w:asciiTheme="majorBidi" w:hAnsiTheme="majorBidi" w:cstheme="majorBidi"/>
+          <w:b/>
+          <w:bCs/>
+          <w:sz w:val="28"/>
+          <w:szCs w:val="28"/>
+        </w:rPr>
+        <w:t xml:space="preserve"> %}</w:t>
+      </w:r>
+      <w:r>
+        <w:rPr>
+          <w:rFonts w:asciiTheme="majorBidi" w:hAnsiTheme="majorBidi" w:cstheme="majorBidi"/>
+          <w:b/>
+          <w:bCs/>
+          <w:sz w:val="28"/>
+          <w:szCs w:val="28"/>
+        </w:rPr>
+        <w:t>-{{</w:t>
+      </w:r>
+      <w:proofErr w:type="spellStart"/>
+      <w:r>
+        <w:rPr>
+          <w:rFonts w:asciiTheme="majorBidi" w:hAnsiTheme="majorBidi" w:cstheme="majorBidi"/>
+          <w:b/>
+          <w:bCs/>
+          <w:sz w:val="28"/>
+          <w:szCs w:val="28"/>
+        </w:rPr>
+        <w:t>course.total_credit_hours</w:t>
+      </w:r>
+      <w:proofErr w:type="spellEnd"/>
+      <w:r>
+        <w:rPr>
+          <w:rFonts w:asciiTheme="majorBidi" w:hAnsiTheme="majorBidi" w:cstheme="majorBidi"/>
+          <w:b/>
+          <w:bCs/>
+          <w:sz w:val="28"/>
+          <w:szCs w:val="28"/>
+        </w:rPr>
+        <w:t>}}</w:t>
       </w:r>
       <w:r>
         <w:rPr>
@@ -359,16 +623,46 @@
           <w:sz w:val="22"/>
           <w:szCs w:val="28"/>
         </w:rPr>
-        <w:t>}</w:t>
+        <w:t>}}</w:t>
+      </w:r>
+      <w:r>
+        <w:rPr>
+          <w:rFonts w:asciiTheme="majorBidi" w:hAnsiTheme="majorBidi" w:cstheme="majorBidi"/>
+          <w:color w:val="4472C4" w:themeColor="accent5"/>
+          <w:sz w:val="22"/>
+          <w:szCs w:val="28"/>
+        </w:rPr>
+        <w:t>{</w:t>
       </w:r>
       <w:proofErr w:type="gramEnd"/>
       <w:r>
         <w:rPr>
           <w:rFonts w:asciiTheme="majorBidi" w:hAnsiTheme="majorBidi" w:cstheme="majorBidi"/>
-          <w:sz w:val="22"/>
-          <w:szCs w:val="28"/>
-        </w:rPr>
-        <w:t>}</w:t>
+          <w:color w:val="4472C4" w:themeColor="accent5"/>
+          <w:sz w:val="22"/>
+          <w:szCs w:val="28"/>
+        </w:rPr>
+        <w:t xml:space="preserve">% if </w:t>
+      </w:r>
+      <w:proofErr w:type="spellStart"/>
+      <w:r>
+        <w:rPr>
+          <w:rFonts w:asciiTheme="majorBidi" w:hAnsiTheme="majorBidi" w:cstheme="majorBidi"/>
+          <w:color w:val="4472C4" w:themeColor="accent5"/>
+          <w:sz w:val="22"/>
+          <w:szCs w:val="28"/>
+        </w:rPr>
+        <w:t>prerequisite_courses</w:t>
+      </w:r>
+      <w:proofErr w:type="spellEnd"/>
+      <w:r>
+        <w:rPr>
+          <w:rFonts w:asciiTheme="majorBidi" w:hAnsiTheme="majorBidi" w:cstheme="majorBidi"/>
+          <w:color w:val="4472C4" w:themeColor="accent5"/>
+          <w:sz w:val="22"/>
+          <w:szCs w:val="28"/>
+        </w:rPr>
+        <w:t>%}</w:t>
       </w:r>
     </w:p>
     <w:p>
@@ -392,55 +686,7 @@
           <w:sz w:val="28"/>
           <w:szCs w:val="32"/>
         </w:rPr>
-        <w:t xml:space="preserve">{% if </w:t>
-      </w:r>
-      <w:proofErr w:type="spellStart"/>
-      <w:r>
-        <w:rPr>
-          <w:rFonts w:asciiTheme="majorBidi" w:hAnsiTheme="majorBidi" w:cstheme="majorBidi"/>
-          <w:b/>
-          <w:bCs/>
-          <w:color w:val="067E40"/>
-          <w:sz w:val="28"/>
-          <w:szCs w:val="32"/>
-        </w:rPr>
-        <w:t>prerequisite_</w:t>
-      </w:r>
-      <w:proofErr w:type="gramStart"/>
-      <w:r>
-        <w:rPr>
-          <w:rFonts w:asciiTheme="majorBidi" w:hAnsiTheme="majorBidi" w:cstheme="majorBidi"/>
-          <w:b/>
-          <w:bCs/>
-          <w:color w:val="067E40"/>
-          <w:sz w:val="28"/>
-          <w:szCs w:val="32"/>
-        </w:rPr>
-        <w:t>courses</w:t>
-      </w:r>
-      <w:proofErr w:type="spellEnd"/>
-      <w:r>
-        <w:rPr>
-          <w:rFonts w:asciiTheme="majorBidi" w:hAnsiTheme="majorBidi" w:cstheme="majorBidi"/>
-          <w:b/>
-          <w:bCs/>
-          <w:color w:val="067E40"/>
-          <w:sz w:val="28"/>
-          <w:szCs w:val="32"/>
-        </w:rPr>
-        <w:t>%</w:t>
-      </w:r>
-      <w:proofErr w:type="gramEnd"/>
-      <w:r>
-        <w:rPr>
-          <w:rFonts w:asciiTheme="majorBidi" w:hAnsiTheme="majorBidi" w:cstheme="majorBidi"/>
-          <w:b/>
-          <w:bCs/>
-          <w:color w:val="067E40"/>
-          <w:sz w:val="28"/>
-          <w:szCs w:val="32"/>
-        </w:rPr>
-        <w:t>}Course Pre-requisites:</w:t>
+        <w:t>Course Pre-requisites:</w:t>
       </w:r>
     </w:p>
     <w:p>
@@ -660,13 +906,23 @@
         <w:t>endif</w:t>
       </w:r>
       <w:proofErr w:type="spellEnd"/>
-      <w:r>
-        <w:rPr>
-          <w:rFonts w:asciiTheme="majorBidi" w:hAnsiTheme="majorBidi" w:cstheme="majorBidi"/>
-          <w:sz w:val="22"/>
-          <w:szCs w:val="28"/>
-        </w:rPr>
-        <w:t>%}{%</w:t>
+      <w:proofErr w:type="gramStart"/>
+      <w:r>
+        <w:rPr>
+          <w:rFonts w:asciiTheme="majorBidi" w:hAnsiTheme="majorBidi" w:cstheme="majorBidi"/>
+          <w:sz w:val="22"/>
+          <w:szCs w:val="28"/>
+        </w:rPr>
+        <w:t>%}{</w:t>
+      </w:r>
+      <w:proofErr w:type="gramEnd"/>
+      <w:r>
+        <w:rPr>
+          <w:rFonts w:asciiTheme="majorBidi" w:hAnsiTheme="majorBidi" w:cstheme="majorBidi"/>
+          <w:sz w:val="22"/>
+          <w:szCs w:val="28"/>
+        </w:rPr>
+        <w:t>%</w:t>
       </w:r>
       <w:proofErr w:type="spellStart"/>
       <w:r>
@@ -689,15 +945,17 @@
       <w:r>
         <w:rPr>
           <w:rFonts w:asciiTheme="majorBidi" w:hAnsiTheme="majorBidi" w:cstheme="majorBidi"/>
-          <w:sz w:val="22"/>
-          <w:szCs w:val="28"/>
-        </w:rPr>
-        <w:t xml:space="preserve"> {%</w:t>
-      </w:r>
-      <w:proofErr w:type="spellStart"/>
-      <w:r>
-        <w:rPr>
-          <w:rFonts w:asciiTheme="majorBidi" w:hAnsiTheme="majorBidi" w:cstheme="majorBidi"/>
+          <w:color w:val="4472C4" w:themeColor="accent5"/>
+          <w:sz w:val="22"/>
+          <w:szCs w:val="28"/>
+        </w:rPr>
+        <w:t>{%</w:t>
+      </w:r>
+      <w:proofErr w:type="spellStart"/>
+      <w:r>
+        <w:rPr>
+          <w:rFonts w:asciiTheme="majorBidi" w:hAnsiTheme="majorBidi" w:cstheme="majorBidi"/>
+          <w:color w:val="4472C4" w:themeColor="accent5"/>
           <w:sz w:val="22"/>
           <w:szCs w:val="28"/>
         </w:rPr>
@@ -707,10 +965,40 @@
       <w:r>
         <w:rPr>
           <w:rFonts w:asciiTheme="majorBidi" w:hAnsiTheme="majorBidi" w:cstheme="majorBidi"/>
+          <w:color w:val="4472C4" w:themeColor="accent5"/>
           <w:sz w:val="22"/>
           <w:szCs w:val="28"/>
         </w:rPr>
         <w:t>%}</w:t>
+      </w:r>
+      <w:r>
+        <w:rPr>
+          <w:rFonts w:asciiTheme="majorBidi" w:hAnsiTheme="majorBidi" w:cstheme="majorBidi"/>
+          <w:color w:val="4472C4" w:themeColor="accent5"/>
+          <w:sz w:val="22"/>
+          <w:szCs w:val="28"/>
+        </w:rPr>
+        <w:t xml:space="preserve">{% if </w:t>
+      </w:r>
+      <w:proofErr w:type="spellStart"/>
+      <w:r>
+        <w:rPr>
+          <w:rFonts w:asciiTheme="majorBidi" w:hAnsiTheme="majorBidi" w:cstheme="majorBidi"/>
+          <w:color w:val="4472C4" w:themeColor="accent5"/>
+          <w:sz w:val="22"/>
+          <w:szCs w:val="28"/>
+        </w:rPr>
+        <w:t>corequisite_courses</w:t>
+      </w:r>
+      <w:proofErr w:type="spellEnd"/>
+      <w:r>
+        <w:rPr>
+          <w:rFonts w:asciiTheme="majorBidi" w:hAnsiTheme="majorBidi" w:cstheme="majorBidi"/>
+          <w:color w:val="4472C4" w:themeColor="accent5"/>
+          <w:sz w:val="22"/>
+          <w:szCs w:val="28"/>
+        </w:rPr>
+        <w:t xml:space="preserve"> %}</w:t>
       </w:r>
     </w:p>
     <w:p>
@@ -736,41 +1024,6 @@
           <w:szCs w:val="32"/>
         </w:rPr>
       </w:pPr>
-      <w:r>
-        <w:rPr>
-          <w:rFonts w:asciiTheme="majorBidi" w:hAnsiTheme="majorBidi" w:cstheme="majorBidi"/>
-          <w:b/>
-          <w:bCs/>
-          <w:color w:val="067E40"/>
-          <w:sz w:val="28"/>
-          <w:szCs w:val="32"/>
-        </w:rPr>
-        <w:t xml:space="preserve">{% if </w:t>
-      </w:r>
-      <w:proofErr w:type="spellStart"/>
-      <w:r>
-        <w:rPr>
-          <w:rFonts w:asciiTheme="majorBidi" w:hAnsiTheme="majorBidi" w:cstheme="majorBidi"/>
-          <w:b/>
-          <w:bCs/>
-          <w:color w:val="067E40"/>
-          <w:sz w:val="28"/>
-          <w:szCs w:val="32"/>
-        </w:rPr>
-        <w:t>corequisite_courses</w:t>
-      </w:r>
-      <w:proofErr w:type="spellEnd"/>
-      <w:r>
-        <w:rPr>
-          <w:rFonts w:asciiTheme="majorBidi" w:hAnsiTheme="majorBidi" w:cstheme="majorBidi"/>
-          <w:b/>
-          <w:bCs/>
-          <w:color w:val="067E40"/>
-          <w:sz w:val="28"/>
-          <w:szCs w:val="32"/>
-        </w:rPr>
-        <w:t xml:space="preserve"> %}</w:t>
-      </w:r>
       <w:r>
         <w:rPr>
           <w:rFonts w:asciiTheme="majorBidi" w:hAnsiTheme="majorBidi" w:cstheme="majorBidi"/>
@@ -1000,13 +1253,23 @@
         <w:t>endif</w:t>
       </w:r>
       <w:proofErr w:type="spellEnd"/>
-      <w:r>
-        <w:rPr>
-          <w:rFonts w:asciiTheme="majorBidi" w:hAnsiTheme="majorBidi" w:cstheme="majorBidi"/>
-          <w:sz w:val="22"/>
-          <w:szCs w:val="28"/>
-        </w:rPr>
-        <w:t>%}{%</w:t>
+      <w:proofErr w:type="gramStart"/>
+      <w:r>
+        <w:rPr>
+          <w:rFonts w:asciiTheme="majorBidi" w:hAnsiTheme="majorBidi" w:cstheme="majorBidi"/>
+          <w:sz w:val="22"/>
+          <w:szCs w:val="28"/>
+        </w:rPr>
+        <w:t>%}{</w:t>
+      </w:r>
+      <w:proofErr w:type="gramEnd"/>
+      <w:r>
+        <w:rPr>
+          <w:rFonts w:asciiTheme="majorBidi" w:hAnsiTheme="majorBidi" w:cstheme="majorBidi"/>
+          <w:sz w:val="22"/>
+          <w:szCs w:val="28"/>
+        </w:rPr>
+        <w:t>%</w:t>
       </w:r>
       <w:proofErr w:type="spellStart"/>
       <w:r>
@@ -1029,15 +1292,17 @@
       <w:r>
         <w:rPr>
           <w:rFonts w:asciiTheme="majorBidi" w:hAnsiTheme="majorBidi" w:cstheme="majorBidi"/>
-          <w:sz w:val="22"/>
-          <w:szCs w:val="28"/>
-        </w:rPr>
-        <w:t xml:space="preserve"> {%</w:t>
-      </w:r>
-      <w:proofErr w:type="spellStart"/>
-      <w:r>
-        <w:rPr>
-          <w:rFonts w:asciiTheme="majorBidi" w:hAnsiTheme="majorBidi" w:cstheme="majorBidi"/>
+          <w:color w:val="4472C4" w:themeColor="accent5"/>
+          <w:sz w:val="22"/>
+          <w:szCs w:val="28"/>
+        </w:rPr>
+        <w:t>{%</w:t>
+      </w:r>
+      <w:proofErr w:type="spellStart"/>
+      <w:r>
+        <w:rPr>
+          <w:rFonts w:asciiTheme="majorBidi" w:hAnsiTheme="majorBidi" w:cstheme="majorBidi"/>
+          <w:color w:val="4472C4" w:themeColor="accent5"/>
           <w:sz w:val="22"/>
           <w:szCs w:val="28"/>
         </w:rPr>
@@ -1047,6 +1312,7 @@
       <w:r>
         <w:rPr>
           <w:rFonts w:asciiTheme="majorBidi" w:hAnsiTheme="majorBidi" w:cstheme="majorBidi"/>
+          <w:color w:val="4472C4" w:themeColor="accent5"/>
           <w:sz w:val="22"/>
           <w:szCs w:val="28"/>
         </w:rPr>
@@ -1077,41 +1343,6 @@
           <w:szCs w:val="32"/>
         </w:rPr>
       </w:pPr>
-      <w:r>
-        <w:rPr>
-          <w:rFonts w:asciiTheme="majorBidi" w:hAnsiTheme="majorBidi" w:cstheme="majorBidi"/>
-          <w:b/>
-          <w:bCs/>
-          <w:color w:val="067E40"/>
-          <w:sz w:val="28"/>
-          <w:szCs w:val="32"/>
-        </w:rPr>
-        <w:t xml:space="preserve">{% if </w:t>
-      </w:r>
-      <w:proofErr w:type="spellStart"/>
-      <w:r>
-        <w:rPr>
-          <w:rFonts w:asciiTheme="majorBidi" w:hAnsiTheme="majorBidi" w:cstheme="majorBidi"/>
-          <w:b/>
-          <w:bCs/>
-          <w:color w:val="067E40"/>
-          <w:sz w:val="28"/>
-          <w:szCs w:val="32"/>
-        </w:rPr>
-        <w:t>learning_objectives</w:t>
-      </w:r>
-      <w:proofErr w:type="spellEnd"/>
-      <w:r>
-        <w:rPr>
-          <w:rFonts w:asciiTheme="majorBidi" w:hAnsiTheme="majorBidi" w:cstheme="majorBidi"/>
-          <w:b/>
-          <w:bCs/>
-          <w:color w:val="067E40"/>
-          <w:sz w:val="28"/>
-          <w:szCs w:val="32"/>
-        </w:rPr>
-        <w:t xml:space="preserve"> %}</w:t>
-      </w:r>
       <w:r>
         <w:rPr>
           <w:rFonts w:asciiTheme="majorBidi" w:hAnsiTheme="majorBidi" w:cstheme="majorBidi"/>
@@ -1143,7 +1374,51 @@
           <w:sz w:val="22"/>
           <w:szCs w:val="28"/>
         </w:rPr>
-        <w:t xml:space="preserve">{%for objective in </w:t>
+        <w:t xml:space="preserve">{% if </w:t>
+      </w:r>
+      <w:proofErr w:type="spellStart"/>
+      <w:r>
+        <w:rPr>
+          <w:rFonts w:asciiTheme="majorBidi" w:hAnsiTheme="majorBidi" w:cstheme="majorBidi"/>
+          <w:sz w:val="22"/>
+          <w:szCs w:val="28"/>
+        </w:rPr>
+        <w:t>learning_objectives</w:t>
+      </w:r>
+      <w:proofErr w:type="spellEnd"/>
+      <w:r>
+        <w:rPr>
+          <w:rFonts w:asciiTheme="majorBidi" w:hAnsiTheme="majorBidi" w:cstheme="majorBidi"/>
+          <w:sz w:val="22"/>
+          <w:szCs w:val="28"/>
+        </w:rPr>
+        <w:t xml:space="preserve"> </w:t>
+      </w:r>
+      <w:proofErr w:type="gramStart"/>
+      <w:r>
+        <w:rPr>
+          <w:rFonts w:asciiTheme="majorBidi" w:hAnsiTheme="majorBidi" w:cstheme="majorBidi"/>
+          <w:sz w:val="22"/>
+          <w:szCs w:val="28"/>
+        </w:rPr>
+        <w:t>%}</w:t>
+      </w:r>
+      <w:r>
+        <w:rPr>
+          <w:rFonts w:asciiTheme="majorBidi" w:hAnsiTheme="majorBidi" w:cstheme="majorBidi"/>
+          <w:sz w:val="22"/>
+          <w:szCs w:val="28"/>
+        </w:rPr>
+        <w:t>{</w:t>
+      </w:r>
+      <w:proofErr w:type="gramEnd"/>
+      <w:r>
+        <w:rPr>
+          <w:rFonts w:asciiTheme="majorBidi" w:hAnsiTheme="majorBidi" w:cstheme="majorBidi"/>
+          <w:sz w:val="22"/>
+          <w:szCs w:val="28"/>
+        </w:rPr>
+        <w:t xml:space="preserve">%for objective in </w:t>
       </w:r>
       <w:proofErr w:type="spellStart"/>
       <w:r>
@@ -1216,13 +1491,23 @@
         <w:t>endif</w:t>
       </w:r>
       <w:proofErr w:type="spellEnd"/>
-      <w:r>
-        <w:rPr>
-          <w:rFonts w:asciiTheme="majorBidi" w:hAnsiTheme="majorBidi" w:cstheme="majorBidi"/>
-          <w:sz w:val="22"/>
-          <w:szCs w:val="28"/>
-        </w:rPr>
-        <w:t>%}{%</w:t>
+      <w:proofErr w:type="gramStart"/>
+      <w:r>
+        <w:rPr>
+          <w:rFonts w:asciiTheme="majorBidi" w:hAnsiTheme="majorBidi" w:cstheme="majorBidi"/>
+          <w:sz w:val="22"/>
+          <w:szCs w:val="28"/>
+        </w:rPr>
+        <w:t>%}{</w:t>
+      </w:r>
+      <w:proofErr w:type="gramEnd"/>
+      <w:r>
+        <w:rPr>
+          <w:rFonts w:asciiTheme="majorBidi" w:hAnsiTheme="majorBidi" w:cstheme="majorBidi"/>
+          <w:sz w:val="22"/>
+          <w:szCs w:val="28"/>
+        </w:rPr>
+        <w:t>%</w:t>
       </w:r>
       <w:proofErr w:type="spellStart"/>
       <w:r>
@@ -1248,7 +1533,7 @@
           <w:sz w:val="22"/>
           <w:szCs w:val="28"/>
         </w:rPr>
-        <w:t>{%</w:t>
+        <w:t xml:space="preserve">{% else %}None{% </w:t>
       </w:r>
       <w:proofErr w:type="spellStart"/>
       <w:r>
@@ -1266,7 +1551,7 @@
           <w:sz w:val="22"/>
           <w:szCs w:val="28"/>
         </w:rPr>
-        <w:t>%}</w:t>
+        <w:t xml:space="preserve"> %}</w:t>
       </w:r>
     </w:p>
     <w:p>
@@ -1295,38 +1580,6 @@
           <w:szCs w:val="32"/>
         </w:rPr>
       </w:pPr>
-      <w:r>
-        <w:rPr>
-          <w:rFonts w:asciiTheme="majorBidi" w:hAnsiTheme="majorBidi" w:cstheme="majorBidi"/>
-          <w:b/>
-          <w:bCs/>
-          <w:color w:val="067E40"/>
-          <w:sz w:val="28"/>
-          <w:szCs w:val="32"/>
-        </w:rPr>
-        <w:t xml:space="preserve">{% if </w:t>
-      </w:r>
-      <w:proofErr w:type="spellStart"/>
-      <w:r>
-        <w:rPr>
-          <w:rFonts w:asciiTheme="majorBidi" w:hAnsiTheme="majorBidi" w:cstheme="majorBidi"/>
-          <w:sz w:val="22"/>
-          <w:szCs w:val="28"/>
-        </w:rPr>
-        <w:t>learning_outcomes</w:t>
-      </w:r>
-      <w:proofErr w:type="spellEnd"/>
-      <w:r>
-        <w:rPr>
-          <w:rFonts w:asciiTheme="majorBidi" w:hAnsiTheme="majorBidi" w:cstheme="majorBidi"/>
-          <w:b/>
-          <w:bCs/>
-          <w:color w:val="067E40"/>
-          <w:sz w:val="28"/>
-          <w:szCs w:val="32"/>
-        </w:rPr>
-        <w:t xml:space="preserve"> %}</w:t>
-      </w:r>
       <w:r>
         <w:rPr>
           <w:rFonts w:asciiTheme="majorBidi" w:hAnsiTheme="majorBidi" w:cstheme="majorBidi"/>
@@ -1358,7 +1611,51 @@
           <w:sz w:val="22"/>
           <w:szCs w:val="28"/>
         </w:rPr>
-        <w:t xml:space="preserve">{%for outcome in </w:t>
+        <w:t xml:space="preserve">{% if </w:t>
+      </w:r>
+      <w:proofErr w:type="spellStart"/>
+      <w:r>
+        <w:rPr>
+          <w:rFonts w:asciiTheme="majorBidi" w:hAnsiTheme="majorBidi" w:cstheme="majorBidi"/>
+          <w:sz w:val="22"/>
+          <w:szCs w:val="28"/>
+        </w:rPr>
+        <w:t>learning_outcomes</w:t>
+      </w:r>
+      <w:proofErr w:type="spellEnd"/>
+      <w:r>
+        <w:rPr>
+          <w:rFonts w:asciiTheme="majorBidi" w:hAnsiTheme="majorBidi" w:cstheme="majorBidi"/>
+          <w:sz w:val="22"/>
+          <w:szCs w:val="28"/>
+        </w:rPr>
+        <w:t xml:space="preserve"> </w:t>
+      </w:r>
+      <w:proofErr w:type="gramStart"/>
+      <w:r>
+        <w:rPr>
+          <w:rFonts w:asciiTheme="majorBidi" w:hAnsiTheme="majorBidi" w:cstheme="majorBidi"/>
+          <w:sz w:val="22"/>
+          <w:szCs w:val="28"/>
+        </w:rPr>
+        <w:t>%}</w:t>
+      </w:r>
+      <w:r>
+        <w:rPr>
+          <w:rFonts w:asciiTheme="majorBidi" w:hAnsiTheme="majorBidi" w:cstheme="majorBidi"/>
+          <w:sz w:val="22"/>
+          <w:szCs w:val="28"/>
+        </w:rPr>
+        <w:t>{</w:t>
+      </w:r>
+      <w:proofErr w:type="gramEnd"/>
+      <w:r>
+        <w:rPr>
+          <w:rFonts w:asciiTheme="majorBidi" w:hAnsiTheme="majorBidi" w:cstheme="majorBidi"/>
+          <w:sz w:val="22"/>
+          <w:szCs w:val="28"/>
+        </w:rPr>
+        <w:t xml:space="preserve">%for outcome in </w:t>
       </w:r>
       <w:proofErr w:type="spellStart"/>
       <w:r>
@@ -1483,13 +1780,23 @@
         <w:t>endif</w:t>
       </w:r>
       <w:proofErr w:type="spellEnd"/>
-      <w:r>
-        <w:rPr>
-          <w:rFonts w:asciiTheme="majorBidi" w:hAnsiTheme="majorBidi" w:cstheme="majorBidi"/>
-          <w:sz w:val="22"/>
-          <w:szCs w:val="28"/>
-        </w:rPr>
-        <w:t>%}{%</w:t>
+      <w:proofErr w:type="gramStart"/>
+      <w:r>
+        <w:rPr>
+          <w:rFonts w:asciiTheme="majorBidi" w:hAnsiTheme="majorBidi" w:cstheme="majorBidi"/>
+          <w:sz w:val="22"/>
+          <w:szCs w:val="28"/>
+        </w:rPr>
+        <w:t>%}{</w:t>
+      </w:r>
+      <w:proofErr w:type="gramEnd"/>
+      <w:r>
+        <w:rPr>
+          <w:rFonts w:asciiTheme="majorBidi" w:hAnsiTheme="majorBidi" w:cstheme="majorBidi"/>
+          <w:sz w:val="22"/>
+          <w:szCs w:val="28"/>
+        </w:rPr>
+        <w:t>%</w:t>
       </w:r>
       <w:proofErr w:type="spellStart"/>
       <w:r>
@@ -1515,7 +1822,7 @@
           <w:sz w:val="22"/>
           <w:szCs w:val="28"/>
         </w:rPr>
-        <w:t>{%</w:t>
+        <w:t xml:space="preserve">{% else %}None{% </w:t>
       </w:r>
       <w:proofErr w:type="spellStart"/>
       <w:r>
@@ -1533,7 +1840,7 @@
           <w:sz w:val="22"/>
           <w:szCs w:val="28"/>
         </w:rPr>
-        <w:t>%}</w:t>
+        <w:t xml:space="preserve"> %}</w:t>
       </w:r>
     </w:p>
     <w:p>
@@ -1569,6 +1876,7 @@
           <w:sz w:val="28"/>
           <w:szCs w:val="32"/>
         </w:rPr>
+        <w:lastRenderedPageBreak/>
         <w:t>Required Material:</w:t>
       </w:r>
     </w:p>
@@ -1657,7 +1965,6 @@
           <w:sz w:val="22"/>
           <w:szCs w:val="28"/>
         </w:rPr>
-        <w:lastRenderedPageBreak/>
         <w:t xml:space="preserve">{%for textbook in </w:t>
       </w:r>
       <w:proofErr w:type="spellStart"/>
@@ -1932,13 +2239,23 @@
         <w:t>endif</w:t>
       </w:r>
       <w:proofErr w:type="spellEnd"/>
-      <w:r>
-        <w:rPr>
-          <w:rFonts w:asciiTheme="majorBidi" w:hAnsiTheme="majorBidi" w:cstheme="majorBidi"/>
-          <w:sz w:val="22"/>
-          <w:szCs w:val="28"/>
-        </w:rPr>
-        <w:t>%}{%</w:t>
+      <w:proofErr w:type="gramStart"/>
+      <w:r>
+        <w:rPr>
+          <w:rFonts w:asciiTheme="majorBidi" w:hAnsiTheme="majorBidi" w:cstheme="majorBidi"/>
+          <w:sz w:val="22"/>
+          <w:szCs w:val="28"/>
+        </w:rPr>
+        <w:t>%}{</w:t>
+      </w:r>
+      <w:proofErr w:type="gramEnd"/>
+      <w:r>
+        <w:rPr>
+          <w:rFonts w:asciiTheme="majorBidi" w:hAnsiTheme="majorBidi" w:cstheme="majorBidi"/>
+          <w:sz w:val="22"/>
+          <w:szCs w:val="28"/>
+        </w:rPr>
+        <w:t>%</w:t>
       </w:r>
       <w:proofErr w:type="spellStart"/>
       <w:r>
@@ -1983,6 +2300,35 @@
           <w:szCs w:val="28"/>
         </w:rPr>
         <w:t>%}</w:t>
+      </w:r>
+      <w:r>
+        <w:rPr>
+          <w:rFonts w:asciiTheme="majorBidi" w:hAnsiTheme="majorBidi" w:cstheme="majorBidi"/>
+          <w:color w:val="4472C4" w:themeColor="accent5"/>
+          <w:sz w:val="22"/>
+          <w:szCs w:val="28"/>
+        </w:rPr>
+        <w:t xml:space="preserve">{% if  </w:t>
+      </w:r>
+      <w:proofErr w:type="spellStart"/>
+      <w:r>
+        <w:rPr>
+          <w:rFonts w:asciiTheme="majorBidi" w:hAnsiTheme="majorBidi" w:cstheme="majorBidi"/>
+          <w:color w:val="4472C4" w:themeColor="accent5"/>
+          <w:sz w:val="22"/>
+          <w:szCs w:val="28"/>
+        </w:rPr>
+        <w:t>recommended_textbooks_reference_materials</w:t>
+      </w:r>
+      <w:proofErr w:type="spellEnd"/>
+      <w:r>
+        <w:rPr>
+          <w:rFonts w:asciiTheme="majorBidi" w:hAnsiTheme="majorBidi" w:cstheme="majorBidi"/>
+          <w:color w:val="4472C4" w:themeColor="accent5"/>
+          <w:sz w:val="22"/>
+          <w:szCs w:val="28"/>
+        </w:rPr>
+        <w:t xml:space="preserve"> %}</w:t>
       </w:r>
     </w:p>
     <w:p>
@@ -2007,65 +2353,6 @@
           <w:szCs w:val="32"/>
         </w:rPr>
       </w:pPr>
-      <w:r>
-        <w:rPr>
-          <w:rFonts w:asciiTheme="majorBidi" w:hAnsiTheme="majorBidi" w:cstheme="majorBidi"/>
-          <w:b/>
-          <w:bCs/>
-          <w:color w:val="067E40"/>
-          <w:sz w:val="28"/>
-          <w:szCs w:val="32"/>
-        </w:rPr>
-        <w:t xml:space="preserve">{% </w:t>
-      </w:r>
-      <w:proofErr w:type="gramStart"/>
-      <w:r>
-        <w:rPr>
-          <w:rFonts w:asciiTheme="majorBidi" w:hAnsiTheme="majorBidi" w:cstheme="majorBidi"/>
-          <w:b/>
-          <w:bCs/>
-          <w:color w:val="067E40"/>
-          <w:sz w:val="28"/>
-          <w:szCs w:val="32"/>
-        </w:rPr>
-        <w:t xml:space="preserve">if  </w:t>
-      </w:r>
-      <w:proofErr w:type="spellStart"/>
-      <w:r>
-        <w:rPr>
-          <w:rFonts w:asciiTheme="majorBidi" w:hAnsiTheme="majorBidi" w:cstheme="majorBidi"/>
-          <w:b/>
-          <w:bCs/>
-          <w:color w:val="067E40"/>
-          <w:sz w:val="28"/>
-          <w:szCs w:val="32"/>
-        </w:rPr>
-        <w:t>recommended</w:t>
-      </w:r>
-      <w:proofErr w:type="gramEnd"/>
-      <w:r>
-        <w:rPr>
-          <w:rFonts w:asciiTheme="majorBidi" w:hAnsiTheme="majorBidi" w:cstheme="majorBidi"/>
-          <w:b/>
-          <w:bCs/>
-          <w:color w:val="067E40"/>
-          <w:sz w:val="28"/>
-          <w:szCs w:val="32"/>
-        </w:rPr>
-        <w:t>_textbooks_reference_materials</w:t>
-      </w:r>
-      <w:proofErr w:type="spellEnd"/>
-      <w:r>
-        <w:rPr>
-          <w:rFonts w:asciiTheme="majorBidi" w:hAnsiTheme="majorBidi" w:cstheme="majorBidi"/>
-          <w:b/>
-          <w:bCs/>
-          <w:color w:val="067E40"/>
-          <w:sz w:val="28"/>
-          <w:szCs w:val="32"/>
-        </w:rPr>
-        <w:t xml:space="preserve"> %}</w:t>
-      </w:r>
       <w:r>
         <w:rPr>
           <w:rFonts w:asciiTheme="majorBidi" w:hAnsiTheme="majorBidi" w:cstheme="majorBidi"/>
@@ -2225,6 +2512,7 @@
       <w:pPr>
         <w:rPr>
           <w:rFonts w:asciiTheme="majorBidi" w:hAnsiTheme="majorBidi" w:cstheme="majorBidi"/>
+          <w:color w:val="4472C4" w:themeColor="accent5"/>
           <w:sz w:val="22"/>
           <w:szCs w:val="28"/>
         </w:rPr>
@@ -2232,6 +2520,7 @@
       <w:r>
         <w:rPr>
           <w:rFonts w:asciiTheme="majorBidi" w:hAnsiTheme="majorBidi" w:cstheme="majorBidi"/>
+          <w:color w:val="4472C4" w:themeColor="accent5"/>
           <w:sz w:val="22"/>
           <w:szCs w:val="28"/>
         </w:rPr>
@@ -2241,6 +2530,7 @@
       <w:r>
         <w:rPr>
           <w:rFonts w:asciiTheme="majorBidi" w:hAnsiTheme="majorBidi" w:cstheme="majorBidi"/>
+          <w:color w:val="4472C4" w:themeColor="accent5"/>
           <w:sz w:val="22"/>
           <w:szCs w:val="28"/>
         </w:rPr>
@@ -2250,11 +2540,73 @@
       <w:r>
         <w:rPr>
           <w:rFonts w:asciiTheme="majorBidi" w:hAnsiTheme="majorBidi" w:cstheme="majorBidi"/>
+          <w:color w:val="4472C4" w:themeColor="accent5"/>
+          <w:sz w:val="22"/>
+          <w:szCs w:val="28"/>
+        </w:rPr>
+        <w:t xml:space="preserve"> </w:t>
+      </w:r>
+      <w:proofErr w:type="gramStart"/>
+      <w:r>
+        <w:rPr>
+          <w:rFonts w:asciiTheme="majorBidi" w:hAnsiTheme="majorBidi" w:cstheme="majorBidi"/>
+          <w:color w:val="4472C4" w:themeColor="accent5"/>
+          <w:sz w:val="22"/>
+          <w:szCs w:val="28"/>
+        </w:rPr>
+        <w:t>%}</w:t>
+      </w:r>
+      <w:r>
+        <w:rPr>
+          <w:rFonts w:asciiTheme="majorBidi" w:hAnsiTheme="majorBidi" w:cstheme="majorBidi"/>
+          <w:color w:val="4472C4" w:themeColor="accent5"/>
+          <w:sz w:val="22"/>
+          <w:szCs w:val="28"/>
+        </w:rPr>
+        <w:t>{</w:t>
+      </w:r>
+      <w:proofErr w:type="gramEnd"/>
+      <w:r>
+        <w:rPr>
+          <w:rFonts w:asciiTheme="majorBidi" w:hAnsiTheme="majorBidi" w:cstheme="majorBidi"/>
+          <w:color w:val="4472C4" w:themeColor="accent5"/>
+          <w:sz w:val="22"/>
+          <w:szCs w:val="28"/>
+        </w:rPr>
+        <w:t xml:space="preserve">% if </w:t>
+      </w:r>
+      <w:proofErr w:type="spellStart"/>
+      <w:r>
+        <w:rPr>
+          <w:rFonts w:asciiTheme="majorBidi" w:hAnsiTheme="majorBidi" w:cstheme="majorBidi"/>
+          <w:color w:val="4472C4" w:themeColor="accent5"/>
+          <w:sz w:val="22"/>
+          <w:szCs w:val="28"/>
+        </w:rPr>
+        <w:t>lecture_assessment_tasks</w:t>
+      </w:r>
+      <w:proofErr w:type="spellEnd"/>
+      <w:r>
+        <w:rPr>
+          <w:rFonts w:asciiTheme="majorBidi" w:hAnsiTheme="majorBidi" w:cstheme="majorBidi"/>
+          <w:color w:val="4472C4" w:themeColor="accent5"/>
           <w:sz w:val="22"/>
           <w:szCs w:val="28"/>
         </w:rPr>
         <w:t xml:space="preserve"> %}</w:t>
       </w:r>
+    </w:p>
+    <w:p>
+      <w:pPr>
+        <w:rPr>
+          <w:rFonts w:asciiTheme="majorBidi" w:hAnsiTheme="majorBidi" w:cstheme="majorBidi"/>
+          <w:color w:val="4472C4" w:themeColor="accent5"/>
+          <w:sz w:val="22"/>
+          <w:szCs w:val="28"/>
+        </w:rPr>
+      </w:pPr>
+      <w:bookmarkStart w:id="0" w:name="_GoBack"/>
+      <w:bookmarkEnd w:id="0"/>
     </w:p>
     <w:p>
       <w:pPr>
@@ -2269,41 +2621,6 @@
           <w:szCs w:val="32"/>
         </w:rPr>
       </w:pPr>
-      <w:r>
-        <w:rPr>
-          <w:rFonts w:asciiTheme="majorBidi" w:hAnsiTheme="majorBidi" w:cstheme="majorBidi"/>
-          <w:b/>
-          <w:bCs/>
-          <w:color w:val="067E40"/>
-          <w:sz w:val="28"/>
-          <w:szCs w:val="32"/>
-        </w:rPr>
-        <w:t xml:space="preserve">{% if </w:t>
-      </w:r>
-      <w:proofErr w:type="spellStart"/>
-      <w:r>
-        <w:rPr>
-          <w:rFonts w:asciiTheme="majorBidi" w:hAnsiTheme="majorBidi" w:cstheme="majorBidi"/>
-          <w:b/>
-          <w:bCs/>
-          <w:color w:val="067E40"/>
-          <w:sz w:val="28"/>
-          <w:szCs w:val="32"/>
-        </w:rPr>
-        <w:t>lecture_assessment_tasks</w:t>
-      </w:r>
-      <w:proofErr w:type="spellEnd"/>
-      <w:r>
-        <w:rPr>
-          <w:rFonts w:asciiTheme="majorBidi" w:hAnsiTheme="majorBidi" w:cstheme="majorBidi"/>
-          <w:b/>
-          <w:bCs/>
-          <w:color w:val="067E40"/>
-          <w:sz w:val="28"/>
-          <w:szCs w:val="32"/>
-        </w:rPr>
-        <w:t xml:space="preserve"> %}</w:t>
-      </w:r>
       <w:r>
         <w:rPr>
           <w:rFonts w:asciiTheme="majorBidi" w:hAnsiTheme="majorBidi" w:cstheme="majorBidi"/>
@@ -2793,6 +3110,7 @@
       <w:pPr>
         <w:rPr>
           <w:rFonts w:asciiTheme="majorBidi" w:hAnsiTheme="majorBidi" w:cstheme="majorBidi"/>
+          <w:color w:val="4472C4" w:themeColor="accent5"/>
           <w:sz w:val="22"/>
           <w:szCs w:val="28"/>
         </w:rPr>
@@ -2800,6 +3118,7 @@
       <w:r>
         <w:rPr>
           <w:rFonts w:asciiTheme="majorBidi" w:hAnsiTheme="majorBidi" w:cstheme="majorBidi"/>
+          <w:color w:val="4472C4" w:themeColor="accent5"/>
           <w:sz w:val="22"/>
           <w:szCs w:val="28"/>
         </w:rPr>
@@ -2809,6 +3128,7 @@
       <w:r>
         <w:rPr>
           <w:rFonts w:asciiTheme="majorBidi" w:hAnsiTheme="majorBidi" w:cstheme="majorBidi"/>
+          <w:color w:val="4472C4" w:themeColor="accent5"/>
           <w:sz w:val="22"/>
           <w:szCs w:val="28"/>
         </w:rPr>
@@ -2818,6 +3138,56 @@
       <w:r>
         <w:rPr>
           <w:rFonts w:asciiTheme="majorBidi" w:hAnsiTheme="majorBidi" w:cstheme="majorBidi"/>
+          <w:color w:val="4472C4" w:themeColor="accent5"/>
+          <w:sz w:val="22"/>
+          <w:szCs w:val="28"/>
+        </w:rPr>
+        <w:t xml:space="preserve"> </w:t>
+      </w:r>
+      <w:proofErr w:type="gramStart"/>
+      <w:r>
+        <w:rPr>
+          <w:rFonts w:asciiTheme="majorBidi" w:hAnsiTheme="majorBidi" w:cstheme="majorBidi"/>
+          <w:color w:val="4472C4" w:themeColor="accent5"/>
+          <w:sz w:val="22"/>
+          <w:szCs w:val="28"/>
+        </w:rPr>
+        <w:t>%}</w:t>
+      </w:r>
+      <w:r>
+        <w:rPr>
+          <w:rFonts w:asciiTheme="majorBidi" w:hAnsiTheme="majorBidi" w:cstheme="majorBidi"/>
+          <w:color w:val="4472C4" w:themeColor="accent5"/>
+          <w:sz w:val="22"/>
+          <w:szCs w:val="28"/>
+        </w:rPr>
+        <w:t>{</w:t>
+      </w:r>
+      <w:proofErr w:type="gramEnd"/>
+      <w:r>
+        <w:rPr>
+          <w:rFonts w:asciiTheme="majorBidi" w:hAnsiTheme="majorBidi" w:cstheme="majorBidi"/>
+          <w:color w:val="4472C4" w:themeColor="accent5"/>
+          <w:sz w:val="22"/>
+          <w:szCs w:val="28"/>
+        </w:rPr>
+        <w:t xml:space="preserve">% if </w:t>
+      </w:r>
+      <w:proofErr w:type="spellStart"/>
+      <w:r>
+        <w:rPr>
+          <w:rFonts w:asciiTheme="majorBidi" w:hAnsiTheme="majorBidi" w:cstheme="majorBidi"/>
+          <w:color w:val="4472C4" w:themeColor="accent5"/>
+          <w:sz w:val="22"/>
+          <w:szCs w:val="28"/>
+        </w:rPr>
+        <w:t>lab_assessment_tasks</w:t>
+      </w:r>
+      <w:proofErr w:type="spellEnd"/>
+      <w:r>
+        <w:rPr>
+          <w:rFonts w:asciiTheme="majorBidi" w:hAnsiTheme="majorBidi" w:cstheme="majorBidi"/>
+          <w:color w:val="4472C4" w:themeColor="accent5"/>
           <w:sz w:val="22"/>
           <w:szCs w:val="28"/>
         </w:rPr>
@@ -2847,41 +3217,6 @@
           <w:szCs w:val="28"/>
         </w:rPr>
       </w:pPr>
-      <w:r>
-        <w:rPr>
-          <w:rFonts w:asciiTheme="majorBidi" w:hAnsiTheme="majorBidi" w:cstheme="majorBidi"/>
-          <w:b/>
-          <w:bCs/>
-          <w:color w:val="067E40"/>
-          <w:sz w:val="28"/>
-          <w:szCs w:val="32"/>
-        </w:rPr>
-        <w:t xml:space="preserve">{% if </w:t>
-      </w:r>
-      <w:proofErr w:type="spellStart"/>
-      <w:r>
-        <w:rPr>
-          <w:rFonts w:asciiTheme="majorBidi" w:hAnsiTheme="majorBidi" w:cstheme="majorBidi"/>
-          <w:b/>
-          <w:bCs/>
-          <w:color w:val="067E40"/>
-          <w:sz w:val="28"/>
-          <w:szCs w:val="32"/>
-        </w:rPr>
-        <w:t>lab_assessment_tasks</w:t>
-      </w:r>
-      <w:proofErr w:type="spellEnd"/>
-      <w:r>
-        <w:rPr>
-          <w:rFonts w:asciiTheme="majorBidi" w:hAnsiTheme="majorBidi" w:cstheme="majorBidi"/>
-          <w:b/>
-          <w:bCs/>
-          <w:color w:val="067E40"/>
-          <w:sz w:val="28"/>
-          <w:szCs w:val="32"/>
-        </w:rPr>
-        <w:t xml:space="preserve"> %}</w:t>
-      </w:r>
       <w:r>
         <w:rPr>
           <w:rFonts w:asciiTheme="majorBidi" w:hAnsiTheme="majorBidi" w:cstheme="majorBidi"/>
@@ -3256,7 +3591,16 @@
                 <w:sz w:val="22"/>
                 <w:szCs w:val="28"/>
               </w:rPr>
-              <w:t>assessment_task.weight_percentage|float</w:t>
+              <w:t>assessment_task.weight_per</w:t>
+            </w:r>
+            <w:r>
+              <w:rPr>
+                <w:rFonts w:asciiTheme="majorBidi" w:hAnsiTheme="majorBidi" w:cstheme="majorBidi"/>
+                <w:sz w:val="22"/>
+                <w:szCs w:val="28"/>
+              </w:rPr>
+              <w:lastRenderedPageBreak/>
+              <w:t>centage|float</w:t>
             </w:r>
             <w:proofErr w:type="spellEnd"/>
             <w:r>
@@ -3358,6 +3702,7 @@
         <w:ind w:left="0" w:firstLine="0"/>
         <w:rPr>
           <w:rFonts w:asciiTheme="majorBidi" w:hAnsiTheme="majorBidi" w:cstheme="majorBidi"/>
+          <w:color w:val="4472C4" w:themeColor="accent5"/>
           <w:sz w:val="22"/>
           <w:szCs w:val="28"/>
         </w:rPr>
@@ -3365,6 +3710,7 @@
       <w:r>
         <w:rPr>
           <w:rFonts w:asciiTheme="majorBidi" w:hAnsiTheme="majorBidi" w:cstheme="majorBidi"/>
+          <w:color w:val="4472C4" w:themeColor="accent5"/>
           <w:sz w:val="22"/>
           <w:szCs w:val="28"/>
         </w:rPr>
@@ -3374,6 +3720,7 @@
       <w:r>
         <w:rPr>
           <w:rFonts w:asciiTheme="majorBidi" w:hAnsiTheme="majorBidi" w:cstheme="majorBidi"/>
+          <w:color w:val="4472C4" w:themeColor="accent5"/>
           <w:sz w:val="22"/>
           <w:szCs w:val="28"/>
         </w:rPr>
@@ -3383,11 +3730,72 @@
       <w:r>
         <w:rPr>
           <w:rFonts w:asciiTheme="majorBidi" w:hAnsiTheme="majorBidi" w:cstheme="majorBidi"/>
+          <w:color w:val="4472C4" w:themeColor="accent5"/>
+          <w:sz w:val="22"/>
+          <w:szCs w:val="28"/>
+        </w:rPr>
+        <w:t xml:space="preserve"> </w:t>
+      </w:r>
+      <w:proofErr w:type="gramStart"/>
+      <w:r>
+        <w:rPr>
+          <w:rFonts w:asciiTheme="majorBidi" w:hAnsiTheme="majorBidi" w:cstheme="majorBidi"/>
+          <w:color w:val="4472C4" w:themeColor="accent5"/>
+          <w:sz w:val="22"/>
+          <w:szCs w:val="28"/>
+        </w:rPr>
+        <w:t>%}</w:t>
+      </w:r>
+      <w:r>
+        <w:rPr>
+          <w:rFonts w:asciiTheme="majorBidi" w:hAnsiTheme="majorBidi" w:cstheme="majorBidi"/>
+          <w:color w:val="4472C4" w:themeColor="accent5"/>
+          <w:sz w:val="22"/>
+          <w:szCs w:val="28"/>
+        </w:rPr>
+        <w:t>{</w:t>
+      </w:r>
+      <w:proofErr w:type="gramEnd"/>
+      <w:r>
+        <w:rPr>
+          <w:rFonts w:asciiTheme="majorBidi" w:hAnsiTheme="majorBidi" w:cstheme="majorBidi"/>
+          <w:color w:val="4472C4" w:themeColor="accent5"/>
+          <w:sz w:val="22"/>
+          <w:szCs w:val="28"/>
+        </w:rPr>
+        <w:t xml:space="preserve">% if </w:t>
+      </w:r>
+      <w:proofErr w:type="spellStart"/>
+      <w:r>
+        <w:rPr>
+          <w:rFonts w:asciiTheme="majorBidi" w:hAnsiTheme="majorBidi" w:cstheme="majorBidi"/>
+          <w:color w:val="4472C4" w:themeColor="accent5"/>
+          <w:sz w:val="22"/>
+          <w:szCs w:val="28"/>
+        </w:rPr>
+        <w:t>lecture_topics_lists</w:t>
+      </w:r>
+      <w:proofErr w:type="spellEnd"/>
+      <w:r>
+        <w:rPr>
+          <w:rFonts w:asciiTheme="majorBidi" w:hAnsiTheme="majorBidi" w:cstheme="majorBidi"/>
+          <w:color w:val="4472C4" w:themeColor="accent5"/>
           <w:sz w:val="22"/>
           <w:szCs w:val="28"/>
         </w:rPr>
         <w:t xml:space="preserve"> %}</w:t>
       </w:r>
+    </w:p>
+    <w:p>
+      <w:pPr>
+        <w:ind w:left="0" w:firstLine="0"/>
+        <w:rPr>
+          <w:rFonts w:asciiTheme="majorBidi" w:hAnsiTheme="majorBidi" w:cstheme="majorBidi"/>
+          <w:color w:val="4472C4" w:themeColor="accent5"/>
+          <w:sz w:val="22"/>
+          <w:szCs w:val="28"/>
+        </w:rPr>
+      </w:pPr>
     </w:p>
     <w:p>
       <w:pPr>
@@ -3402,41 +3810,6 @@
           <w:szCs w:val="32"/>
         </w:rPr>
       </w:pPr>
-      <w:r>
-        <w:rPr>
-          <w:rFonts w:asciiTheme="majorBidi" w:hAnsiTheme="majorBidi" w:cstheme="majorBidi"/>
-          <w:b/>
-          <w:bCs/>
-          <w:color w:val="067E40"/>
-          <w:sz w:val="28"/>
-          <w:szCs w:val="32"/>
-        </w:rPr>
-        <w:t xml:space="preserve">{% if </w:t>
-      </w:r>
-      <w:proofErr w:type="spellStart"/>
-      <w:r>
-        <w:rPr>
-          <w:rFonts w:asciiTheme="majorBidi" w:hAnsiTheme="majorBidi" w:cstheme="majorBidi"/>
-          <w:b/>
-          <w:bCs/>
-          <w:color w:val="067E40"/>
-          <w:sz w:val="28"/>
-          <w:szCs w:val="32"/>
-        </w:rPr>
-        <w:t>lecture_topics_lists</w:t>
-      </w:r>
-      <w:proofErr w:type="spellEnd"/>
-      <w:r>
-        <w:rPr>
-          <w:rFonts w:asciiTheme="majorBidi" w:hAnsiTheme="majorBidi" w:cstheme="majorBidi"/>
-          <w:b/>
-          <w:bCs/>
-          <w:color w:val="067E40"/>
-          <w:sz w:val="28"/>
-          <w:szCs w:val="32"/>
-        </w:rPr>
-        <w:t xml:space="preserve"> %}</w:t>
-      </w:r>
       <w:r>
         <w:rPr>
           <w:rFonts w:asciiTheme="majorBidi" w:hAnsiTheme="majorBidi" w:cstheme="majorBidi"/>
@@ -3974,6 +4347,7 @@
       <w:pPr>
         <w:rPr>
           <w:rFonts w:asciiTheme="majorBidi" w:hAnsiTheme="majorBidi" w:cstheme="majorBidi"/>
+          <w:color w:val="4472C4" w:themeColor="accent5"/>
           <w:sz w:val="22"/>
           <w:szCs w:val="28"/>
         </w:rPr>
@@ -3981,6 +4355,7 @@
       <w:r>
         <w:rPr>
           <w:rFonts w:asciiTheme="majorBidi" w:hAnsiTheme="majorBidi" w:cstheme="majorBidi"/>
+          <w:color w:val="4472C4" w:themeColor="accent5"/>
           <w:sz w:val="22"/>
           <w:szCs w:val="28"/>
         </w:rPr>
@@ -3990,6 +4365,7 @@
       <w:r>
         <w:rPr>
           <w:rFonts w:asciiTheme="majorBidi" w:hAnsiTheme="majorBidi" w:cstheme="majorBidi"/>
+          <w:color w:val="4472C4" w:themeColor="accent5"/>
           <w:sz w:val="22"/>
           <w:szCs w:val="28"/>
         </w:rPr>
@@ -3999,6 +4375,56 @@
       <w:r>
         <w:rPr>
           <w:rFonts w:asciiTheme="majorBidi" w:hAnsiTheme="majorBidi" w:cstheme="majorBidi"/>
+          <w:color w:val="4472C4" w:themeColor="accent5"/>
+          <w:sz w:val="22"/>
+          <w:szCs w:val="28"/>
+        </w:rPr>
+        <w:t xml:space="preserve"> </w:t>
+      </w:r>
+      <w:proofErr w:type="gramStart"/>
+      <w:r>
+        <w:rPr>
+          <w:rFonts w:asciiTheme="majorBidi" w:hAnsiTheme="majorBidi" w:cstheme="majorBidi"/>
+          <w:color w:val="4472C4" w:themeColor="accent5"/>
+          <w:sz w:val="22"/>
+          <w:szCs w:val="28"/>
+        </w:rPr>
+        <w:t>%}</w:t>
+      </w:r>
+      <w:r>
+        <w:rPr>
+          <w:rFonts w:asciiTheme="majorBidi" w:hAnsiTheme="majorBidi" w:cstheme="majorBidi"/>
+          <w:color w:val="4472C4" w:themeColor="accent5"/>
+          <w:sz w:val="22"/>
+          <w:szCs w:val="28"/>
+        </w:rPr>
+        <w:t>{</w:t>
+      </w:r>
+      <w:proofErr w:type="gramEnd"/>
+      <w:r>
+        <w:rPr>
+          <w:rFonts w:asciiTheme="majorBidi" w:hAnsiTheme="majorBidi" w:cstheme="majorBidi"/>
+          <w:color w:val="4472C4" w:themeColor="accent5"/>
+          <w:sz w:val="22"/>
+          <w:szCs w:val="28"/>
+        </w:rPr>
+        <w:t xml:space="preserve">% if </w:t>
+      </w:r>
+      <w:proofErr w:type="spellStart"/>
+      <w:r>
+        <w:rPr>
+          <w:rFonts w:asciiTheme="majorBidi" w:hAnsiTheme="majorBidi" w:cstheme="majorBidi"/>
+          <w:color w:val="4472C4" w:themeColor="accent5"/>
+          <w:sz w:val="22"/>
+          <w:szCs w:val="28"/>
+        </w:rPr>
+        <w:t>lab_topics_lists</w:t>
+      </w:r>
+      <w:proofErr w:type="spellEnd"/>
+      <w:r>
+        <w:rPr>
+          <w:rFonts w:asciiTheme="majorBidi" w:hAnsiTheme="majorBidi" w:cstheme="majorBidi"/>
+          <w:color w:val="4472C4" w:themeColor="accent5"/>
           <w:sz w:val="22"/>
           <w:szCs w:val="28"/>
         </w:rPr>
@@ -4036,31 +4462,7 @@
           <w:sz w:val="28"/>
           <w:szCs w:val="32"/>
         </w:rPr>
-        <w:t xml:space="preserve">{% if </w:t>
-      </w:r>
-      <w:proofErr w:type="spellStart"/>
-      <w:r>
-        <w:rPr>
-          <w:rFonts w:asciiTheme="majorBidi" w:hAnsiTheme="majorBidi" w:cstheme="majorBidi"/>
-          <w:b/>
-          <w:bCs/>
-          <w:color w:val="067E40"/>
-          <w:sz w:val="28"/>
-          <w:szCs w:val="32"/>
-        </w:rPr>
-        <w:t>lab_topics_lists</w:t>
-      </w:r>
-      <w:proofErr w:type="spellEnd"/>
-      <w:r>
-        <w:rPr>
-          <w:rFonts w:asciiTheme="majorBidi" w:hAnsiTheme="majorBidi" w:cstheme="majorBidi"/>
-          <w:b/>
-          <w:bCs/>
-          <w:color w:val="067E40"/>
-          <w:sz w:val="28"/>
-          <w:szCs w:val="32"/>
-        </w:rPr>
-        <w:t xml:space="preserve"> %}Lab Weekly Schedule</w:t>
+        <w:t>Lab Weekly Schedule</w:t>
       </w:r>
     </w:p>
     <w:tbl>
@@ -4550,6 +4952,7 @@
       <w:pPr>
         <w:rPr>
           <w:rFonts w:asciiTheme="majorBidi" w:hAnsiTheme="majorBidi" w:cstheme="majorBidi"/>
+          <w:color w:val="4472C4" w:themeColor="accent5"/>
           <w:sz w:val="22"/>
           <w:szCs w:val="28"/>
         </w:rPr>
@@ -4557,6 +4960,7 @@
       <w:r>
         <w:rPr>
           <w:rFonts w:asciiTheme="majorBidi" w:hAnsiTheme="majorBidi" w:cstheme="majorBidi"/>
+          <w:color w:val="4472C4" w:themeColor="accent5"/>
           <w:sz w:val="22"/>
           <w:szCs w:val="28"/>
         </w:rPr>
@@ -4566,6 +4970,7 @@
       <w:r>
         <w:rPr>
           <w:rFonts w:asciiTheme="majorBidi" w:hAnsiTheme="majorBidi" w:cstheme="majorBidi"/>
+          <w:color w:val="4472C4" w:themeColor="accent5"/>
           <w:sz w:val="22"/>
           <w:szCs w:val="28"/>
         </w:rPr>
@@ -4575,6 +4980,7 @@
       <w:r>
         <w:rPr>
           <w:rFonts w:asciiTheme="majorBidi" w:hAnsiTheme="majorBidi" w:cstheme="majorBidi"/>
+          <w:color w:val="4472C4" w:themeColor="accent5"/>
           <w:sz w:val="22"/>
           <w:szCs w:val="28"/>
         </w:rPr>
@@ -4600,7 +5006,7 @@
 </file>
 
 <file path=word/numbering.xml><?xml version="1.0" encoding="utf-8"?>
-<w:numbering xmlns:wpc="http://schemas.microsoft.com/office/word/2010/wordprocessingCanvas" xmlns:cx="http://schemas.microsoft.com/office/drawing/2014/chartex" xmlns:cx1="http://schemas.microsoft.com/office/drawing/2015/9/8/chartex" xmlns:mc="http://schemas.openxmlformats.org/markup-compatibility/2006" xmlns:o="urn:schemas-microsoft-com:office:office" xmlns:r="http://schemas.openxmlformats.org/officeDocument/2006/relationships" xmlns:m="http://schemas.openxmlformats.org/officeDocument/2006/math" xmlns:v="urn:schemas-microsoft-com:vml" xmlns:wp14="http://schemas.microsoft.com/office/word/2010/wordprocessingDrawing" xmlns:wp="http://schemas.openxmlformats.org/drawingml/2006/wordprocessingDrawing" xmlns:w10="urn:schemas-microsoft-com:office:word" xmlns:w="http://schemas.openxmlformats.org/wordprocessingml/2006/main" xmlns:w14="http://schemas.microsoft.com/office/word/2010/wordml" xmlns:w15="http://schemas.microsoft.com/office/word/2012/wordml" xmlns:w16se="http://schemas.microsoft.com/office/word/2015/wordml/symex" xmlns:wpg="http://schemas.microsoft.com/office/word/2010/wordprocessingGroup" xmlns:wpi="http://schemas.microsoft.com/office/word/2010/wordprocessingInk" xmlns:wne="http://schemas.microsoft.com/office/word/2006/wordml" xmlns:wps="http://schemas.microsoft.com/office/word/2010/wordprocessingShape" mc:Ignorable="w14 w15 w16se wp14">
+<w:numbering xmlns:wpc="http://schemas.microsoft.com/office/word/2010/wordprocessingCanvas" xmlns:cx="http://schemas.microsoft.com/office/drawing/2014/chartex" xmlns:mc="http://schemas.openxmlformats.org/markup-compatibility/2006" xmlns:o="urn:schemas-microsoft-com:office:office" xmlns:r="http://schemas.openxmlformats.org/officeDocument/2006/relationships" xmlns:m="http://schemas.openxmlformats.org/officeDocument/2006/math" xmlns:v="urn:schemas-microsoft-com:vml" xmlns:wp14="http://schemas.microsoft.com/office/word/2010/wordprocessingDrawing" xmlns:wp="http://schemas.openxmlformats.org/drawingml/2006/wordprocessingDrawing" xmlns:w10="urn:schemas-microsoft-com:office:word" xmlns:w="http://schemas.openxmlformats.org/wordprocessingml/2006/main" xmlns:w14="http://schemas.microsoft.com/office/word/2010/wordml" xmlns:w15="http://schemas.microsoft.com/office/word/2012/wordml" xmlns:w16se="http://schemas.microsoft.com/office/word/2015/wordml/symex" xmlns:wpg="http://schemas.microsoft.com/office/word/2010/wordprocessingGroup" xmlns:wpi="http://schemas.microsoft.com/office/word/2010/wordprocessingInk" xmlns:wne="http://schemas.microsoft.com/office/word/2006/wordml" xmlns:wps="http://schemas.microsoft.com/office/word/2010/wordprocessingShape" mc:Ignorable="w14 w15 w16se wp14">
   <w:abstractNum w:abstractNumId="0" w15:restartNumberingAfterBreak="0">
     <w:nsid w:val="03AA304D"/>
     <w:multiLevelType w:val="hybridMultilevel"/>

</xml_diff>

<commit_message>
Retrieve data from course current release instead of course.
</commit_message>
<xml_diff>
--- a/course_specifications/syllabus/static/syllabus_template.docx
+++ b/course_specifications/syllabus/static/syllabus_template.docx
@@ -78,6 +78,7 @@
           <w:szCs w:val="36"/>
         </w:rPr>
       </w:pPr>
+      <w:proofErr w:type="gramStart"/>
       <w:r>
         <w:rPr>
           <w:rFonts w:asciiTheme="majorBidi" w:hAnsiTheme="majorBidi" w:cstheme="majorBidi"/>
@@ -86,7 +87,40 @@
           <w:sz w:val="36"/>
           <w:szCs w:val="36"/>
         </w:rPr>
-        <w:t>{{ department_name }} Department</w:t>
+        <w:t xml:space="preserve">{{ </w:t>
+      </w:r>
+      <w:proofErr w:type="spellStart"/>
+      <w:r>
+        <w:rPr>
+          <w:rFonts w:asciiTheme="majorBidi" w:hAnsiTheme="majorBidi" w:cstheme="majorBidi"/>
+          <w:b/>
+          <w:bCs/>
+          <w:sz w:val="36"/>
+          <w:szCs w:val="36"/>
+        </w:rPr>
+        <w:t>department</w:t>
+      </w:r>
+      <w:proofErr w:type="gramEnd"/>
+      <w:r>
+        <w:rPr>
+          <w:rFonts w:asciiTheme="majorBidi" w:hAnsiTheme="majorBidi" w:cstheme="majorBidi"/>
+          <w:b/>
+          <w:bCs/>
+          <w:sz w:val="36"/>
+          <w:szCs w:val="36"/>
+        </w:rPr>
+        <w:t>_name</w:t>
+      </w:r>
+      <w:proofErr w:type="spellEnd"/>
+      <w:r>
+        <w:rPr>
+          <w:rFonts w:asciiTheme="majorBidi" w:hAnsiTheme="majorBidi" w:cstheme="majorBidi"/>
+          <w:b/>
+          <w:bCs/>
+          <w:sz w:val="36"/>
+          <w:szCs w:val="36"/>
+        </w:rPr>
+        <w:t xml:space="preserve"> }} Department</w:t>
       </w:r>
     </w:p>
     <w:p>
@@ -134,8 +168,10 @@
           <w:sz w:val="28"/>
           <w:szCs w:val="28"/>
         </w:rPr>
-        <w:t>{{course.program_code}} {{course.number}}: {{course.title}} (</w:t>
-      </w:r>
+        <w:t>{{</w:t>
+      </w:r>
+      <w:proofErr w:type="spellStart"/>
+      <w:proofErr w:type="gramStart"/>
       <w:r>
         <w:rPr>
           <w:rFonts w:asciiTheme="majorBidi" w:hAnsiTheme="majorBidi" w:cstheme="majorBidi"/>
@@ -144,6 +180,112 @@
           <w:sz w:val="28"/>
           <w:szCs w:val="28"/>
         </w:rPr>
+        <w:t>object.course</w:t>
+      </w:r>
+      <w:proofErr w:type="gramEnd"/>
+      <w:r>
+        <w:rPr>
+          <w:rFonts w:asciiTheme="majorBidi" w:hAnsiTheme="majorBidi" w:cstheme="majorBidi"/>
+          <w:b/>
+          <w:bCs/>
+          <w:sz w:val="28"/>
+          <w:szCs w:val="28"/>
+        </w:rPr>
+        <w:t>.history_object.</w:t>
+      </w:r>
+      <w:r>
+        <w:rPr>
+          <w:rFonts w:asciiTheme="majorBidi" w:hAnsiTheme="majorBidi" w:cstheme="majorBidi"/>
+          <w:b/>
+          <w:bCs/>
+          <w:sz w:val="28"/>
+          <w:szCs w:val="28"/>
+        </w:rPr>
+        <w:t>program_code</w:t>
+      </w:r>
+      <w:proofErr w:type="spellEnd"/>
+      <w:r>
+        <w:rPr>
+          <w:rFonts w:asciiTheme="majorBidi" w:hAnsiTheme="majorBidi" w:cstheme="majorBidi"/>
+          <w:b/>
+          <w:bCs/>
+          <w:sz w:val="28"/>
+          <w:szCs w:val="28"/>
+        </w:rPr>
+        <w:t>}} {{</w:t>
+      </w:r>
+      <w:proofErr w:type="spellStart"/>
+      <w:r>
+        <w:rPr>
+          <w:rFonts w:asciiTheme="majorBidi" w:hAnsiTheme="majorBidi" w:cstheme="majorBidi"/>
+          <w:b/>
+          <w:bCs/>
+          <w:sz w:val="28"/>
+          <w:szCs w:val="28"/>
+        </w:rPr>
+        <w:t>object.course.history_object.</w:t>
+      </w:r>
+      <w:r>
+        <w:rPr>
+          <w:rFonts w:asciiTheme="majorBidi" w:hAnsiTheme="majorBidi" w:cstheme="majorBidi"/>
+          <w:b/>
+          <w:bCs/>
+          <w:sz w:val="28"/>
+          <w:szCs w:val="28"/>
+        </w:rPr>
+        <w:t>number</w:t>
+      </w:r>
+      <w:proofErr w:type="spellEnd"/>
+      <w:r>
+        <w:rPr>
+          <w:rFonts w:asciiTheme="majorBidi" w:hAnsiTheme="majorBidi" w:cstheme="majorBidi"/>
+          <w:b/>
+          <w:bCs/>
+          <w:sz w:val="28"/>
+          <w:szCs w:val="28"/>
+        </w:rPr>
+        <w:t>}}: {{</w:t>
+      </w:r>
+      <w:proofErr w:type="spellStart"/>
+      <w:r>
+        <w:rPr>
+          <w:rFonts w:asciiTheme="majorBidi" w:hAnsiTheme="majorBidi" w:cstheme="majorBidi"/>
+          <w:b/>
+          <w:bCs/>
+          <w:sz w:val="28"/>
+          <w:szCs w:val="28"/>
+        </w:rPr>
+        <w:t>object.course.history_object.</w:t>
+      </w:r>
+      <w:r>
+        <w:rPr>
+          <w:rFonts w:asciiTheme="majorBidi" w:hAnsiTheme="majorBidi" w:cstheme="majorBidi"/>
+          <w:b/>
+          <w:bCs/>
+          <w:sz w:val="28"/>
+          <w:szCs w:val="28"/>
+        </w:rPr>
+        <w:t>title</w:t>
+      </w:r>
+      <w:proofErr w:type="spellEnd"/>
+      <w:r>
+        <w:rPr>
+          <w:rFonts w:asciiTheme="majorBidi" w:hAnsiTheme="majorBidi" w:cstheme="majorBidi"/>
+          <w:b/>
+          <w:bCs/>
+          <w:sz w:val="28"/>
+          <w:szCs w:val="28"/>
+        </w:rPr>
+        <w:t>}} (</w:t>
+      </w:r>
+      <w:r>
+        <w:rPr>
+          <w:rFonts w:asciiTheme="majorBidi" w:hAnsiTheme="majorBidi" w:cstheme="majorBidi"/>
+          <w:b/>
+          <w:bCs/>
+          <w:sz w:val="28"/>
+          <w:szCs w:val="28"/>
+        </w:rPr>
         <w:t>{%</w:t>
       </w:r>
       <w:r>
@@ -156,6 +298,7 @@
         </w:rPr>
         <w:t xml:space="preserve"> if </w:t>
       </w:r>
+      <w:proofErr w:type="spellStart"/>
       <w:r>
         <w:rPr>
           <w:rFonts w:asciiTheme="majorBidi" w:hAnsiTheme="majorBidi" w:cstheme="majorBidi"/>
@@ -164,7 +307,7 @@
           <w:sz w:val="28"/>
           <w:szCs w:val="28"/>
         </w:rPr>
-        <w:t>course.lecture_credit_hours</w:t>
+        <w:t>object.course.history_object.</w:t>
       </w:r>
       <w:r>
         <w:rPr>
@@ -174,6 +317,17 @@
           <w:sz w:val="28"/>
           <w:szCs w:val="28"/>
         </w:rPr>
+        <w:t>lecture_credit_hours</w:t>
+      </w:r>
+      <w:proofErr w:type="spellEnd"/>
+      <w:r>
+        <w:rPr>
+          <w:rFonts w:asciiTheme="majorBidi" w:hAnsiTheme="majorBidi" w:cstheme="majorBidi"/>
+          <w:b/>
+          <w:bCs/>
+          <w:sz w:val="28"/>
+          <w:szCs w:val="28"/>
+        </w:rPr>
         <w:t xml:space="preserve"> </w:t>
       </w:r>
       <w:r>
@@ -194,8 +348,9 @@
           <w:sz w:val="28"/>
           <w:szCs w:val="28"/>
         </w:rPr>
-        <w:t>{{course.lecture_credit_hours}}</w:t>
-      </w:r>
+        <w:t>{{</w:t>
+      </w:r>
+      <w:proofErr w:type="spellStart"/>
       <w:r>
         <w:rPr>
           <w:rFonts w:asciiTheme="majorBidi" w:hAnsiTheme="majorBidi" w:cstheme="majorBidi"/>
@@ -204,7 +359,7 @@
           <w:sz w:val="28"/>
           <w:szCs w:val="28"/>
         </w:rPr>
-        <w:t>{% else %}0{% endif %}</w:t>
+        <w:t>object.course.history_object.</w:t>
       </w:r>
       <w:r>
         <w:rPr>
@@ -214,6 +369,59 @@
           <w:sz w:val="28"/>
           <w:szCs w:val="28"/>
         </w:rPr>
+        <w:t>lecture_credit_hours</w:t>
+      </w:r>
+      <w:proofErr w:type="spellEnd"/>
+      <w:r>
+        <w:rPr>
+          <w:rFonts w:asciiTheme="majorBidi" w:hAnsiTheme="majorBidi" w:cstheme="majorBidi"/>
+          <w:b/>
+          <w:bCs/>
+          <w:sz w:val="28"/>
+          <w:szCs w:val="28"/>
+        </w:rPr>
+        <w:t>}}</w:t>
+      </w:r>
+      <w:r>
+        <w:rPr>
+          <w:rFonts w:asciiTheme="majorBidi" w:hAnsiTheme="majorBidi" w:cstheme="majorBidi"/>
+          <w:b/>
+          <w:bCs/>
+          <w:sz w:val="28"/>
+          <w:szCs w:val="28"/>
+        </w:rPr>
+        <w:t xml:space="preserve">{% else %}0{% </w:t>
+      </w:r>
+      <w:proofErr w:type="spellStart"/>
+      <w:r>
+        <w:rPr>
+          <w:rFonts w:asciiTheme="majorBidi" w:hAnsiTheme="majorBidi" w:cstheme="majorBidi"/>
+          <w:b/>
+          <w:bCs/>
+          <w:sz w:val="28"/>
+          <w:szCs w:val="28"/>
+        </w:rPr>
+        <w:t>endif</w:t>
+      </w:r>
+      <w:proofErr w:type="spellEnd"/>
+      <w:r>
+        <w:rPr>
+          <w:rFonts w:asciiTheme="majorBidi" w:hAnsiTheme="majorBidi" w:cstheme="majorBidi"/>
+          <w:b/>
+          <w:bCs/>
+          <w:sz w:val="28"/>
+          <w:szCs w:val="28"/>
+        </w:rPr>
+        <w:t xml:space="preserve"> %}</w:t>
+      </w:r>
+      <w:r>
+        <w:rPr>
+          <w:rFonts w:asciiTheme="majorBidi" w:hAnsiTheme="majorBidi" w:cstheme="majorBidi"/>
+          <w:b/>
+          <w:bCs/>
+          <w:sz w:val="28"/>
+          <w:szCs w:val="28"/>
+        </w:rPr>
         <w:t>-</w:t>
       </w:r>
       <w:r>
@@ -224,8 +432,9 @@
           <w:sz w:val="28"/>
           <w:szCs w:val="28"/>
         </w:rPr>
-        <w:t>{% if course</w:t>
-      </w:r>
+        <w:t xml:space="preserve">{% if </w:t>
+      </w:r>
+      <w:proofErr w:type="spellStart"/>
       <w:r>
         <w:rPr>
           <w:rFonts w:asciiTheme="majorBidi" w:hAnsiTheme="majorBidi" w:cstheme="majorBidi"/>
@@ -234,7 +443,7 @@
           <w:sz w:val="28"/>
           <w:szCs w:val="28"/>
         </w:rPr>
-        <w:t>.lab_contact_hours</w:t>
+        <w:t>object.course.history_object.</w:t>
       </w:r>
       <w:r>
         <w:rPr>
@@ -244,8 +453,9 @@
           <w:sz w:val="28"/>
           <w:szCs w:val="28"/>
         </w:rPr>
-        <w:t xml:space="preserve"> %}{{course.lab_contact_hours}</w:t>
-      </w:r>
+        <w:t>lab_contact_hours</w:t>
+      </w:r>
+      <w:proofErr w:type="spellEnd"/>
       <w:r>
         <w:rPr>
           <w:rFonts w:asciiTheme="majorBidi" w:hAnsiTheme="majorBidi" w:cstheme="majorBidi"/>
@@ -254,6 +464,38 @@
           <w:sz w:val="28"/>
           <w:szCs w:val="28"/>
         </w:rPr>
+        <w:t xml:space="preserve"> %}{{</w:t>
+      </w:r>
+      <w:proofErr w:type="spellStart"/>
+      <w:r>
+        <w:rPr>
+          <w:rFonts w:asciiTheme="majorBidi" w:hAnsiTheme="majorBidi" w:cstheme="majorBidi"/>
+          <w:b/>
+          <w:bCs/>
+          <w:sz w:val="28"/>
+          <w:szCs w:val="28"/>
+        </w:rPr>
+        <w:t>object.course.history_object.</w:t>
+      </w:r>
+      <w:r>
+        <w:rPr>
+          <w:rFonts w:asciiTheme="majorBidi" w:hAnsiTheme="majorBidi" w:cstheme="majorBidi"/>
+          <w:b/>
+          <w:bCs/>
+          <w:sz w:val="28"/>
+          <w:szCs w:val="28"/>
+        </w:rPr>
+        <w:t>lab_contact_hours</w:t>
+      </w:r>
+      <w:proofErr w:type="spellEnd"/>
+      <w:r>
+        <w:rPr>
+          <w:rFonts w:asciiTheme="majorBidi" w:hAnsiTheme="majorBidi" w:cstheme="majorBidi"/>
+          <w:b/>
+          <w:bCs/>
+          <w:sz w:val="28"/>
+          <w:szCs w:val="28"/>
+        </w:rPr>
         <w:t>}</w:t>
       </w:r>
       <w:r>
@@ -264,7 +506,7 @@
           <w:sz w:val="28"/>
           <w:szCs w:val="28"/>
         </w:rPr>
-        <w:t>{% else %}0{% endif %}</w:t>
+        <w:t>}</w:t>
       </w:r>
       <w:r>
         <w:rPr>
@@ -274,7 +516,71 @@
           <w:sz w:val="28"/>
           <w:szCs w:val="28"/>
         </w:rPr>
-        <w:t>-{{course.total_credit_hours}}</w:t>
+        <w:t xml:space="preserve">{% else %}0{% </w:t>
+      </w:r>
+      <w:proofErr w:type="spellStart"/>
+      <w:r>
+        <w:rPr>
+          <w:rFonts w:asciiTheme="majorBidi" w:hAnsiTheme="majorBidi" w:cstheme="majorBidi"/>
+          <w:b/>
+          <w:bCs/>
+          <w:sz w:val="28"/>
+          <w:szCs w:val="28"/>
+        </w:rPr>
+        <w:t>endif</w:t>
+      </w:r>
+      <w:proofErr w:type="spellEnd"/>
+      <w:r>
+        <w:rPr>
+          <w:rFonts w:asciiTheme="majorBidi" w:hAnsiTheme="majorBidi" w:cstheme="majorBidi"/>
+          <w:b/>
+          <w:bCs/>
+          <w:sz w:val="28"/>
+          <w:szCs w:val="28"/>
+        </w:rPr>
+        <w:t xml:space="preserve"> %}</w:t>
+      </w:r>
+      <w:r>
+        <w:rPr>
+          <w:rFonts w:asciiTheme="majorBidi" w:hAnsiTheme="majorBidi" w:cstheme="majorBidi"/>
+          <w:b/>
+          <w:bCs/>
+          <w:sz w:val="28"/>
+          <w:szCs w:val="28"/>
+        </w:rPr>
+        <w:t>-{{</w:t>
+      </w:r>
+      <w:proofErr w:type="spellStart"/>
+      <w:r>
+        <w:rPr>
+          <w:rFonts w:asciiTheme="majorBidi" w:hAnsiTheme="majorBidi" w:cstheme="majorBidi"/>
+          <w:b/>
+          <w:bCs/>
+          <w:sz w:val="28"/>
+          <w:szCs w:val="28"/>
+        </w:rPr>
+        <w:t>object.course.history_object.</w:t>
+      </w:r>
+      <w:r>
+        <w:rPr>
+          <w:rFonts w:asciiTheme="majorBidi" w:hAnsiTheme="majorBidi" w:cstheme="majorBidi"/>
+          <w:b/>
+          <w:bCs/>
+          <w:sz w:val="28"/>
+          <w:szCs w:val="28"/>
+        </w:rPr>
+        <w:t>total_credit_hours</w:t>
+      </w:r>
+      <w:proofErr w:type="spellEnd"/>
+      <w:r>
+        <w:rPr>
+          <w:rFonts w:asciiTheme="majorBidi" w:hAnsiTheme="majorBidi" w:cstheme="majorBidi"/>
+          <w:b/>
+          <w:bCs/>
+          <w:sz w:val="28"/>
+          <w:szCs w:val="28"/>
+        </w:rPr>
+        <w:t>}}</w:t>
       </w:r>
       <w:r>
         <w:rPr>
@@ -330,13 +636,23 @@
         </w:rPr>
         <w:t>{{</w:t>
       </w:r>
-      <w:r>
-        <w:rPr>
-          <w:rFonts w:asciiTheme="majorBidi" w:hAnsiTheme="majorBidi" w:cstheme="majorBidi"/>
-          <w:sz w:val="22"/>
-          <w:szCs w:val="28"/>
-        </w:rPr>
-        <w:t>course.</w:t>
+      <w:proofErr w:type="spellStart"/>
+      <w:r>
+        <w:rPr>
+          <w:rFonts w:asciiTheme="majorBidi" w:hAnsiTheme="majorBidi" w:cstheme="majorBidi"/>
+          <w:sz w:val="22"/>
+          <w:szCs w:val="28"/>
+        </w:rPr>
+        <w:t>object.course.history_object</w:t>
+      </w:r>
+      <w:proofErr w:type="spellEnd"/>
+      <w:r>
+        <w:rPr>
+          <w:rFonts w:asciiTheme="majorBidi" w:hAnsiTheme="majorBidi" w:cstheme="majorBidi"/>
+          <w:sz w:val="22"/>
+          <w:szCs w:val="28"/>
+        </w:rPr>
+        <w:t>.</w:t>
       </w:r>
       <w:r>
         <w:rPr>
@@ -344,13 +660,32 @@
         </w:rPr>
         <w:t xml:space="preserve"> </w:t>
       </w:r>
-      <w:r>
-        <w:rPr>
-          <w:rFonts w:asciiTheme="majorBidi" w:hAnsiTheme="majorBidi" w:cstheme="majorBidi"/>
-          <w:sz w:val="22"/>
-          <w:szCs w:val="28"/>
-        </w:rPr>
-        <w:t xml:space="preserve">catalog_description </w:t>
+      <w:proofErr w:type="spellStart"/>
+      <w:r>
+        <w:rPr>
+          <w:rFonts w:asciiTheme="majorBidi" w:hAnsiTheme="majorBidi" w:cstheme="majorBidi"/>
+          <w:sz w:val="22"/>
+          <w:szCs w:val="28"/>
+        </w:rPr>
+        <w:t>catalog_</w:t>
+      </w:r>
+      <w:proofErr w:type="gramStart"/>
+      <w:r>
+        <w:rPr>
+          <w:rFonts w:asciiTheme="majorBidi" w:hAnsiTheme="majorBidi" w:cstheme="majorBidi"/>
+          <w:sz w:val="22"/>
+          <w:szCs w:val="28"/>
+        </w:rPr>
+        <w:t>description</w:t>
+      </w:r>
+      <w:proofErr w:type="spellEnd"/>
+      <w:r>
+        <w:rPr>
+          <w:rFonts w:asciiTheme="majorBidi" w:hAnsiTheme="majorBidi" w:cstheme="majorBidi"/>
+          <w:sz w:val="22"/>
+          <w:szCs w:val="28"/>
+        </w:rPr>
+        <w:t xml:space="preserve"> </w:t>
       </w:r>
       <w:r>
         <w:rPr>
@@ -367,8 +702,40 @@
           <w:sz w:val="22"/>
           <w:szCs w:val="28"/>
         </w:rPr>
-        <w:t>{% if prerequisite_courses%}</w:t>
-      </w:r>
+        <w:t>{</w:t>
+      </w:r>
+      <w:proofErr w:type="gramEnd"/>
+      <w:r>
+        <w:rPr>
+          <w:rFonts w:asciiTheme="majorBidi" w:hAnsiTheme="majorBidi" w:cstheme="majorBidi"/>
+          <w:color w:val="4472C4" w:themeColor="accent5"/>
+          <w:sz w:val="22"/>
+          <w:szCs w:val="28"/>
+        </w:rPr>
+        <w:t xml:space="preserve">% if </w:t>
+      </w:r>
+      <w:proofErr w:type="spellStart"/>
+      <w:r>
+        <w:rPr>
+          <w:rFonts w:asciiTheme="majorBidi" w:hAnsiTheme="majorBidi" w:cstheme="majorBidi"/>
+          <w:color w:val="4472C4" w:themeColor="accent5"/>
+          <w:sz w:val="22"/>
+          <w:szCs w:val="28"/>
+        </w:rPr>
+        <w:t>prerequisite_courses</w:t>
+      </w:r>
+      <w:proofErr w:type="spellEnd"/>
+      <w:r>
+        <w:rPr>
+          <w:rFonts w:asciiTheme="majorBidi" w:hAnsiTheme="majorBidi" w:cstheme="majorBidi"/>
+          <w:color w:val="4472C4" w:themeColor="accent5"/>
+          <w:sz w:val="22"/>
+          <w:szCs w:val="28"/>
+        </w:rPr>
+        <w:t>%}</w:t>
+      </w:r>
+      <w:bookmarkStart w:id="0" w:name="_GoBack"/>
+      <w:bookmarkEnd w:id="0"/>
     </w:p>
     <w:p>
       <w:pPr>
@@ -414,15 +781,179 @@
           <w:sz w:val="22"/>
           <w:szCs w:val="28"/>
         </w:rPr>
-        <w:t>{%for preq in prerequisite_courses</w:t>
-      </w:r>
-      <w:r>
-        <w:rPr>
-          <w:rFonts w:asciiTheme="majorBidi" w:hAnsiTheme="majorBidi" w:cstheme="majorBidi"/>
-          <w:sz w:val="22"/>
-          <w:szCs w:val="28"/>
-        </w:rPr>
-        <w:t>%}{% if loop.last %}{{preq.program_code}} {{preq.number}}: {{preq.title}}{% else%}{{preq.program_code}} {{preq.number}}: {{preq.title}}</w:t>
+        <w:t xml:space="preserve">{%for </w:t>
+      </w:r>
+      <w:proofErr w:type="spellStart"/>
+      <w:r>
+        <w:rPr>
+          <w:rFonts w:asciiTheme="majorBidi" w:hAnsiTheme="majorBidi" w:cstheme="majorBidi"/>
+          <w:sz w:val="22"/>
+          <w:szCs w:val="28"/>
+        </w:rPr>
+        <w:t>preq</w:t>
+      </w:r>
+      <w:proofErr w:type="spellEnd"/>
+      <w:r>
+        <w:rPr>
+          <w:rFonts w:asciiTheme="majorBidi" w:hAnsiTheme="majorBidi" w:cstheme="majorBidi"/>
+          <w:sz w:val="22"/>
+          <w:szCs w:val="28"/>
+        </w:rPr>
+        <w:t xml:space="preserve"> in </w:t>
+      </w:r>
+      <w:proofErr w:type="spellStart"/>
+      <w:r>
+        <w:rPr>
+          <w:rFonts w:asciiTheme="majorBidi" w:hAnsiTheme="majorBidi" w:cstheme="majorBidi"/>
+          <w:sz w:val="22"/>
+          <w:szCs w:val="28"/>
+        </w:rPr>
+        <w:t>prerequisite_courses</w:t>
+      </w:r>
+      <w:proofErr w:type="spellEnd"/>
+      <w:proofErr w:type="gramStart"/>
+      <w:r>
+        <w:rPr>
+          <w:rFonts w:asciiTheme="majorBidi" w:hAnsiTheme="majorBidi" w:cstheme="majorBidi"/>
+          <w:sz w:val="22"/>
+          <w:szCs w:val="28"/>
+        </w:rPr>
+        <w:t>%}{</w:t>
+      </w:r>
+      <w:proofErr w:type="gramEnd"/>
+      <w:r>
+        <w:rPr>
+          <w:rFonts w:asciiTheme="majorBidi" w:hAnsiTheme="majorBidi" w:cstheme="majorBidi"/>
+          <w:sz w:val="22"/>
+          <w:szCs w:val="28"/>
+        </w:rPr>
+        <w:t xml:space="preserve">% if </w:t>
+      </w:r>
+      <w:proofErr w:type="spellStart"/>
+      <w:r>
+        <w:rPr>
+          <w:rFonts w:asciiTheme="majorBidi" w:hAnsiTheme="majorBidi" w:cstheme="majorBidi"/>
+          <w:sz w:val="22"/>
+          <w:szCs w:val="28"/>
+        </w:rPr>
+        <w:t>loop.last</w:t>
+      </w:r>
+      <w:proofErr w:type="spellEnd"/>
+      <w:r>
+        <w:rPr>
+          <w:rFonts w:asciiTheme="majorBidi" w:hAnsiTheme="majorBidi" w:cstheme="majorBidi"/>
+          <w:sz w:val="22"/>
+          <w:szCs w:val="28"/>
+        </w:rPr>
+        <w:t xml:space="preserve"> %}{{</w:t>
+      </w:r>
+      <w:proofErr w:type="spellStart"/>
+      <w:r>
+        <w:rPr>
+          <w:rFonts w:asciiTheme="majorBidi" w:hAnsiTheme="majorBidi" w:cstheme="majorBidi"/>
+          <w:sz w:val="22"/>
+          <w:szCs w:val="28"/>
+        </w:rPr>
+        <w:t>preq.program_code</w:t>
+      </w:r>
+      <w:proofErr w:type="spellEnd"/>
+      <w:r>
+        <w:rPr>
+          <w:rFonts w:asciiTheme="majorBidi" w:hAnsiTheme="majorBidi" w:cstheme="majorBidi"/>
+          <w:sz w:val="22"/>
+          <w:szCs w:val="28"/>
+        </w:rPr>
+        <w:t>}} {{</w:t>
+      </w:r>
+      <w:proofErr w:type="spellStart"/>
+      <w:r>
+        <w:rPr>
+          <w:rFonts w:asciiTheme="majorBidi" w:hAnsiTheme="majorBidi" w:cstheme="majorBidi"/>
+          <w:sz w:val="22"/>
+          <w:szCs w:val="28"/>
+        </w:rPr>
+        <w:t>preq.number</w:t>
+      </w:r>
+      <w:proofErr w:type="spellEnd"/>
+      <w:r>
+        <w:rPr>
+          <w:rFonts w:asciiTheme="majorBidi" w:hAnsiTheme="majorBidi" w:cstheme="majorBidi"/>
+          <w:sz w:val="22"/>
+          <w:szCs w:val="28"/>
+        </w:rPr>
+        <w:t>}}: {{</w:t>
+      </w:r>
+      <w:proofErr w:type="spellStart"/>
+      <w:r>
+        <w:rPr>
+          <w:rFonts w:asciiTheme="majorBidi" w:hAnsiTheme="majorBidi" w:cstheme="majorBidi"/>
+          <w:sz w:val="22"/>
+          <w:szCs w:val="28"/>
+        </w:rPr>
+        <w:t>preq.title</w:t>
+      </w:r>
+      <w:proofErr w:type="spellEnd"/>
+      <w:r>
+        <w:rPr>
+          <w:rFonts w:asciiTheme="majorBidi" w:hAnsiTheme="majorBidi" w:cstheme="majorBidi"/>
+          <w:sz w:val="22"/>
+          <w:szCs w:val="28"/>
+        </w:rPr>
+        <w:t>}}{% else%}{{</w:t>
+      </w:r>
+      <w:proofErr w:type="spellStart"/>
+      <w:r>
+        <w:rPr>
+          <w:rFonts w:asciiTheme="majorBidi" w:hAnsiTheme="majorBidi" w:cstheme="majorBidi"/>
+          <w:sz w:val="22"/>
+          <w:szCs w:val="28"/>
+        </w:rPr>
+        <w:t>preq.program_code</w:t>
+      </w:r>
+      <w:proofErr w:type="spellEnd"/>
+      <w:r>
+        <w:rPr>
+          <w:rFonts w:asciiTheme="majorBidi" w:hAnsiTheme="majorBidi" w:cstheme="majorBidi"/>
+          <w:sz w:val="22"/>
+          <w:szCs w:val="28"/>
+        </w:rPr>
+        <w:t>}} {{</w:t>
+      </w:r>
+      <w:proofErr w:type="spellStart"/>
+      <w:r>
+        <w:rPr>
+          <w:rFonts w:asciiTheme="majorBidi" w:hAnsiTheme="majorBidi" w:cstheme="majorBidi"/>
+          <w:sz w:val="22"/>
+          <w:szCs w:val="28"/>
+        </w:rPr>
+        <w:t>preq.number</w:t>
+      </w:r>
+      <w:proofErr w:type="spellEnd"/>
+      <w:r>
+        <w:rPr>
+          <w:rFonts w:asciiTheme="majorBidi" w:hAnsiTheme="majorBidi" w:cstheme="majorBidi"/>
+          <w:sz w:val="22"/>
+          <w:szCs w:val="28"/>
+        </w:rPr>
+        <w:t>}}: {{</w:t>
+      </w:r>
+      <w:proofErr w:type="spellStart"/>
+      <w:r>
+        <w:rPr>
+          <w:rFonts w:asciiTheme="majorBidi" w:hAnsiTheme="majorBidi" w:cstheme="majorBidi"/>
+          <w:sz w:val="22"/>
+          <w:szCs w:val="28"/>
+        </w:rPr>
+        <w:t>preq.title</w:t>
+      </w:r>
+      <w:proofErr w:type="spellEnd"/>
+      <w:r>
+        <w:rPr>
+          <w:rFonts w:asciiTheme="majorBidi" w:hAnsiTheme="majorBidi" w:cstheme="majorBidi"/>
+          <w:sz w:val="22"/>
+          <w:szCs w:val="28"/>
+        </w:rPr>
+        <w:t>}}</w:t>
       </w:r>
     </w:p>
     <w:p>
@@ -445,7 +976,53 @@
           <w:sz w:val="22"/>
           <w:szCs w:val="28"/>
         </w:rPr>
-        <w:t>{%endif%}{%endfor%}</w:t>
+        <w:t>{%</w:t>
+      </w:r>
+      <w:proofErr w:type="spellStart"/>
+      <w:r>
+        <w:rPr>
+          <w:rFonts w:asciiTheme="majorBidi" w:hAnsiTheme="majorBidi" w:cstheme="majorBidi"/>
+          <w:sz w:val="22"/>
+          <w:szCs w:val="28"/>
+        </w:rPr>
+        <w:t>endif</w:t>
+      </w:r>
+      <w:proofErr w:type="spellEnd"/>
+      <w:proofErr w:type="gramStart"/>
+      <w:r>
+        <w:rPr>
+          <w:rFonts w:asciiTheme="majorBidi" w:hAnsiTheme="majorBidi" w:cstheme="majorBidi"/>
+          <w:sz w:val="22"/>
+          <w:szCs w:val="28"/>
+        </w:rPr>
+        <w:t>%}{</w:t>
+      </w:r>
+      <w:proofErr w:type="gramEnd"/>
+      <w:r>
+        <w:rPr>
+          <w:rFonts w:asciiTheme="majorBidi" w:hAnsiTheme="majorBidi" w:cstheme="majorBidi"/>
+          <w:sz w:val="22"/>
+          <w:szCs w:val="28"/>
+        </w:rPr>
+        <w:t>%</w:t>
+      </w:r>
+      <w:proofErr w:type="spellStart"/>
+      <w:r>
+        <w:rPr>
+          <w:rFonts w:asciiTheme="majorBidi" w:hAnsiTheme="majorBidi" w:cstheme="majorBidi"/>
+          <w:sz w:val="22"/>
+          <w:szCs w:val="28"/>
+        </w:rPr>
+        <w:t>endfor</w:t>
+      </w:r>
+      <w:proofErr w:type="spellEnd"/>
+      <w:r>
+        <w:rPr>
+          <w:rFonts w:asciiTheme="majorBidi" w:hAnsiTheme="majorBidi" w:cstheme="majorBidi"/>
+          <w:sz w:val="22"/>
+          <w:szCs w:val="28"/>
+        </w:rPr>
+        <w:t>%}</w:t>
       </w:r>
       <w:r>
         <w:rPr>
@@ -454,8 +1031,9 @@
           <w:sz w:val="22"/>
           <w:szCs w:val="28"/>
         </w:rPr>
-        <w:t>{%endif%}</w:t>
-      </w:r>
+        <w:t>{%</w:t>
+      </w:r>
+      <w:proofErr w:type="spellStart"/>
       <w:r>
         <w:rPr>
           <w:rFonts w:asciiTheme="majorBidi" w:hAnsiTheme="majorBidi" w:cstheme="majorBidi"/>
@@ -463,7 +1041,46 @@
           <w:sz w:val="22"/>
           <w:szCs w:val="28"/>
         </w:rPr>
-        <w:t>{% if corequisite_courses %}</w:t>
+        <w:t>endif</w:t>
+      </w:r>
+      <w:proofErr w:type="spellEnd"/>
+      <w:r>
+        <w:rPr>
+          <w:rFonts w:asciiTheme="majorBidi" w:hAnsiTheme="majorBidi" w:cstheme="majorBidi"/>
+          <w:color w:val="4472C4" w:themeColor="accent5"/>
+          <w:sz w:val="22"/>
+          <w:szCs w:val="28"/>
+        </w:rPr>
+        <w:t>%}</w:t>
+      </w:r>
+      <w:r>
+        <w:rPr>
+          <w:rFonts w:asciiTheme="majorBidi" w:hAnsiTheme="majorBidi" w:cstheme="majorBidi"/>
+          <w:color w:val="4472C4" w:themeColor="accent5"/>
+          <w:sz w:val="22"/>
+          <w:szCs w:val="28"/>
+        </w:rPr>
+        <w:t xml:space="preserve">{% if </w:t>
+      </w:r>
+      <w:proofErr w:type="spellStart"/>
+      <w:r>
+        <w:rPr>
+          <w:rFonts w:asciiTheme="majorBidi" w:hAnsiTheme="majorBidi" w:cstheme="majorBidi"/>
+          <w:color w:val="4472C4" w:themeColor="accent5"/>
+          <w:sz w:val="22"/>
+          <w:szCs w:val="28"/>
+        </w:rPr>
+        <w:t>corequisite_courses</w:t>
+      </w:r>
+      <w:proofErr w:type="spellEnd"/>
+      <w:r>
+        <w:rPr>
+          <w:rFonts w:asciiTheme="majorBidi" w:hAnsiTheme="majorBidi" w:cstheme="majorBidi"/>
+          <w:color w:val="4472C4" w:themeColor="accent5"/>
+          <w:sz w:val="22"/>
+          <w:szCs w:val="28"/>
+        </w:rPr>
+        <w:t xml:space="preserve"> %}</w:t>
       </w:r>
     </w:p>
     <w:p>
@@ -521,15 +1138,179 @@
           <w:sz w:val="22"/>
           <w:szCs w:val="28"/>
         </w:rPr>
-        <w:t>{%for coreq in corequisite_courses</w:t>
-      </w:r>
-      <w:r>
-        <w:rPr>
-          <w:rFonts w:asciiTheme="majorBidi" w:hAnsiTheme="majorBidi" w:cstheme="majorBidi"/>
-          <w:sz w:val="22"/>
-          <w:szCs w:val="28"/>
-        </w:rPr>
-        <w:t>%}{% if loop.last %}{{coreq.program_code}} {{coreq.number}}: {{coreq.title}}{% else%}{{coreq.program_code}} {{coreq.number}}: {{coreq.title}}</w:t>
+        <w:t xml:space="preserve">{%for </w:t>
+      </w:r>
+      <w:proofErr w:type="spellStart"/>
+      <w:r>
+        <w:rPr>
+          <w:rFonts w:asciiTheme="majorBidi" w:hAnsiTheme="majorBidi" w:cstheme="majorBidi"/>
+          <w:sz w:val="22"/>
+          <w:szCs w:val="28"/>
+        </w:rPr>
+        <w:t>coreq</w:t>
+      </w:r>
+      <w:proofErr w:type="spellEnd"/>
+      <w:r>
+        <w:rPr>
+          <w:rFonts w:asciiTheme="majorBidi" w:hAnsiTheme="majorBidi" w:cstheme="majorBidi"/>
+          <w:sz w:val="22"/>
+          <w:szCs w:val="28"/>
+        </w:rPr>
+        <w:t xml:space="preserve"> in </w:t>
+      </w:r>
+      <w:proofErr w:type="spellStart"/>
+      <w:r>
+        <w:rPr>
+          <w:rFonts w:asciiTheme="majorBidi" w:hAnsiTheme="majorBidi" w:cstheme="majorBidi"/>
+          <w:sz w:val="22"/>
+          <w:szCs w:val="28"/>
+        </w:rPr>
+        <w:t>corequisite_courses</w:t>
+      </w:r>
+      <w:proofErr w:type="spellEnd"/>
+      <w:proofErr w:type="gramStart"/>
+      <w:r>
+        <w:rPr>
+          <w:rFonts w:asciiTheme="majorBidi" w:hAnsiTheme="majorBidi" w:cstheme="majorBidi"/>
+          <w:sz w:val="22"/>
+          <w:szCs w:val="28"/>
+        </w:rPr>
+        <w:t>%}{</w:t>
+      </w:r>
+      <w:proofErr w:type="gramEnd"/>
+      <w:r>
+        <w:rPr>
+          <w:rFonts w:asciiTheme="majorBidi" w:hAnsiTheme="majorBidi" w:cstheme="majorBidi"/>
+          <w:sz w:val="22"/>
+          <w:szCs w:val="28"/>
+        </w:rPr>
+        <w:t xml:space="preserve">% if </w:t>
+      </w:r>
+      <w:proofErr w:type="spellStart"/>
+      <w:r>
+        <w:rPr>
+          <w:rFonts w:asciiTheme="majorBidi" w:hAnsiTheme="majorBidi" w:cstheme="majorBidi"/>
+          <w:sz w:val="22"/>
+          <w:szCs w:val="28"/>
+        </w:rPr>
+        <w:t>loop.last</w:t>
+      </w:r>
+      <w:proofErr w:type="spellEnd"/>
+      <w:r>
+        <w:rPr>
+          <w:rFonts w:asciiTheme="majorBidi" w:hAnsiTheme="majorBidi" w:cstheme="majorBidi"/>
+          <w:sz w:val="22"/>
+          <w:szCs w:val="28"/>
+        </w:rPr>
+        <w:t xml:space="preserve"> %}{{</w:t>
+      </w:r>
+      <w:proofErr w:type="spellStart"/>
+      <w:r>
+        <w:rPr>
+          <w:rFonts w:asciiTheme="majorBidi" w:hAnsiTheme="majorBidi" w:cstheme="majorBidi"/>
+          <w:sz w:val="22"/>
+          <w:szCs w:val="28"/>
+        </w:rPr>
+        <w:t>coreq.program_code</w:t>
+      </w:r>
+      <w:proofErr w:type="spellEnd"/>
+      <w:r>
+        <w:rPr>
+          <w:rFonts w:asciiTheme="majorBidi" w:hAnsiTheme="majorBidi" w:cstheme="majorBidi"/>
+          <w:sz w:val="22"/>
+          <w:szCs w:val="28"/>
+        </w:rPr>
+        <w:t>}} {{</w:t>
+      </w:r>
+      <w:proofErr w:type="spellStart"/>
+      <w:r>
+        <w:rPr>
+          <w:rFonts w:asciiTheme="majorBidi" w:hAnsiTheme="majorBidi" w:cstheme="majorBidi"/>
+          <w:sz w:val="22"/>
+          <w:szCs w:val="28"/>
+        </w:rPr>
+        <w:t>coreq.number</w:t>
+      </w:r>
+      <w:proofErr w:type="spellEnd"/>
+      <w:r>
+        <w:rPr>
+          <w:rFonts w:asciiTheme="majorBidi" w:hAnsiTheme="majorBidi" w:cstheme="majorBidi"/>
+          <w:sz w:val="22"/>
+          <w:szCs w:val="28"/>
+        </w:rPr>
+        <w:t>}}: {{</w:t>
+      </w:r>
+      <w:proofErr w:type="spellStart"/>
+      <w:r>
+        <w:rPr>
+          <w:rFonts w:asciiTheme="majorBidi" w:hAnsiTheme="majorBidi" w:cstheme="majorBidi"/>
+          <w:sz w:val="22"/>
+          <w:szCs w:val="28"/>
+        </w:rPr>
+        <w:t>coreq.title</w:t>
+      </w:r>
+      <w:proofErr w:type="spellEnd"/>
+      <w:r>
+        <w:rPr>
+          <w:rFonts w:asciiTheme="majorBidi" w:hAnsiTheme="majorBidi" w:cstheme="majorBidi"/>
+          <w:sz w:val="22"/>
+          <w:szCs w:val="28"/>
+        </w:rPr>
+        <w:t>}}{% else%}{{</w:t>
+      </w:r>
+      <w:proofErr w:type="spellStart"/>
+      <w:r>
+        <w:rPr>
+          <w:rFonts w:asciiTheme="majorBidi" w:hAnsiTheme="majorBidi" w:cstheme="majorBidi"/>
+          <w:sz w:val="22"/>
+          <w:szCs w:val="28"/>
+        </w:rPr>
+        <w:t>coreq.program_code</w:t>
+      </w:r>
+      <w:proofErr w:type="spellEnd"/>
+      <w:r>
+        <w:rPr>
+          <w:rFonts w:asciiTheme="majorBidi" w:hAnsiTheme="majorBidi" w:cstheme="majorBidi"/>
+          <w:sz w:val="22"/>
+          <w:szCs w:val="28"/>
+        </w:rPr>
+        <w:t>}} {{</w:t>
+      </w:r>
+      <w:proofErr w:type="spellStart"/>
+      <w:r>
+        <w:rPr>
+          <w:rFonts w:asciiTheme="majorBidi" w:hAnsiTheme="majorBidi" w:cstheme="majorBidi"/>
+          <w:sz w:val="22"/>
+          <w:szCs w:val="28"/>
+        </w:rPr>
+        <w:t>coreq.number</w:t>
+      </w:r>
+      <w:proofErr w:type="spellEnd"/>
+      <w:r>
+        <w:rPr>
+          <w:rFonts w:asciiTheme="majorBidi" w:hAnsiTheme="majorBidi" w:cstheme="majorBidi"/>
+          <w:sz w:val="22"/>
+          <w:szCs w:val="28"/>
+        </w:rPr>
+        <w:t>}}: {{</w:t>
+      </w:r>
+      <w:proofErr w:type="spellStart"/>
+      <w:r>
+        <w:rPr>
+          <w:rFonts w:asciiTheme="majorBidi" w:hAnsiTheme="majorBidi" w:cstheme="majorBidi"/>
+          <w:sz w:val="22"/>
+          <w:szCs w:val="28"/>
+        </w:rPr>
+        <w:t>coreq.title</w:t>
+      </w:r>
+      <w:proofErr w:type="spellEnd"/>
+      <w:r>
+        <w:rPr>
+          <w:rFonts w:asciiTheme="majorBidi" w:hAnsiTheme="majorBidi" w:cstheme="majorBidi"/>
+          <w:sz w:val="22"/>
+          <w:szCs w:val="28"/>
+        </w:rPr>
+        <w:t>}}</w:t>
       </w:r>
     </w:p>
     <w:p>
@@ -552,7 +1333,53 @@
           <w:sz w:val="22"/>
           <w:szCs w:val="28"/>
         </w:rPr>
-        <w:t>{%endif%}{%endfor%}</w:t>
+        <w:t>{%</w:t>
+      </w:r>
+      <w:proofErr w:type="spellStart"/>
+      <w:r>
+        <w:rPr>
+          <w:rFonts w:asciiTheme="majorBidi" w:hAnsiTheme="majorBidi" w:cstheme="majorBidi"/>
+          <w:sz w:val="22"/>
+          <w:szCs w:val="28"/>
+        </w:rPr>
+        <w:t>endif</w:t>
+      </w:r>
+      <w:proofErr w:type="spellEnd"/>
+      <w:proofErr w:type="gramStart"/>
+      <w:r>
+        <w:rPr>
+          <w:rFonts w:asciiTheme="majorBidi" w:hAnsiTheme="majorBidi" w:cstheme="majorBidi"/>
+          <w:sz w:val="22"/>
+          <w:szCs w:val="28"/>
+        </w:rPr>
+        <w:t>%}{</w:t>
+      </w:r>
+      <w:proofErr w:type="gramEnd"/>
+      <w:r>
+        <w:rPr>
+          <w:rFonts w:asciiTheme="majorBidi" w:hAnsiTheme="majorBidi" w:cstheme="majorBidi"/>
+          <w:sz w:val="22"/>
+          <w:szCs w:val="28"/>
+        </w:rPr>
+        <w:t>%</w:t>
+      </w:r>
+      <w:proofErr w:type="spellStart"/>
+      <w:r>
+        <w:rPr>
+          <w:rFonts w:asciiTheme="majorBidi" w:hAnsiTheme="majorBidi" w:cstheme="majorBidi"/>
+          <w:sz w:val="22"/>
+          <w:szCs w:val="28"/>
+        </w:rPr>
+        <w:t>endfor</w:t>
+      </w:r>
+      <w:proofErr w:type="spellEnd"/>
+      <w:r>
+        <w:rPr>
+          <w:rFonts w:asciiTheme="majorBidi" w:hAnsiTheme="majorBidi" w:cstheme="majorBidi"/>
+          <w:sz w:val="22"/>
+          <w:szCs w:val="28"/>
+        </w:rPr>
+        <w:t>%}</w:t>
       </w:r>
       <w:r>
         <w:rPr>
@@ -561,7 +1388,27 @@
           <w:sz w:val="22"/>
           <w:szCs w:val="28"/>
         </w:rPr>
-        <w:t>{%endif%}</w:t>
+        <w:t>{%</w:t>
+      </w:r>
+      <w:proofErr w:type="spellStart"/>
+      <w:r>
+        <w:rPr>
+          <w:rFonts w:asciiTheme="majorBidi" w:hAnsiTheme="majorBidi" w:cstheme="majorBidi"/>
+          <w:color w:val="4472C4" w:themeColor="accent5"/>
+          <w:sz w:val="22"/>
+          <w:szCs w:val="28"/>
+        </w:rPr>
+        <w:t>endif</w:t>
+      </w:r>
+      <w:proofErr w:type="spellEnd"/>
+      <w:r>
+        <w:rPr>
+          <w:rFonts w:asciiTheme="majorBidi" w:hAnsiTheme="majorBidi" w:cstheme="majorBidi"/>
+          <w:color w:val="4472C4" w:themeColor="accent5"/>
+          <w:sz w:val="22"/>
+          <w:szCs w:val="28"/>
+        </w:rPr>
+        <w:t>%}</w:t>
       </w:r>
     </w:p>
     <w:p>
@@ -619,15 +1466,87 @@
           <w:sz w:val="22"/>
           <w:szCs w:val="28"/>
         </w:rPr>
-        <w:t>{% if learning_objectives %}</w:t>
-      </w:r>
-      <w:r>
-        <w:rPr>
-          <w:rFonts w:asciiTheme="majorBidi" w:hAnsiTheme="majorBidi" w:cstheme="majorBidi"/>
-          <w:sz w:val="22"/>
-          <w:szCs w:val="28"/>
-        </w:rPr>
-        <w:t>{%for objective in learning_objectives %}{% if loop.last %}{{ objective }}{% else%}{{ objective }}</w:t>
+        <w:t xml:space="preserve">{% if </w:t>
+      </w:r>
+      <w:proofErr w:type="spellStart"/>
+      <w:r>
+        <w:rPr>
+          <w:rFonts w:asciiTheme="majorBidi" w:hAnsiTheme="majorBidi" w:cstheme="majorBidi"/>
+          <w:sz w:val="22"/>
+          <w:szCs w:val="28"/>
+        </w:rPr>
+        <w:t>learning_objectives</w:t>
+      </w:r>
+      <w:proofErr w:type="spellEnd"/>
+      <w:r>
+        <w:rPr>
+          <w:rFonts w:asciiTheme="majorBidi" w:hAnsiTheme="majorBidi" w:cstheme="majorBidi"/>
+          <w:sz w:val="22"/>
+          <w:szCs w:val="28"/>
+        </w:rPr>
+        <w:t xml:space="preserve"> </w:t>
+      </w:r>
+      <w:proofErr w:type="gramStart"/>
+      <w:r>
+        <w:rPr>
+          <w:rFonts w:asciiTheme="majorBidi" w:hAnsiTheme="majorBidi" w:cstheme="majorBidi"/>
+          <w:sz w:val="22"/>
+          <w:szCs w:val="28"/>
+        </w:rPr>
+        <w:t>%}</w:t>
+      </w:r>
+      <w:r>
+        <w:rPr>
+          <w:rFonts w:asciiTheme="majorBidi" w:hAnsiTheme="majorBidi" w:cstheme="majorBidi"/>
+          <w:sz w:val="22"/>
+          <w:szCs w:val="28"/>
+        </w:rPr>
+        <w:t>{</w:t>
+      </w:r>
+      <w:proofErr w:type="gramEnd"/>
+      <w:r>
+        <w:rPr>
+          <w:rFonts w:asciiTheme="majorBidi" w:hAnsiTheme="majorBidi" w:cstheme="majorBidi"/>
+          <w:sz w:val="22"/>
+          <w:szCs w:val="28"/>
+        </w:rPr>
+        <w:t xml:space="preserve">%for objective in </w:t>
+      </w:r>
+      <w:proofErr w:type="spellStart"/>
+      <w:r>
+        <w:rPr>
+          <w:rFonts w:asciiTheme="majorBidi" w:hAnsiTheme="majorBidi" w:cstheme="majorBidi"/>
+          <w:sz w:val="22"/>
+          <w:szCs w:val="28"/>
+        </w:rPr>
+        <w:t>learning_objectives</w:t>
+      </w:r>
+      <w:proofErr w:type="spellEnd"/>
+      <w:r>
+        <w:rPr>
+          <w:rFonts w:asciiTheme="majorBidi" w:hAnsiTheme="majorBidi" w:cstheme="majorBidi"/>
+          <w:sz w:val="22"/>
+          <w:szCs w:val="28"/>
+        </w:rPr>
+        <w:t xml:space="preserve"> %}{% if </w:t>
+      </w:r>
+      <w:proofErr w:type="spellStart"/>
+      <w:r>
+        <w:rPr>
+          <w:rFonts w:asciiTheme="majorBidi" w:hAnsiTheme="majorBidi" w:cstheme="majorBidi"/>
+          <w:sz w:val="22"/>
+          <w:szCs w:val="28"/>
+        </w:rPr>
+        <w:t>loop.last</w:t>
+      </w:r>
+      <w:proofErr w:type="spellEnd"/>
+      <w:r>
+        <w:rPr>
+          <w:rFonts w:asciiTheme="majorBidi" w:hAnsiTheme="majorBidi" w:cstheme="majorBidi"/>
+          <w:sz w:val="22"/>
+          <w:szCs w:val="28"/>
+        </w:rPr>
+        <w:t xml:space="preserve"> %}{{ objective }}{% else%}{{ objective }}</w:t>
       </w:r>
     </w:p>
     <w:p>
@@ -652,15 +1571,79 @@
           <w:sz w:val="22"/>
           <w:szCs w:val="28"/>
         </w:rPr>
-        <w:t>{%endif%}{%endfor%}</w:t>
-      </w:r>
-      <w:r>
-        <w:rPr>
-          <w:rFonts w:asciiTheme="majorBidi" w:hAnsiTheme="majorBidi" w:cstheme="majorBidi"/>
-          <w:sz w:val="22"/>
-          <w:szCs w:val="28"/>
-        </w:rPr>
-        <w:t>{% else %}None{% endif %}</w:t>
+        <w:t>{%</w:t>
+      </w:r>
+      <w:proofErr w:type="spellStart"/>
+      <w:r>
+        <w:rPr>
+          <w:rFonts w:asciiTheme="majorBidi" w:hAnsiTheme="majorBidi" w:cstheme="majorBidi"/>
+          <w:sz w:val="22"/>
+          <w:szCs w:val="28"/>
+        </w:rPr>
+        <w:t>endif</w:t>
+      </w:r>
+      <w:proofErr w:type="spellEnd"/>
+      <w:proofErr w:type="gramStart"/>
+      <w:r>
+        <w:rPr>
+          <w:rFonts w:asciiTheme="majorBidi" w:hAnsiTheme="majorBidi" w:cstheme="majorBidi"/>
+          <w:sz w:val="22"/>
+          <w:szCs w:val="28"/>
+        </w:rPr>
+        <w:t>%}{</w:t>
+      </w:r>
+      <w:proofErr w:type="gramEnd"/>
+      <w:r>
+        <w:rPr>
+          <w:rFonts w:asciiTheme="majorBidi" w:hAnsiTheme="majorBidi" w:cstheme="majorBidi"/>
+          <w:sz w:val="22"/>
+          <w:szCs w:val="28"/>
+        </w:rPr>
+        <w:t>%</w:t>
+      </w:r>
+      <w:proofErr w:type="spellStart"/>
+      <w:r>
+        <w:rPr>
+          <w:rFonts w:asciiTheme="majorBidi" w:hAnsiTheme="majorBidi" w:cstheme="majorBidi"/>
+          <w:sz w:val="22"/>
+          <w:szCs w:val="28"/>
+        </w:rPr>
+        <w:t>endfor</w:t>
+      </w:r>
+      <w:proofErr w:type="spellEnd"/>
+      <w:r>
+        <w:rPr>
+          <w:rFonts w:asciiTheme="majorBidi" w:hAnsiTheme="majorBidi" w:cstheme="majorBidi"/>
+          <w:sz w:val="22"/>
+          <w:szCs w:val="28"/>
+        </w:rPr>
+        <w:t>%}</w:t>
+      </w:r>
+      <w:r>
+        <w:rPr>
+          <w:rFonts w:asciiTheme="majorBidi" w:hAnsiTheme="majorBidi" w:cstheme="majorBidi"/>
+          <w:sz w:val="22"/>
+          <w:szCs w:val="28"/>
+        </w:rPr>
+        <w:t xml:space="preserve">{% else %}None{% </w:t>
+      </w:r>
+      <w:proofErr w:type="spellStart"/>
+      <w:r>
+        <w:rPr>
+          <w:rFonts w:asciiTheme="majorBidi" w:hAnsiTheme="majorBidi" w:cstheme="majorBidi"/>
+          <w:sz w:val="22"/>
+          <w:szCs w:val="28"/>
+        </w:rPr>
+        <w:t>endif</w:t>
+      </w:r>
+      <w:proofErr w:type="spellEnd"/>
+      <w:r>
+        <w:rPr>
+          <w:rFonts w:asciiTheme="majorBidi" w:hAnsiTheme="majorBidi" w:cstheme="majorBidi"/>
+          <w:sz w:val="22"/>
+          <w:szCs w:val="28"/>
+        </w:rPr>
+        <w:t xml:space="preserve"> %}</w:t>
       </w:r>
     </w:p>
     <w:p>
@@ -722,6 +1705,7 @@
         </w:rPr>
         <w:t xml:space="preserve">{% if </w:t>
       </w:r>
+      <w:proofErr w:type="spellStart"/>
       <w:r>
         <w:rPr>
           <w:rFonts w:asciiTheme="majorBidi" w:hAnsiTheme="majorBidi" w:cstheme="majorBidi"/>
@@ -730,29 +1714,94 @@
         </w:rPr>
         <w:t>learning_outcomes</w:t>
       </w:r>
-      <w:r>
-        <w:rPr>
-          <w:rFonts w:asciiTheme="majorBidi" w:hAnsiTheme="majorBidi" w:cstheme="majorBidi"/>
-          <w:sz w:val="22"/>
-          <w:szCs w:val="28"/>
-        </w:rPr>
-        <w:t xml:space="preserve"> %}</w:t>
-      </w:r>
-      <w:r>
-        <w:rPr>
-          <w:rFonts w:asciiTheme="majorBidi" w:hAnsiTheme="majorBidi" w:cstheme="majorBidi"/>
-          <w:sz w:val="22"/>
-          <w:szCs w:val="28"/>
-        </w:rPr>
-        <w:t xml:space="preserve">{%for outcome in learning_outcomes%}{% if loop.last %}{{ </w:t>
-      </w:r>
-      <w:r>
-        <w:rPr>
-          <w:rFonts w:asciiTheme="majorBidi" w:hAnsiTheme="majorBidi" w:cstheme="majorBidi"/>
-          <w:sz w:val="22"/>
-          <w:szCs w:val="28"/>
-        </w:rPr>
-        <w:t xml:space="preserve">outcome.learning_outcome </w:t>
+      <w:proofErr w:type="spellEnd"/>
+      <w:r>
+        <w:rPr>
+          <w:rFonts w:asciiTheme="majorBidi" w:hAnsiTheme="majorBidi" w:cstheme="majorBidi"/>
+          <w:sz w:val="22"/>
+          <w:szCs w:val="28"/>
+        </w:rPr>
+        <w:t xml:space="preserve"> </w:t>
+      </w:r>
+      <w:proofErr w:type="gramStart"/>
+      <w:r>
+        <w:rPr>
+          <w:rFonts w:asciiTheme="majorBidi" w:hAnsiTheme="majorBidi" w:cstheme="majorBidi"/>
+          <w:sz w:val="22"/>
+          <w:szCs w:val="28"/>
+        </w:rPr>
+        <w:t>%}</w:t>
+      </w:r>
+      <w:r>
+        <w:rPr>
+          <w:rFonts w:asciiTheme="majorBidi" w:hAnsiTheme="majorBidi" w:cstheme="majorBidi"/>
+          <w:sz w:val="22"/>
+          <w:szCs w:val="28"/>
+        </w:rPr>
+        <w:t>{</w:t>
+      </w:r>
+      <w:proofErr w:type="gramEnd"/>
+      <w:r>
+        <w:rPr>
+          <w:rFonts w:asciiTheme="majorBidi" w:hAnsiTheme="majorBidi" w:cstheme="majorBidi"/>
+          <w:sz w:val="22"/>
+          <w:szCs w:val="28"/>
+        </w:rPr>
+        <w:t xml:space="preserve">%for outcome in </w:t>
+      </w:r>
+      <w:proofErr w:type="spellStart"/>
+      <w:r>
+        <w:rPr>
+          <w:rFonts w:asciiTheme="majorBidi" w:hAnsiTheme="majorBidi" w:cstheme="majorBidi"/>
+          <w:sz w:val="22"/>
+          <w:szCs w:val="28"/>
+        </w:rPr>
+        <w:t>learning_outcomes</w:t>
+      </w:r>
+      <w:proofErr w:type="spellEnd"/>
+      <w:r>
+        <w:rPr>
+          <w:rFonts w:asciiTheme="majorBidi" w:hAnsiTheme="majorBidi" w:cstheme="majorBidi"/>
+          <w:sz w:val="22"/>
+          <w:szCs w:val="28"/>
+        </w:rPr>
+        <w:t xml:space="preserve">%}{% if </w:t>
+      </w:r>
+      <w:proofErr w:type="spellStart"/>
+      <w:r>
+        <w:rPr>
+          <w:rFonts w:asciiTheme="majorBidi" w:hAnsiTheme="majorBidi" w:cstheme="majorBidi"/>
+          <w:sz w:val="22"/>
+          <w:szCs w:val="28"/>
+        </w:rPr>
+        <w:t>loop.last</w:t>
+      </w:r>
+      <w:proofErr w:type="spellEnd"/>
+      <w:r>
+        <w:rPr>
+          <w:rFonts w:asciiTheme="majorBidi" w:hAnsiTheme="majorBidi" w:cstheme="majorBidi"/>
+          <w:sz w:val="22"/>
+          <w:szCs w:val="28"/>
+        </w:rPr>
+        <w:t xml:space="preserve"> %}{{ </w:t>
+      </w:r>
+      <w:proofErr w:type="spellStart"/>
+      <w:r>
+        <w:rPr>
+          <w:rFonts w:asciiTheme="majorBidi" w:hAnsiTheme="majorBidi" w:cstheme="majorBidi"/>
+          <w:sz w:val="22"/>
+          <w:szCs w:val="28"/>
+        </w:rPr>
+        <w:t>outcome.learning_outcome</w:t>
+      </w:r>
+      <w:proofErr w:type="spellEnd"/>
+      <w:r>
+        <w:rPr>
+          <w:rFonts w:asciiTheme="majorBidi" w:hAnsiTheme="majorBidi" w:cstheme="majorBidi"/>
+          <w:sz w:val="22"/>
+          <w:szCs w:val="28"/>
+        </w:rPr>
+        <w:t xml:space="preserve"> </w:t>
       </w:r>
       <w:r>
         <w:rPr>
@@ -762,13 +1811,23 @@
         </w:rPr>
         <w:t xml:space="preserve">}}{% else%}{{ </w:t>
       </w:r>
-      <w:r>
-        <w:rPr>
-          <w:rFonts w:asciiTheme="majorBidi" w:hAnsiTheme="majorBidi" w:cstheme="majorBidi"/>
-          <w:sz w:val="22"/>
-          <w:szCs w:val="28"/>
-        </w:rPr>
-        <w:t xml:space="preserve">outcome.learning_outcome </w:t>
+      <w:proofErr w:type="spellStart"/>
+      <w:r>
+        <w:rPr>
+          <w:rFonts w:asciiTheme="majorBidi" w:hAnsiTheme="majorBidi" w:cstheme="majorBidi"/>
+          <w:sz w:val="22"/>
+          <w:szCs w:val="28"/>
+        </w:rPr>
+        <w:t>outcome.learning_outcome</w:t>
+      </w:r>
+      <w:proofErr w:type="spellEnd"/>
+      <w:r>
+        <w:rPr>
+          <w:rFonts w:asciiTheme="majorBidi" w:hAnsiTheme="majorBidi" w:cstheme="majorBidi"/>
+          <w:sz w:val="22"/>
+          <w:szCs w:val="28"/>
+        </w:rPr>
+        <w:t xml:space="preserve"> </w:t>
       </w:r>
       <w:r>
         <w:rPr>
@@ -801,15 +1860,80 @@
           <w:sz w:val="22"/>
           <w:szCs w:val="28"/>
         </w:rPr>
-        <w:t>{%endif%}{%endfor%}</w:t>
-      </w:r>
-      <w:r>
-        <w:rPr>
-          <w:rFonts w:asciiTheme="majorBidi" w:hAnsiTheme="majorBidi" w:cstheme="majorBidi"/>
-          <w:sz w:val="22"/>
-          <w:szCs w:val="28"/>
-        </w:rPr>
-        <w:t>{% else %}None{% endif %}</w:t>
+        <w:lastRenderedPageBreak/>
+        <w:t>{%</w:t>
+      </w:r>
+      <w:proofErr w:type="spellStart"/>
+      <w:r>
+        <w:rPr>
+          <w:rFonts w:asciiTheme="majorBidi" w:hAnsiTheme="majorBidi" w:cstheme="majorBidi"/>
+          <w:sz w:val="22"/>
+          <w:szCs w:val="28"/>
+        </w:rPr>
+        <w:t>endif</w:t>
+      </w:r>
+      <w:proofErr w:type="spellEnd"/>
+      <w:proofErr w:type="gramStart"/>
+      <w:r>
+        <w:rPr>
+          <w:rFonts w:asciiTheme="majorBidi" w:hAnsiTheme="majorBidi" w:cstheme="majorBidi"/>
+          <w:sz w:val="22"/>
+          <w:szCs w:val="28"/>
+        </w:rPr>
+        <w:t>%}{</w:t>
+      </w:r>
+      <w:proofErr w:type="gramEnd"/>
+      <w:r>
+        <w:rPr>
+          <w:rFonts w:asciiTheme="majorBidi" w:hAnsiTheme="majorBidi" w:cstheme="majorBidi"/>
+          <w:sz w:val="22"/>
+          <w:szCs w:val="28"/>
+        </w:rPr>
+        <w:t>%</w:t>
+      </w:r>
+      <w:proofErr w:type="spellStart"/>
+      <w:r>
+        <w:rPr>
+          <w:rFonts w:asciiTheme="majorBidi" w:hAnsiTheme="majorBidi" w:cstheme="majorBidi"/>
+          <w:sz w:val="22"/>
+          <w:szCs w:val="28"/>
+        </w:rPr>
+        <w:t>endfor</w:t>
+      </w:r>
+      <w:proofErr w:type="spellEnd"/>
+      <w:r>
+        <w:rPr>
+          <w:rFonts w:asciiTheme="majorBidi" w:hAnsiTheme="majorBidi" w:cstheme="majorBidi"/>
+          <w:sz w:val="22"/>
+          <w:szCs w:val="28"/>
+        </w:rPr>
+        <w:t>%}</w:t>
+      </w:r>
+      <w:r>
+        <w:rPr>
+          <w:rFonts w:asciiTheme="majorBidi" w:hAnsiTheme="majorBidi" w:cstheme="majorBidi"/>
+          <w:sz w:val="22"/>
+          <w:szCs w:val="28"/>
+        </w:rPr>
+        <w:t xml:space="preserve">{% else %}None{% </w:t>
+      </w:r>
+      <w:proofErr w:type="spellStart"/>
+      <w:r>
+        <w:rPr>
+          <w:rFonts w:asciiTheme="majorBidi" w:hAnsiTheme="majorBidi" w:cstheme="majorBidi"/>
+          <w:sz w:val="22"/>
+          <w:szCs w:val="28"/>
+        </w:rPr>
+        <w:t>endif</w:t>
+      </w:r>
+      <w:proofErr w:type="spellEnd"/>
+      <w:r>
+        <w:rPr>
+          <w:rFonts w:asciiTheme="majorBidi" w:hAnsiTheme="majorBidi" w:cstheme="majorBidi"/>
+          <w:sz w:val="22"/>
+          <w:szCs w:val="28"/>
+        </w:rPr>
+        <w:t xml:space="preserve"> %}</w:t>
       </w:r>
     </w:p>
     <w:p>
@@ -845,7 +1969,6 @@
           <w:sz w:val="28"/>
           <w:szCs w:val="32"/>
         </w:rPr>
-        <w:lastRenderedPageBreak/>
         <w:t>Required Material:</w:t>
       </w:r>
       <w:r>
@@ -864,6 +1987,7 @@
         </w:rPr>
         <w:t xml:space="preserve">{%if </w:t>
       </w:r>
+      <w:proofErr w:type="spellStart"/>
       <w:r>
         <w:rPr>
           <w:rFonts w:asciiTheme="majorBidi" w:hAnsiTheme="majorBidi" w:cstheme="majorBidi"/>
@@ -872,6 +1996,7 @@
         </w:rPr>
         <w:t>required_textbooks</w:t>
       </w:r>
+      <w:proofErr w:type="spellEnd"/>
       <w:r>
         <w:rPr>
           <w:rFonts w:asciiTheme="majorBidi" w:hAnsiTheme="majorBidi" w:cstheme="majorBidi"/>
@@ -900,8 +2025,18 @@
           <w:sz w:val="22"/>
           <w:szCs w:val="28"/>
         </w:rPr>
-        <w:t>{%for textbook in required_textbooks</w:t>
-      </w:r>
+        <w:t xml:space="preserve">{%for textbook in </w:t>
+      </w:r>
+      <w:proofErr w:type="spellStart"/>
+      <w:r>
+        <w:rPr>
+          <w:rFonts w:asciiTheme="majorBidi" w:hAnsiTheme="majorBidi" w:cstheme="majorBidi"/>
+          <w:sz w:val="22"/>
+          <w:szCs w:val="28"/>
+        </w:rPr>
+        <w:t>required_textbooks</w:t>
+      </w:r>
+      <w:proofErr w:type="spellEnd"/>
       <w:r>
         <w:rPr>
           <w:rFonts w:asciiTheme="majorBidi" w:hAnsiTheme="majorBidi" w:cstheme="majorBidi"/>
@@ -910,13 +2045,41 @@
         </w:rPr>
         <w:t xml:space="preserve"> </w:t>
       </w:r>
-      <w:r>
-        <w:rPr>
-          <w:rFonts w:asciiTheme="majorBidi" w:hAnsiTheme="majorBidi" w:cstheme="majorBidi"/>
-          <w:sz w:val="22"/>
-          <w:szCs w:val="28"/>
-        </w:rPr>
-        <w:t>%}{% if loop.last %}</w:t>
+      <w:proofErr w:type="gramStart"/>
+      <w:r>
+        <w:rPr>
+          <w:rFonts w:asciiTheme="majorBidi" w:hAnsiTheme="majorBidi" w:cstheme="majorBidi"/>
+          <w:sz w:val="22"/>
+          <w:szCs w:val="28"/>
+        </w:rPr>
+        <w:t>%}{</w:t>
+      </w:r>
+      <w:proofErr w:type="gramEnd"/>
+      <w:r>
+        <w:rPr>
+          <w:rFonts w:asciiTheme="majorBidi" w:hAnsiTheme="majorBidi" w:cstheme="majorBidi"/>
+          <w:sz w:val="22"/>
+          <w:szCs w:val="28"/>
+        </w:rPr>
+        <w:t xml:space="preserve">% if </w:t>
+      </w:r>
+      <w:proofErr w:type="spellStart"/>
+      <w:r>
+        <w:rPr>
+          <w:rFonts w:asciiTheme="majorBidi" w:hAnsiTheme="majorBidi" w:cstheme="majorBidi"/>
+          <w:sz w:val="22"/>
+          <w:szCs w:val="28"/>
+        </w:rPr>
+        <w:t>loop.last</w:t>
+      </w:r>
+      <w:proofErr w:type="spellEnd"/>
+      <w:r>
+        <w:rPr>
+          <w:rFonts w:asciiTheme="majorBidi" w:hAnsiTheme="majorBidi" w:cstheme="majorBidi"/>
+          <w:sz w:val="22"/>
+          <w:szCs w:val="28"/>
+        </w:rPr>
+        <w:t xml:space="preserve"> %}</w:t>
       </w:r>
       <w:r>
         <w:rPr>
@@ -938,7 +2101,16 @@
           <w:sz w:val="22"/>
           <w:szCs w:val="28"/>
         </w:rPr>
-        <w:t>{{ textbook.</w:t>
+        <w:t xml:space="preserve">{{ </w:t>
+      </w:r>
+      <w:proofErr w:type="spellStart"/>
+      <w:r>
+        <w:rPr>
+          <w:rFonts w:asciiTheme="majorBidi" w:hAnsiTheme="majorBidi" w:cstheme="majorBidi"/>
+          <w:sz w:val="22"/>
+          <w:szCs w:val="28"/>
+        </w:rPr>
+        <w:t>textbook.</w:t>
       </w:r>
       <w:r>
         <w:rPr>
@@ -948,13 +2120,104 @@
         </w:rPr>
         <w:t>book_title</w:t>
       </w:r>
-      <w:r>
-        <w:rPr>
-          <w:rFonts w:asciiTheme="majorBidi" w:hAnsiTheme="majorBidi" w:cstheme="majorBidi"/>
-          <w:sz w:val="22"/>
-          <w:szCs w:val="28"/>
-        </w:rPr>
-        <w:t>}}{% if  textbook.best_author%}. {{ textbook.best_author }}{% endif %}, {{ textbook.publish_year }}</w:t>
+      <w:proofErr w:type="spellEnd"/>
+      <w:r>
+        <w:rPr>
+          <w:rFonts w:asciiTheme="majorBidi" w:hAnsiTheme="majorBidi" w:cstheme="majorBidi"/>
+          <w:sz w:val="22"/>
+          <w:szCs w:val="28"/>
+        </w:rPr>
+        <w:t xml:space="preserve">}}{% if  </w:t>
+      </w:r>
+      <w:proofErr w:type="spellStart"/>
+      <w:r>
+        <w:rPr>
+          <w:rFonts w:asciiTheme="majorBidi" w:hAnsiTheme="majorBidi" w:cstheme="majorBidi"/>
+          <w:sz w:val="22"/>
+          <w:szCs w:val="28"/>
+        </w:rPr>
+        <w:t>textbook.best_author</w:t>
+      </w:r>
+      <w:proofErr w:type="spellEnd"/>
+      <w:r>
+        <w:rPr>
+          <w:rFonts w:asciiTheme="majorBidi" w:hAnsiTheme="majorBidi" w:cstheme="majorBidi"/>
+          <w:sz w:val="22"/>
+          <w:szCs w:val="28"/>
+        </w:rPr>
+        <w:t xml:space="preserve">%}. </w:t>
+      </w:r>
+      <w:proofErr w:type="gramStart"/>
+      <w:r>
+        <w:rPr>
+          <w:rFonts w:asciiTheme="majorBidi" w:hAnsiTheme="majorBidi" w:cstheme="majorBidi"/>
+          <w:sz w:val="22"/>
+          <w:szCs w:val="28"/>
+        </w:rPr>
+        <w:t xml:space="preserve">{{ </w:t>
+      </w:r>
+      <w:proofErr w:type="spellStart"/>
+      <w:r>
+        <w:rPr>
+          <w:rFonts w:asciiTheme="majorBidi" w:hAnsiTheme="majorBidi" w:cstheme="majorBidi"/>
+          <w:sz w:val="22"/>
+          <w:szCs w:val="28"/>
+        </w:rPr>
+        <w:t>textbook</w:t>
+      </w:r>
+      <w:proofErr w:type="gramEnd"/>
+      <w:r>
+        <w:rPr>
+          <w:rFonts w:asciiTheme="majorBidi" w:hAnsiTheme="majorBidi" w:cstheme="majorBidi"/>
+          <w:sz w:val="22"/>
+          <w:szCs w:val="28"/>
+        </w:rPr>
+        <w:t>.best_author</w:t>
+      </w:r>
+      <w:proofErr w:type="spellEnd"/>
+      <w:r>
+        <w:rPr>
+          <w:rFonts w:asciiTheme="majorBidi" w:hAnsiTheme="majorBidi" w:cstheme="majorBidi"/>
+          <w:sz w:val="22"/>
+          <w:szCs w:val="28"/>
+        </w:rPr>
+        <w:t xml:space="preserve"> }}{% </w:t>
+      </w:r>
+      <w:proofErr w:type="spellStart"/>
+      <w:r>
+        <w:rPr>
+          <w:rFonts w:asciiTheme="majorBidi" w:hAnsiTheme="majorBidi" w:cstheme="majorBidi"/>
+          <w:sz w:val="22"/>
+          <w:szCs w:val="28"/>
+        </w:rPr>
+        <w:t>endif</w:t>
+      </w:r>
+      <w:proofErr w:type="spellEnd"/>
+      <w:r>
+        <w:rPr>
+          <w:rFonts w:asciiTheme="majorBidi" w:hAnsiTheme="majorBidi" w:cstheme="majorBidi"/>
+          <w:sz w:val="22"/>
+          <w:szCs w:val="28"/>
+        </w:rPr>
+        <w:t xml:space="preserve"> %}, {{ </w:t>
+      </w:r>
+      <w:proofErr w:type="spellStart"/>
+      <w:r>
+        <w:rPr>
+          <w:rFonts w:asciiTheme="majorBidi" w:hAnsiTheme="majorBidi" w:cstheme="majorBidi"/>
+          <w:sz w:val="22"/>
+          <w:szCs w:val="28"/>
+        </w:rPr>
+        <w:t>textbook.publish_year</w:t>
+      </w:r>
+      <w:proofErr w:type="spellEnd"/>
+      <w:r>
+        <w:rPr>
+          <w:rFonts w:asciiTheme="majorBidi" w:hAnsiTheme="majorBidi" w:cstheme="majorBidi"/>
+          <w:sz w:val="22"/>
+          <w:szCs w:val="28"/>
+        </w:rPr>
+        <w:t xml:space="preserve"> }}</w:t>
       </w:r>
       <w:r>
         <w:rPr>
@@ -984,10 +2247,17 @@
           <w:sz w:val="22"/>
           <w:szCs w:val="28"/>
         </w:rPr>
-        <w:t>{{ textbook.</w:t>
-      </w:r>
-      <w:bookmarkStart w:id="0" w:name="_GoBack"/>
-      <w:bookmarkEnd w:id="0"/>
+        <w:t xml:space="preserve">{{ </w:t>
+      </w:r>
+      <w:proofErr w:type="spellStart"/>
+      <w:r>
+        <w:rPr>
+          <w:rFonts w:asciiTheme="majorBidi" w:hAnsiTheme="majorBidi" w:cstheme="majorBidi"/>
+          <w:sz w:val="22"/>
+          <w:szCs w:val="28"/>
+        </w:rPr>
+        <w:t>textbook.</w:t>
+      </w:r>
       <w:r>
         <w:rPr>
           <w:rFonts w:asciiTheme="majorBidi" w:hAnsiTheme="majorBidi" w:cstheme="majorBidi"/>
@@ -996,6 +2266,7 @@
         </w:rPr>
         <w:t>book_title</w:t>
       </w:r>
+      <w:proofErr w:type="spellEnd"/>
       <w:r>
         <w:rPr>
           <w:rFonts w:asciiTheme="majorBidi" w:hAnsiTheme="majorBidi" w:cstheme="majorBidi"/>
@@ -1010,7 +2281,97 @@
           <w:sz w:val="22"/>
           <w:szCs w:val="28"/>
         </w:rPr>
-        <w:t>}}{% if  textbook.best_author%}. {{ textbook.best_author }}{% endif %}, {{ textbook.publish_year }}</w:t>
+        <w:t xml:space="preserve">}}{% if  </w:t>
+      </w:r>
+      <w:proofErr w:type="spellStart"/>
+      <w:r>
+        <w:rPr>
+          <w:rFonts w:asciiTheme="majorBidi" w:hAnsiTheme="majorBidi" w:cstheme="majorBidi"/>
+          <w:sz w:val="22"/>
+          <w:szCs w:val="28"/>
+        </w:rPr>
+        <w:t>textbook.best_author</w:t>
+      </w:r>
+      <w:proofErr w:type="spellEnd"/>
+      <w:r>
+        <w:rPr>
+          <w:rFonts w:asciiTheme="majorBidi" w:hAnsiTheme="majorBidi" w:cstheme="majorBidi"/>
+          <w:sz w:val="22"/>
+          <w:szCs w:val="28"/>
+        </w:rPr>
+        <w:t xml:space="preserve">%}. </w:t>
+      </w:r>
+      <w:proofErr w:type="gramStart"/>
+      <w:r>
+        <w:rPr>
+          <w:rFonts w:asciiTheme="majorBidi" w:hAnsiTheme="majorBidi" w:cstheme="majorBidi"/>
+          <w:sz w:val="22"/>
+          <w:szCs w:val="28"/>
+        </w:rPr>
+        <w:t xml:space="preserve">{{ </w:t>
+      </w:r>
+      <w:proofErr w:type="spellStart"/>
+      <w:r>
+        <w:rPr>
+          <w:rFonts w:asciiTheme="majorBidi" w:hAnsiTheme="majorBidi" w:cstheme="majorBidi"/>
+          <w:sz w:val="22"/>
+          <w:szCs w:val="28"/>
+        </w:rPr>
+        <w:t>textbook</w:t>
+      </w:r>
+      <w:proofErr w:type="gramEnd"/>
+      <w:r>
+        <w:rPr>
+          <w:rFonts w:asciiTheme="majorBidi" w:hAnsiTheme="majorBidi" w:cstheme="majorBidi"/>
+          <w:sz w:val="22"/>
+          <w:szCs w:val="28"/>
+        </w:rPr>
+        <w:t>.best_author</w:t>
+      </w:r>
+      <w:proofErr w:type="spellEnd"/>
+      <w:r>
+        <w:rPr>
+          <w:rFonts w:asciiTheme="majorBidi" w:hAnsiTheme="majorBidi" w:cstheme="majorBidi"/>
+          <w:sz w:val="22"/>
+          <w:szCs w:val="28"/>
+        </w:rPr>
+        <w:t xml:space="preserve"> }}{% </w:t>
+      </w:r>
+      <w:proofErr w:type="spellStart"/>
+      <w:r>
+        <w:rPr>
+          <w:rFonts w:asciiTheme="majorBidi" w:hAnsiTheme="majorBidi" w:cstheme="majorBidi"/>
+          <w:sz w:val="22"/>
+          <w:szCs w:val="28"/>
+        </w:rPr>
+        <w:t>endif</w:t>
+      </w:r>
+      <w:proofErr w:type="spellEnd"/>
+      <w:r>
+        <w:rPr>
+          <w:rFonts w:asciiTheme="majorBidi" w:hAnsiTheme="majorBidi" w:cstheme="majorBidi"/>
+          <w:sz w:val="22"/>
+          <w:szCs w:val="28"/>
+        </w:rPr>
+        <w:t xml:space="preserve"> %}, {{ </w:t>
+      </w:r>
+      <w:proofErr w:type="spellStart"/>
+      <w:r>
+        <w:rPr>
+          <w:rFonts w:asciiTheme="majorBidi" w:hAnsiTheme="majorBidi" w:cstheme="majorBidi"/>
+          <w:sz w:val="22"/>
+          <w:szCs w:val="28"/>
+        </w:rPr>
+        <w:t>textbook.publish_year</w:t>
+      </w:r>
+      <w:proofErr w:type="spellEnd"/>
+      <w:r>
+        <w:rPr>
+          <w:rFonts w:asciiTheme="majorBidi" w:hAnsiTheme="majorBidi" w:cstheme="majorBidi"/>
+          <w:sz w:val="22"/>
+          <w:szCs w:val="28"/>
+        </w:rPr>
+        <w:t xml:space="preserve"> }}</w:t>
       </w:r>
     </w:p>
     <w:p>
@@ -1032,15 +2393,79 @@
           <w:sz w:val="22"/>
           <w:szCs w:val="28"/>
         </w:rPr>
-        <w:t>{%endif%}{%endfor%}</w:t>
-      </w:r>
-      <w:r>
-        <w:rPr>
-          <w:rFonts w:asciiTheme="majorBidi" w:hAnsiTheme="majorBidi" w:cstheme="majorBidi"/>
-          <w:sz w:val="22"/>
-          <w:szCs w:val="28"/>
-        </w:rPr>
-        <w:t>{%endif%}</w:t>
+        <w:t>{%</w:t>
+      </w:r>
+      <w:proofErr w:type="spellStart"/>
+      <w:r>
+        <w:rPr>
+          <w:rFonts w:asciiTheme="majorBidi" w:hAnsiTheme="majorBidi" w:cstheme="majorBidi"/>
+          <w:sz w:val="22"/>
+          <w:szCs w:val="28"/>
+        </w:rPr>
+        <w:t>endif</w:t>
+      </w:r>
+      <w:proofErr w:type="spellEnd"/>
+      <w:proofErr w:type="gramStart"/>
+      <w:r>
+        <w:rPr>
+          <w:rFonts w:asciiTheme="majorBidi" w:hAnsiTheme="majorBidi" w:cstheme="majorBidi"/>
+          <w:sz w:val="22"/>
+          <w:szCs w:val="28"/>
+        </w:rPr>
+        <w:t>%}{</w:t>
+      </w:r>
+      <w:proofErr w:type="gramEnd"/>
+      <w:r>
+        <w:rPr>
+          <w:rFonts w:asciiTheme="majorBidi" w:hAnsiTheme="majorBidi" w:cstheme="majorBidi"/>
+          <w:sz w:val="22"/>
+          <w:szCs w:val="28"/>
+        </w:rPr>
+        <w:t>%</w:t>
+      </w:r>
+      <w:proofErr w:type="spellStart"/>
+      <w:r>
+        <w:rPr>
+          <w:rFonts w:asciiTheme="majorBidi" w:hAnsiTheme="majorBidi" w:cstheme="majorBidi"/>
+          <w:sz w:val="22"/>
+          <w:szCs w:val="28"/>
+        </w:rPr>
+        <w:t>endfor</w:t>
+      </w:r>
+      <w:proofErr w:type="spellEnd"/>
+      <w:r>
+        <w:rPr>
+          <w:rFonts w:asciiTheme="majorBidi" w:hAnsiTheme="majorBidi" w:cstheme="majorBidi"/>
+          <w:sz w:val="22"/>
+          <w:szCs w:val="28"/>
+        </w:rPr>
+        <w:t>%}</w:t>
+      </w:r>
+      <w:r>
+        <w:rPr>
+          <w:rFonts w:asciiTheme="majorBidi" w:hAnsiTheme="majorBidi" w:cstheme="majorBidi"/>
+          <w:sz w:val="22"/>
+          <w:szCs w:val="28"/>
+        </w:rPr>
+        <w:t>{%</w:t>
+      </w:r>
+      <w:proofErr w:type="spellStart"/>
+      <w:r>
+        <w:rPr>
+          <w:rFonts w:asciiTheme="majorBidi" w:hAnsiTheme="majorBidi" w:cstheme="majorBidi"/>
+          <w:sz w:val="22"/>
+          <w:szCs w:val="28"/>
+        </w:rPr>
+        <w:t>endif</w:t>
+      </w:r>
+      <w:proofErr w:type="spellEnd"/>
+      <w:r>
+        <w:rPr>
+          <w:rFonts w:asciiTheme="majorBidi" w:hAnsiTheme="majorBidi" w:cstheme="majorBidi"/>
+          <w:sz w:val="22"/>
+          <w:szCs w:val="28"/>
+        </w:rPr>
+        <w:t>%}</w:t>
       </w:r>
       <w:r>
         <w:rPr>
@@ -1050,6 +2475,7 @@
         </w:rPr>
         <w:t xml:space="preserve">{%if </w:t>
       </w:r>
+      <w:proofErr w:type="spellStart"/>
       <w:r>
         <w:rPr>
           <w:rFonts w:asciiTheme="majorBidi" w:hAnsiTheme="majorBidi" w:cstheme="majorBidi"/>
@@ -1058,6 +2484,7 @@
         </w:rPr>
         <w:t>other_required_textbooks</w:t>
       </w:r>
+      <w:proofErr w:type="spellEnd"/>
       <w:r>
         <w:rPr>
           <w:rFonts w:asciiTheme="majorBidi" w:hAnsiTheme="majorBidi" w:cstheme="majorBidi"/>
@@ -1086,7 +2513,61 @@
           <w:sz w:val="22"/>
           <w:szCs w:val="28"/>
         </w:rPr>
-        <w:t>{%for textbook in other_required_textbooks %}{% if loop.last %}</w:t>
+        <w:t xml:space="preserve">{%for textbook in </w:t>
+      </w:r>
+      <w:proofErr w:type="spellStart"/>
+      <w:r>
+        <w:rPr>
+          <w:rFonts w:asciiTheme="majorBidi" w:hAnsiTheme="majorBidi" w:cstheme="majorBidi"/>
+          <w:sz w:val="22"/>
+          <w:szCs w:val="28"/>
+        </w:rPr>
+        <w:t>other_required_textbooks</w:t>
+      </w:r>
+      <w:proofErr w:type="spellEnd"/>
+      <w:r>
+        <w:rPr>
+          <w:rFonts w:asciiTheme="majorBidi" w:hAnsiTheme="majorBidi" w:cstheme="majorBidi"/>
+          <w:sz w:val="22"/>
+          <w:szCs w:val="28"/>
+        </w:rPr>
+        <w:t xml:space="preserve"> </w:t>
+      </w:r>
+      <w:proofErr w:type="gramStart"/>
+      <w:r>
+        <w:rPr>
+          <w:rFonts w:asciiTheme="majorBidi" w:hAnsiTheme="majorBidi" w:cstheme="majorBidi"/>
+          <w:sz w:val="22"/>
+          <w:szCs w:val="28"/>
+        </w:rPr>
+        <w:t>%}{</w:t>
+      </w:r>
+      <w:proofErr w:type="gramEnd"/>
+      <w:r>
+        <w:rPr>
+          <w:rFonts w:asciiTheme="majorBidi" w:hAnsiTheme="majorBidi" w:cstheme="majorBidi"/>
+          <w:sz w:val="22"/>
+          <w:szCs w:val="28"/>
+        </w:rPr>
+        <w:t xml:space="preserve">% if </w:t>
+      </w:r>
+      <w:proofErr w:type="spellStart"/>
+      <w:r>
+        <w:rPr>
+          <w:rFonts w:asciiTheme="majorBidi" w:hAnsiTheme="majorBidi" w:cstheme="majorBidi"/>
+          <w:sz w:val="22"/>
+          <w:szCs w:val="28"/>
+        </w:rPr>
+        <w:t>loop.last</w:t>
+      </w:r>
+      <w:proofErr w:type="spellEnd"/>
+      <w:r>
+        <w:rPr>
+          <w:rFonts w:asciiTheme="majorBidi" w:hAnsiTheme="majorBidi" w:cstheme="majorBidi"/>
+          <w:sz w:val="22"/>
+          <w:szCs w:val="28"/>
+        </w:rPr>
+        <w:t xml:space="preserve"> %}</w:t>
       </w:r>
       <w:r>
         <w:rPr>
@@ -1136,15 +2617,79 @@
           <w:sz w:val="22"/>
           <w:szCs w:val="28"/>
         </w:rPr>
-        <w:t>{%endif%}{%endfor%}</w:t>
-      </w:r>
-      <w:r>
-        <w:rPr>
-          <w:rFonts w:asciiTheme="majorBidi" w:hAnsiTheme="majorBidi" w:cstheme="majorBidi"/>
-          <w:sz w:val="22"/>
-          <w:szCs w:val="28"/>
-        </w:rPr>
-        <w:t>{%endif%}</w:t>
+        <w:t>{%</w:t>
+      </w:r>
+      <w:proofErr w:type="spellStart"/>
+      <w:r>
+        <w:rPr>
+          <w:rFonts w:asciiTheme="majorBidi" w:hAnsiTheme="majorBidi" w:cstheme="majorBidi"/>
+          <w:sz w:val="22"/>
+          <w:szCs w:val="28"/>
+        </w:rPr>
+        <w:t>endif</w:t>
+      </w:r>
+      <w:proofErr w:type="spellEnd"/>
+      <w:proofErr w:type="gramStart"/>
+      <w:r>
+        <w:rPr>
+          <w:rFonts w:asciiTheme="majorBidi" w:hAnsiTheme="majorBidi" w:cstheme="majorBidi"/>
+          <w:sz w:val="22"/>
+          <w:szCs w:val="28"/>
+        </w:rPr>
+        <w:t>%}{</w:t>
+      </w:r>
+      <w:proofErr w:type="gramEnd"/>
+      <w:r>
+        <w:rPr>
+          <w:rFonts w:asciiTheme="majorBidi" w:hAnsiTheme="majorBidi" w:cstheme="majorBidi"/>
+          <w:sz w:val="22"/>
+          <w:szCs w:val="28"/>
+        </w:rPr>
+        <w:t>%</w:t>
+      </w:r>
+      <w:proofErr w:type="spellStart"/>
+      <w:r>
+        <w:rPr>
+          <w:rFonts w:asciiTheme="majorBidi" w:hAnsiTheme="majorBidi" w:cstheme="majorBidi"/>
+          <w:sz w:val="22"/>
+          <w:szCs w:val="28"/>
+        </w:rPr>
+        <w:t>endfor</w:t>
+      </w:r>
+      <w:proofErr w:type="spellEnd"/>
+      <w:r>
+        <w:rPr>
+          <w:rFonts w:asciiTheme="majorBidi" w:hAnsiTheme="majorBidi" w:cstheme="majorBidi"/>
+          <w:sz w:val="22"/>
+          <w:szCs w:val="28"/>
+        </w:rPr>
+        <w:t>%}</w:t>
+      </w:r>
+      <w:r>
+        <w:rPr>
+          <w:rFonts w:asciiTheme="majorBidi" w:hAnsiTheme="majorBidi" w:cstheme="majorBidi"/>
+          <w:sz w:val="22"/>
+          <w:szCs w:val="28"/>
+        </w:rPr>
+        <w:t>{%</w:t>
+      </w:r>
+      <w:proofErr w:type="spellStart"/>
+      <w:r>
+        <w:rPr>
+          <w:rFonts w:asciiTheme="majorBidi" w:hAnsiTheme="majorBidi" w:cstheme="majorBidi"/>
+          <w:sz w:val="22"/>
+          <w:szCs w:val="28"/>
+        </w:rPr>
+        <w:t>endif</w:t>
+      </w:r>
+      <w:proofErr w:type="spellEnd"/>
+      <w:r>
+        <w:rPr>
+          <w:rFonts w:asciiTheme="majorBidi" w:hAnsiTheme="majorBidi" w:cstheme="majorBidi"/>
+          <w:sz w:val="22"/>
+          <w:szCs w:val="28"/>
+        </w:rPr>
+        <w:t>%}</w:t>
       </w:r>
       <w:r>
         <w:rPr>
@@ -1154,13 +2699,23 @@
         </w:rPr>
         <w:t xml:space="preserve">{%if </w:t>
       </w:r>
-      <w:r>
-        <w:rPr>
-          <w:rFonts w:asciiTheme="majorBidi" w:hAnsiTheme="majorBidi" w:cstheme="majorBidi"/>
-          <w:sz w:val="22"/>
-          <w:szCs w:val="28"/>
-        </w:rPr>
-        <w:t xml:space="preserve">essential_reference_materials </w:t>
+      <w:proofErr w:type="spellStart"/>
+      <w:r>
+        <w:rPr>
+          <w:rFonts w:asciiTheme="majorBidi" w:hAnsiTheme="majorBidi" w:cstheme="majorBidi"/>
+          <w:sz w:val="22"/>
+          <w:szCs w:val="28"/>
+        </w:rPr>
+        <w:t>essential_reference_materials</w:t>
+      </w:r>
+      <w:proofErr w:type="spellEnd"/>
+      <w:r>
+        <w:rPr>
+          <w:rFonts w:asciiTheme="majorBidi" w:hAnsiTheme="majorBidi" w:cstheme="majorBidi"/>
+          <w:sz w:val="22"/>
+          <w:szCs w:val="28"/>
+        </w:rPr>
+        <w:t xml:space="preserve"> </w:t>
       </w:r>
       <w:r>
         <w:rPr>
@@ -1190,7 +2745,61 @@
           <w:sz w:val="22"/>
           <w:szCs w:val="28"/>
         </w:rPr>
-        <w:t>{%for material in essential_reference_materials %}{% if loop.last %}{{ material }}{% else%}{{ material }}</w:t>
+        <w:t xml:space="preserve">{%for material in </w:t>
+      </w:r>
+      <w:proofErr w:type="spellStart"/>
+      <w:r>
+        <w:rPr>
+          <w:rFonts w:asciiTheme="majorBidi" w:hAnsiTheme="majorBidi" w:cstheme="majorBidi"/>
+          <w:sz w:val="22"/>
+          <w:szCs w:val="28"/>
+        </w:rPr>
+        <w:t>essential_reference_materials</w:t>
+      </w:r>
+      <w:proofErr w:type="spellEnd"/>
+      <w:r>
+        <w:rPr>
+          <w:rFonts w:asciiTheme="majorBidi" w:hAnsiTheme="majorBidi" w:cstheme="majorBidi"/>
+          <w:sz w:val="22"/>
+          <w:szCs w:val="28"/>
+        </w:rPr>
+        <w:t xml:space="preserve"> </w:t>
+      </w:r>
+      <w:proofErr w:type="gramStart"/>
+      <w:r>
+        <w:rPr>
+          <w:rFonts w:asciiTheme="majorBidi" w:hAnsiTheme="majorBidi" w:cstheme="majorBidi"/>
+          <w:sz w:val="22"/>
+          <w:szCs w:val="28"/>
+        </w:rPr>
+        <w:t>%}{</w:t>
+      </w:r>
+      <w:proofErr w:type="gramEnd"/>
+      <w:r>
+        <w:rPr>
+          <w:rFonts w:asciiTheme="majorBidi" w:hAnsiTheme="majorBidi" w:cstheme="majorBidi"/>
+          <w:sz w:val="22"/>
+          <w:szCs w:val="28"/>
+        </w:rPr>
+        <w:t xml:space="preserve">% if </w:t>
+      </w:r>
+      <w:proofErr w:type="spellStart"/>
+      <w:r>
+        <w:rPr>
+          <w:rFonts w:asciiTheme="majorBidi" w:hAnsiTheme="majorBidi" w:cstheme="majorBidi"/>
+          <w:sz w:val="22"/>
+          <w:szCs w:val="28"/>
+        </w:rPr>
+        <w:t>loop.last</w:t>
+      </w:r>
+      <w:proofErr w:type="spellEnd"/>
+      <w:r>
+        <w:rPr>
+          <w:rFonts w:asciiTheme="majorBidi" w:hAnsiTheme="majorBidi" w:cstheme="majorBidi"/>
+          <w:sz w:val="22"/>
+          <w:szCs w:val="28"/>
+        </w:rPr>
+        <w:t xml:space="preserve"> %}{{ material }}{% else%}{{ material }}</w:t>
       </w:r>
     </w:p>
     <w:p>
@@ -1212,15 +2821,79 @@
           <w:sz w:val="22"/>
           <w:szCs w:val="28"/>
         </w:rPr>
-        <w:t>{%endif%}{%endfor%}</w:t>
-      </w:r>
-      <w:r>
-        <w:rPr>
-          <w:rFonts w:asciiTheme="majorBidi" w:hAnsiTheme="majorBidi" w:cstheme="majorBidi"/>
-          <w:sz w:val="22"/>
-          <w:szCs w:val="28"/>
-        </w:rPr>
-        <w:t>{%endif%}</w:t>
+        <w:t>{%</w:t>
+      </w:r>
+      <w:proofErr w:type="spellStart"/>
+      <w:r>
+        <w:rPr>
+          <w:rFonts w:asciiTheme="majorBidi" w:hAnsiTheme="majorBidi" w:cstheme="majorBidi"/>
+          <w:sz w:val="22"/>
+          <w:szCs w:val="28"/>
+        </w:rPr>
+        <w:t>endif</w:t>
+      </w:r>
+      <w:proofErr w:type="spellEnd"/>
+      <w:proofErr w:type="gramStart"/>
+      <w:r>
+        <w:rPr>
+          <w:rFonts w:asciiTheme="majorBidi" w:hAnsiTheme="majorBidi" w:cstheme="majorBidi"/>
+          <w:sz w:val="22"/>
+          <w:szCs w:val="28"/>
+        </w:rPr>
+        <w:t>%}{</w:t>
+      </w:r>
+      <w:proofErr w:type="gramEnd"/>
+      <w:r>
+        <w:rPr>
+          <w:rFonts w:asciiTheme="majorBidi" w:hAnsiTheme="majorBidi" w:cstheme="majorBidi"/>
+          <w:sz w:val="22"/>
+          <w:szCs w:val="28"/>
+        </w:rPr>
+        <w:t>%</w:t>
+      </w:r>
+      <w:proofErr w:type="spellStart"/>
+      <w:r>
+        <w:rPr>
+          <w:rFonts w:asciiTheme="majorBidi" w:hAnsiTheme="majorBidi" w:cstheme="majorBidi"/>
+          <w:sz w:val="22"/>
+          <w:szCs w:val="28"/>
+        </w:rPr>
+        <w:t>endfor</w:t>
+      </w:r>
+      <w:proofErr w:type="spellEnd"/>
+      <w:r>
+        <w:rPr>
+          <w:rFonts w:asciiTheme="majorBidi" w:hAnsiTheme="majorBidi" w:cstheme="majorBidi"/>
+          <w:sz w:val="22"/>
+          <w:szCs w:val="28"/>
+        </w:rPr>
+        <w:t>%}</w:t>
+      </w:r>
+      <w:r>
+        <w:rPr>
+          <w:rFonts w:asciiTheme="majorBidi" w:hAnsiTheme="majorBidi" w:cstheme="majorBidi"/>
+          <w:sz w:val="22"/>
+          <w:szCs w:val="28"/>
+        </w:rPr>
+        <w:t>{%</w:t>
+      </w:r>
+      <w:proofErr w:type="spellStart"/>
+      <w:r>
+        <w:rPr>
+          <w:rFonts w:asciiTheme="majorBidi" w:hAnsiTheme="majorBidi" w:cstheme="majorBidi"/>
+          <w:sz w:val="22"/>
+          <w:szCs w:val="28"/>
+        </w:rPr>
+        <w:t>endif</w:t>
+      </w:r>
+      <w:proofErr w:type="spellEnd"/>
+      <w:r>
+        <w:rPr>
+          <w:rFonts w:asciiTheme="majorBidi" w:hAnsiTheme="majorBidi" w:cstheme="majorBidi"/>
+          <w:sz w:val="22"/>
+          <w:szCs w:val="28"/>
+        </w:rPr>
+        <w:t>%}</w:t>
       </w:r>
       <w:r>
         <w:rPr>
@@ -1229,7 +2902,27 @@
           <w:sz w:val="22"/>
           <w:szCs w:val="28"/>
         </w:rPr>
-        <w:t>{% if  recommended_textbooks_reference_materials %}</w:t>
+        <w:t xml:space="preserve">{% if  </w:t>
+      </w:r>
+      <w:proofErr w:type="spellStart"/>
+      <w:r>
+        <w:rPr>
+          <w:rFonts w:asciiTheme="majorBidi" w:hAnsiTheme="majorBidi" w:cstheme="majorBidi"/>
+          <w:color w:val="4472C4" w:themeColor="accent5"/>
+          <w:sz w:val="22"/>
+          <w:szCs w:val="28"/>
+        </w:rPr>
+        <w:t>recommended_textbooks_reference_materials</w:t>
+      </w:r>
+      <w:proofErr w:type="spellEnd"/>
+      <w:r>
+        <w:rPr>
+          <w:rFonts w:asciiTheme="majorBidi" w:hAnsiTheme="majorBidi" w:cstheme="majorBidi"/>
+          <w:color w:val="4472C4" w:themeColor="accent5"/>
+          <w:sz w:val="22"/>
+          <w:szCs w:val="28"/>
+        </w:rPr>
+        <w:t xml:space="preserve"> %}</w:t>
       </w:r>
     </w:p>
     <w:p>
@@ -1296,7 +2989,61 @@
           <w:sz w:val="22"/>
           <w:szCs w:val="28"/>
         </w:rPr>
-        <w:t xml:space="preserve">{%for reference in recommended_textbooks_reference_materials %}{% if loop.last %}{{ reference }}{% else%}{{ </w:t>
+        <w:t xml:space="preserve">{%for reference in </w:t>
+      </w:r>
+      <w:proofErr w:type="spellStart"/>
+      <w:r>
+        <w:rPr>
+          <w:rFonts w:asciiTheme="majorBidi" w:hAnsiTheme="majorBidi" w:cstheme="majorBidi"/>
+          <w:sz w:val="22"/>
+          <w:szCs w:val="28"/>
+        </w:rPr>
+        <w:t>recommended_textbooks_reference_materials</w:t>
+      </w:r>
+      <w:proofErr w:type="spellEnd"/>
+      <w:r>
+        <w:rPr>
+          <w:rFonts w:asciiTheme="majorBidi" w:hAnsiTheme="majorBidi" w:cstheme="majorBidi"/>
+          <w:sz w:val="22"/>
+          <w:szCs w:val="28"/>
+        </w:rPr>
+        <w:t xml:space="preserve"> </w:t>
+      </w:r>
+      <w:proofErr w:type="gramStart"/>
+      <w:r>
+        <w:rPr>
+          <w:rFonts w:asciiTheme="majorBidi" w:hAnsiTheme="majorBidi" w:cstheme="majorBidi"/>
+          <w:sz w:val="22"/>
+          <w:szCs w:val="28"/>
+        </w:rPr>
+        <w:t>%}{</w:t>
+      </w:r>
+      <w:proofErr w:type="gramEnd"/>
+      <w:r>
+        <w:rPr>
+          <w:rFonts w:asciiTheme="majorBidi" w:hAnsiTheme="majorBidi" w:cstheme="majorBidi"/>
+          <w:sz w:val="22"/>
+          <w:szCs w:val="28"/>
+        </w:rPr>
+        <w:t xml:space="preserve">% if </w:t>
+      </w:r>
+      <w:proofErr w:type="spellStart"/>
+      <w:r>
+        <w:rPr>
+          <w:rFonts w:asciiTheme="majorBidi" w:hAnsiTheme="majorBidi" w:cstheme="majorBidi"/>
+          <w:sz w:val="22"/>
+          <w:szCs w:val="28"/>
+        </w:rPr>
+        <w:t>loop.last</w:t>
+      </w:r>
+      <w:proofErr w:type="spellEnd"/>
+      <w:r>
+        <w:rPr>
+          <w:rFonts w:asciiTheme="majorBidi" w:hAnsiTheme="majorBidi" w:cstheme="majorBidi"/>
+          <w:sz w:val="22"/>
+          <w:szCs w:val="28"/>
+        </w:rPr>
+        <w:t xml:space="preserve"> %}{{ reference }}{% else%}{{ </w:t>
       </w:r>
       <w:r>
         <w:rPr>
@@ -1334,7 +3081,53 @@
           <w:sz w:val="22"/>
           <w:szCs w:val="28"/>
         </w:rPr>
-        <w:t>{%endif%}{%endfor%}</w:t>
+        <w:t>{%</w:t>
+      </w:r>
+      <w:proofErr w:type="spellStart"/>
+      <w:r>
+        <w:rPr>
+          <w:rFonts w:asciiTheme="majorBidi" w:hAnsiTheme="majorBidi" w:cstheme="majorBidi"/>
+          <w:sz w:val="22"/>
+          <w:szCs w:val="28"/>
+        </w:rPr>
+        <w:t>endif</w:t>
+      </w:r>
+      <w:proofErr w:type="spellEnd"/>
+      <w:proofErr w:type="gramStart"/>
+      <w:r>
+        <w:rPr>
+          <w:rFonts w:asciiTheme="majorBidi" w:hAnsiTheme="majorBidi" w:cstheme="majorBidi"/>
+          <w:sz w:val="22"/>
+          <w:szCs w:val="28"/>
+        </w:rPr>
+        <w:t>%}{</w:t>
+      </w:r>
+      <w:proofErr w:type="gramEnd"/>
+      <w:r>
+        <w:rPr>
+          <w:rFonts w:asciiTheme="majorBidi" w:hAnsiTheme="majorBidi" w:cstheme="majorBidi"/>
+          <w:sz w:val="22"/>
+          <w:szCs w:val="28"/>
+        </w:rPr>
+        <w:t>%</w:t>
+      </w:r>
+      <w:proofErr w:type="spellStart"/>
+      <w:r>
+        <w:rPr>
+          <w:rFonts w:asciiTheme="majorBidi" w:hAnsiTheme="majorBidi" w:cstheme="majorBidi"/>
+          <w:sz w:val="22"/>
+          <w:szCs w:val="28"/>
+        </w:rPr>
+        <w:t>endfor</w:t>
+      </w:r>
+      <w:proofErr w:type="spellEnd"/>
+      <w:r>
+        <w:rPr>
+          <w:rFonts w:asciiTheme="majorBidi" w:hAnsiTheme="majorBidi" w:cstheme="majorBidi"/>
+          <w:sz w:val="22"/>
+          <w:szCs w:val="28"/>
+        </w:rPr>
+        <w:t>%}</w:t>
       </w:r>
     </w:p>
     <w:p>
@@ -1353,8 +3146,9 @@
           <w:sz w:val="22"/>
           <w:szCs w:val="28"/>
         </w:rPr>
-        <w:t>{% endif %}</w:t>
-      </w:r>
+        <w:t xml:space="preserve">{% </w:t>
+      </w:r>
+      <w:proofErr w:type="spellStart"/>
       <w:r>
         <w:rPr>
           <w:rFonts w:asciiTheme="majorBidi" w:hAnsiTheme="majorBidi" w:cstheme="majorBidi"/>
@@ -1362,7 +3156,66 @@
           <w:sz w:val="22"/>
           <w:szCs w:val="28"/>
         </w:rPr>
-        <w:t>{% if lecture_assessment_tasks %}</w:t>
+        <w:t>endif</w:t>
+      </w:r>
+      <w:proofErr w:type="spellEnd"/>
+      <w:r>
+        <w:rPr>
+          <w:rFonts w:asciiTheme="majorBidi" w:hAnsiTheme="majorBidi" w:cstheme="majorBidi"/>
+          <w:color w:val="4472C4" w:themeColor="accent5"/>
+          <w:sz w:val="22"/>
+          <w:szCs w:val="28"/>
+        </w:rPr>
+        <w:t xml:space="preserve"> </w:t>
+      </w:r>
+      <w:proofErr w:type="gramStart"/>
+      <w:r>
+        <w:rPr>
+          <w:rFonts w:asciiTheme="majorBidi" w:hAnsiTheme="majorBidi" w:cstheme="majorBidi"/>
+          <w:color w:val="4472C4" w:themeColor="accent5"/>
+          <w:sz w:val="22"/>
+          <w:szCs w:val="28"/>
+        </w:rPr>
+        <w:t>%}</w:t>
+      </w:r>
+      <w:r>
+        <w:rPr>
+          <w:rFonts w:asciiTheme="majorBidi" w:hAnsiTheme="majorBidi" w:cstheme="majorBidi"/>
+          <w:color w:val="4472C4" w:themeColor="accent5"/>
+          <w:sz w:val="22"/>
+          <w:szCs w:val="28"/>
+        </w:rPr>
+        <w:t>{</w:t>
+      </w:r>
+      <w:proofErr w:type="gramEnd"/>
+      <w:r>
+        <w:rPr>
+          <w:rFonts w:asciiTheme="majorBidi" w:hAnsiTheme="majorBidi" w:cstheme="majorBidi"/>
+          <w:color w:val="4472C4" w:themeColor="accent5"/>
+          <w:sz w:val="22"/>
+          <w:szCs w:val="28"/>
+        </w:rPr>
+        <w:t xml:space="preserve">% if </w:t>
+      </w:r>
+      <w:proofErr w:type="spellStart"/>
+      <w:r>
+        <w:rPr>
+          <w:rFonts w:asciiTheme="majorBidi" w:hAnsiTheme="majorBidi" w:cstheme="majorBidi"/>
+          <w:color w:val="4472C4" w:themeColor="accent5"/>
+          <w:sz w:val="22"/>
+          <w:szCs w:val="28"/>
+        </w:rPr>
+        <w:t>lecture_assessment_tasks</w:t>
+      </w:r>
+      <w:proofErr w:type="spellEnd"/>
+      <w:r>
+        <w:rPr>
+          <w:rFonts w:asciiTheme="majorBidi" w:hAnsiTheme="majorBidi" w:cstheme="majorBidi"/>
+          <w:color w:val="4472C4" w:themeColor="accent5"/>
+          <w:sz w:val="22"/>
+          <w:szCs w:val="28"/>
+        </w:rPr>
+        <w:t xml:space="preserve"> %}</w:t>
       </w:r>
     </w:p>
     <w:p>
@@ -1568,7 +3421,61 @@
                 <w:sz w:val="22"/>
                 <w:szCs w:val="28"/>
               </w:rPr>
-              <w:t>{%tr for assessment_task in lecture_assessment_tasks %}</w:t>
+              <w:t>{%</w:t>
+            </w:r>
+            <w:proofErr w:type="spellStart"/>
+            <w:r>
+              <w:rPr>
+                <w:rFonts w:asciiTheme="majorBidi" w:hAnsiTheme="majorBidi" w:cstheme="majorBidi"/>
+                <w:sz w:val="22"/>
+                <w:szCs w:val="28"/>
+              </w:rPr>
+              <w:t>tr</w:t>
+            </w:r>
+            <w:proofErr w:type="spellEnd"/>
+            <w:r>
+              <w:rPr>
+                <w:rFonts w:asciiTheme="majorBidi" w:hAnsiTheme="majorBidi" w:cstheme="majorBidi"/>
+                <w:sz w:val="22"/>
+                <w:szCs w:val="28"/>
+              </w:rPr>
+              <w:t xml:space="preserve"> for </w:t>
+            </w:r>
+            <w:proofErr w:type="spellStart"/>
+            <w:r>
+              <w:rPr>
+                <w:rFonts w:asciiTheme="majorBidi" w:hAnsiTheme="majorBidi" w:cstheme="majorBidi"/>
+                <w:sz w:val="22"/>
+                <w:szCs w:val="28"/>
+              </w:rPr>
+              <w:t>assessment_task</w:t>
+            </w:r>
+            <w:proofErr w:type="spellEnd"/>
+            <w:r>
+              <w:rPr>
+                <w:rFonts w:asciiTheme="majorBidi" w:hAnsiTheme="majorBidi" w:cstheme="majorBidi"/>
+                <w:sz w:val="22"/>
+                <w:szCs w:val="28"/>
+              </w:rPr>
+              <w:t xml:space="preserve"> in </w:t>
+            </w:r>
+            <w:proofErr w:type="spellStart"/>
+            <w:r>
+              <w:rPr>
+                <w:rFonts w:asciiTheme="majorBidi" w:hAnsiTheme="majorBidi" w:cstheme="majorBidi"/>
+                <w:sz w:val="22"/>
+                <w:szCs w:val="28"/>
+              </w:rPr>
+              <w:t>lecture_assessment_tasks</w:t>
+            </w:r>
+            <w:proofErr w:type="spellEnd"/>
+            <w:r>
+              <w:rPr>
+                <w:rFonts w:asciiTheme="majorBidi" w:hAnsiTheme="majorBidi" w:cstheme="majorBidi"/>
+                <w:sz w:val="22"/>
+                <w:szCs w:val="28"/>
+              </w:rPr>
+              <w:t xml:space="preserve"> %}</w:t>
             </w:r>
           </w:p>
         </w:tc>
@@ -1605,7 +3512,25 @@
                 <w:sz w:val="22"/>
                 <w:szCs w:val="28"/>
               </w:rPr>
-              <w:t>{{ assessment_task.assessment_task }}</w:t>
+              <w:t xml:space="preserve">{{ </w:t>
+            </w:r>
+            <w:proofErr w:type="spellStart"/>
+            <w:r>
+              <w:rPr>
+                <w:rFonts w:asciiTheme="majorBidi" w:hAnsiTheme="majorBidi" w:cstheme="majorBidi"/>
+                <w:sz w:val="22"/>
+                <w:szCs w:val="28"/>
+              </w:rPr>
+              <w:t>assessment_task.assessment_task</w:t>
+            </w:r>
+            <w:proofErr w:type="spellEnd"/>
+            <w:r>
+              <w:rPr>
+                <w:rFonts w:asciiTheme="majorBidi" w:hAnsiTheme="majorBidi" w:cstheme="majorBidi"/>
+                <w:sz w:val="22"/>
+                <w:szCs w:val="28"/>
+              </w:rPr>
+              <w:t xml:space="preserve"> }}</w:t>
             </w:r>
           </w:p>
         </w:tc>
@@ -1637,7 +3562,25 @@
                 <w:sz w:val="22"/>
                 <w:szCs w:val="28"/>
               </w:rPr>
-              <w:t>{{ assessment_task.week_due }}</w:t>
+              <w:t xml:space="preserve">{{ </w:t>
+            </w:r>
+            <w:proofErr w:type="spellStart"/>
+            <w:r>
+              <w:rPr>
+                <w:rFonts w:asciiTheme="majorBidi" w:hAnsiTheme="majorBidi" w:cstheme="majorBidi"/>
+                <w:sz w:val="22"/>
+                <w:szCs w:val="28"/>
+              </w:rPr>
+              <w:t>assessment_task.week_due</w:t>
+            </w:r>
+            <w:proofErr w:type="spellEnd"/>
+            <w:r>
+              <w:rPr>
+                <w:rFonts w:asciiTheme="majorBidi" w:hAnsiTheme="majorBidi" w:cstheme="majorBidi"/>
+                <w:sz w:val="22"/>
+                <w:szCs w:val="28"/>
+              </w:rPr>
+              <w:t xml:space="preserve"> }}</w:t>
             </w:r>
           </w:p>
         </w:tc>
@@ -1677,7 +3620,25 @@
                 <w:sz w:val="22"/>
                 <w:szCs w:val="28"/>
               </w:rPr>
-              <w:t xml:space="preserve">'%0.2f' % assessment_task.weight_percentage|float </w:t>
+              <w:t xml:space="preserve">'%0.2f' % </w:t>
+            </w:r>
+            <w:proofErr w:type="spellStart"/>
+            <w:r>
+              <w:rPr>
+                <w:rFonts w:asciiTheme="majorBidi" w:hAnsiTheme="majorBidi" w:cstheme="majorBidi"/>
+                <w:sz w:val="22"/>
+                <w:szCs w:val="28"/>
+              </w:rPr>
+              <w:t>assessment_task.weight_percentage|float</w:t>
+            </w:r>
+            <w:proofErr w:type="spellEnd"/>
+            <w:r>
+              <w:rPr>
+                <w:rFonts w:asciiTheme="majorBidi" w:hAnsiTheme="majorBidi" w:cstheme="majorBidi"/>
+                <w:sz w:val="22"/>
+                <w:szCs w:val="28"/>
+              </w:rPr>
+              <w:t xml:space="preserve"> </w:t>
             </w:r>
             <w:r>
               <w:rPr>
@@ -1723,7 +3684,43 @@
                 <w:sz w:val="22"/>
                 <w:szCs w:val="28"/>
               </w:rPr>
-              <w:t>{%tr endfor%}</w:t>
+              <w:t>{%</w:t>
+            </w:r>
+            <w:proofErr w:type="spellStart"/>
+            <w:r>
+              <w:rPr>
+                <w:rFonts w:asciiTheme="majorBidi" w:hAnsiTheme="majorBidi" w:cstheme="majorBidi"/>
+                <w:sz w:val="22"/>
+                <w:szCs w:val="28"/>
+              </w:rPr>
+              <w:t>tr</w:t>
+            </w:r>
+            <w:proofErr w:type="spellEnd"/>
+            <w:r>
+              <w:rPr>
+                <w:rFonts w:asciiTheme="majorBidi" w:hAnsiTheme="majorBidi" w:cstheme="majorBidi"/>
+                <w:sz w:val="22"/>
+                <w:szCs w:val="28"/>
+              </w:rPr>
+              <w:t xml:space="preserve"> </w:t>
+            </w:r>
+            <w:proofErr w:type="spellStart"/>
+            <w:r>
+              <w:rPr>
+                <w:rFonts w:asciiTheme="majorBidi" w:hAnsiTheme="majorBidi" w:cstheme="majorBidi"/>
+                <w:sz w:val="22"/>
+                <w:szCs w:val="28"/>
+              </w:rPr>
+              <w:t>endfor</w:t>
+            </w:r>
+            <w:proofErr w:type="spellEnd"/>
+            <w:r>
+              <w:rPr>
+                <w:rFonts w:asciiTheme="majorBidi" w:hAnsiTheme="majorBidi" w:cstheme="majorBidi"/>
+                <w:sz w:val="22"/>
+                <w:szCs w:val="28"/>
+              </w:rPr>
+              <w:t>%}</w:t>
             </w:r>
           </w:p>
         </w:tc>
@@ -1745,8 +3742,9 @@
           <w:sz w:val="22"/>
           <w:szCs w:val="28"/>
         </w:rPr>
-        <w:t>{% endif %}</w:t>
-      </w:r>
+        <w:t xml:space="preserve">{% </w:t>
+      </w:r>
+      <w:proofErr w:type="spellStart"/>
       <w:r>
         <w:rPr>
           <w:rFonts w:asciiTheme="majorBidi" w:hAnsiTheme="majorBidi" w:cstheme="majorBidi"/>
@@ -1754,7 +3752,66 @@
           <w:sz w:val="22"/>
           <w:szCs w:val="28"/>
         </w:rPr>
-        <w:t>{% if lab_assessment_tasks %}</w:t>
+        <w:t>endif</w:t>
+      </w:r>
+      <w:proofErr w:type="spellEnd"/>
+      <w:r>
+        <w:rPr>
+          <w:rFonts w:asciiTheme="majorBidi" w:hAnsiTheme="majorBidi" w:cstheme="majorBidi"/>
+          <w:color w:val="4472C4" w:themeColor="accent5"/>
+          <w:sz w:val="22"/>
+          <w:szCs w:val="28"/>
+        </w:rPr>
+        <w:t xml:space="preserve"> </w:t>
+      </w:r>
+      <w:proofErr w:type="gramStart"/>
+      <w:r>
+        <w:rPr>
+          <w:rFonts w:asciiTheme="majorBidi" w:hAnsiTheme="majorBidi" w:cstheme="majorBidi"/>
+          <w:color w:val="4472C4" w:themeColor="accent5"/>
+          <w:sz w:val="22"/>
+          <w:szCs w:val="28"/>
+        </w:rPr>
+        <w:t>%}</w:t>
+      </w:r>
+      <w:r>
+        <w:rPr>
+          <w:rFonts w:asciiTheme="majorBidi" w:hAnsiTheme="majorBidi" w:cstheme="majorBidi"/>
+          <w:color w:val="4472C4" w:themeColor="accent5"/>
+          <w:sz w:val="22"/>
+          <w:szCs w:val="28"/>
+        </w:rPr>
+        <w:t>{</w:t>
+      </w:r>
+      <w:proofErr w:type="gramEnd"/>
+      <w:r>
+        <w:rPr>
+          <w:rFonts w:asciiTheme="majorBidi" w:hAnsiTheme="majorBidi" w:cstheme="majorBidi"/>
+          <w:color w:val="4472C4" w:themeColor="accent5"/>
+          <w:sz w:val="22"/>
+          <w:szCs w:val="28"/>
+        </w:rPr>
+        <w:t xml:space="preserve">% if </w:t>
+      </w:r>
+      <w:proofErr w:type="spellStart"/>
+      <w:r>
+        <w:rPr>
+          <w:rFonts w:asciiTheme="majorBidi" w:hAnsiTheme="majorBidi" w:cstheme="majorBidi"/>
+          <w:color w:val="4472C4" w:themeColor="accent5"/>
+          <w:sz w:val="22"/>
+          <w:szCs w:val="28"/>
+        </w:rPr>
+        <w:t>lab_assessment_tasks</w:t>
+      </w:r>
+      <w:proofErr w:type="spellEnd"/>
+      <w:r>
+        <w:rPr>
+          <w:rFonts w:asciiTheme="majorBidi" w:hAnsiTheme="majorBidi" w:cstheme="majorBidi"/>
+          <w:color w:val="4472C4" w:themeColor="accent5"/>
+          <w:sz w:val="22"/>
+          <w:szCs w:val="28"/>
+        </w:rPr>
+        <w:t xml:space="preserve"> %}</w:t>
       </w:r>
     </w:p>
     <w:p>
@@ -1947,7 +4004,62 @@
                 <w:sz w:val="22"/>
                 <w:szCs w:val="28"/>
               </w:rPr>
-              <w:t>{%tr for assessment_task in lab_assessment_tasks %}</w:t>
+              <w:lastRenderedPageBreak/>
+              <w:t>{%</w:t>
+            </w:r>
+            <w:proofErr w:type="spellStart"/>
+            <w:r>
+              <w:rPr>
+                <w:rFonts w:asciiTheme="majorBidi" w:hAnsiTheme="majorBidi" w:cstheme="majorBidi"/>
+                <w:sz w:val="22"/>
+                <w:szCs w:val="28"/>
+              </w:rPr>
+              <w:t>tr</w:t>
+            </w:r>
+            <w:proofErr w:type="spellEnd"/>
+            <w:r>
+              <w:rPr>
+                <w:rFonts w:asciiTheme="majorBidi" w:hAnsiTheme="majorBidi" w:cstheme="majorBidi"/>
+                <w:sz w:val="22"/>
+                <w:szCs w:val="28"/>
+              </w:rPr>
+              <w:t xml:space="preserve"> for </w:t>
+            </w:r>
+            <w:proofErr w:type="spellStart"/>
+            <w:r>
+              <w:rPr>
+                <w:rFonts w:asciiTheme="majorBidi" w:hAnsiTheme="majorBidi" w:cstheme="majorBidi"/>
+                <w:sz w:val="22"/>
+                <w:szCs w:val="28"/>
+              </w:rPr>
+              <w:t>assessment_task</w:t>
+            </w:r>
+            <w:proofErr w:type="spellEnd"/>
+            <w:r>
+              <w:rPr>
+                <w:rFonts w:asciiTheme="majorBidi" w:hAnsiTheme="majorBidi" w:cstheme="majorBidi"/>
+                <w:sz w:val="22"/>
+                <w:szCs w:val="28"/>
+              </w:rPr>
+              <w:t xml:space="preserve"> in </w:t>
+            </w:r>
+            <w:proofErr w:type="spellStart"/>
+            <w:r>
+              <w:rPr>
+                <w:rFonts w:asciiTheme="majorBidi" w:hAnsiTheme="majorBidi" w:cstheme="majorBidi"/>
+                <w:sz w:val="22"/>
+                <w:szCs w:val="28"/>
+              </w:rPr>
+              <w:t>lab_assessment_tasks</w:t>
+            </w:r>
+            <w:proofErr w:type="spellEnd"/>
+            <w:r>
+              <w:rPr>
+                <w:rFonts w:asciiTheme="majorBidi" w:hAnsiTheme="majorBidi" w:cstheme="majorBidi"/>
+                <w:sz w:val="22"/>
+                <w:szCs w:val="28"/>
+              </w:rPr>
+              <w:t xml:space="preserve"> %}</w:t>
             </w:r>
           </w:p>
         </w:tc>
@@ -1983,8 +4095,25 @@
                 <w:sz w:val="22"/>
                 <w:szCs w:val="28"/>
               </w:rPr>
-              <w:lastRenderedPageBreak/>
-              <w:t>{{ assessment_task.assessment_task }}</w:t>
+              <w:t xml:space="preserve">{{ </w:t>
+            </w:r>
+            <w:proofErr w:type="spellStart"/>
+            <w:r>
+              <w:rPr>
+                <w:rFonts w:asciiTheme="majorBidi" w:hAnsiTheme="majorBidi" w:cstheme="majorBidi"/>
+                <w:sz w:val="22"/>
+                <w:szCs w:val="28"/>
+              </w:rPr>
+              <w:t>assessment_task.assessment_task</w:t>
+            </w:r>
+            <w:proofErr w:type="spellEnd"/>
+            <w:r>
+              <w:rPr>
+                <w:rFonts w:asciiTheme="majorBidi" w:hAnsiTheme="majorBidi" w:cstheme="majorBidi"/>
+                <w:sz w:val="22"/>
+                <w:szCs w:val="28"/>
+              </w:rPr>
+              <w:t xml:space="preserve"> }}</w:t>
             </w:r>
           </w:p>
         </w:tc>
@@ -2016,7 +4145,25 @@
                 <w:sz w:val="22"/>
                 <w:szCs w:val="28"/>
               </w:rPr>
-              <w:t>{{ assessment_task.week_due }}</w:t>
+              <w:t xml:space="preserve">{{ </w:t>
+            </w:r>
+            <w:proofErr w:type="spellStart"/>
+            <w:r>
+              <w:rPr>
+                <w:rFonts w:asciiTheme="majorBidi" w:hAnsiTheme="majorBidi" w:cstheme="majorBidi"/>
+                <w:sz w:val="22"/>
+                <w:szCs w:val="28"/>
+              </w:rPr>
+              <w:t>assessment_task.week_due</w:t>
+            </w:r>
+            <w:proofErr w:type="spellEnd"/>
+            <w:r>
+              <w:rPr>
+                <w:rFonts w:asciiTheme="majorBidi" w:hAnsiTheme="majorBidi" w:cstheme="majorBidi"/>
+                <w:sz w:val="22"/>
+                <w:szCs w:val="28"/>
+              </w:rPr>
+              <w:t xml:space="preserve"> }}</w:t>
             </w:r>
           </w:p>
         </w:tc>
@@ -2056,7 +4203,25 @@
                 <w:sz w:val="22"/>
                 <w:szCs w:val="28"/>
               </w:rPr>
-              <w:t xml:space="preserve">'%0.2f' % assessment_task.weight_percentage|float </w:t>
+              <w:t xml:space="preserve">'%0.2f' % </w:t>
+            </w:r>
+            <w:proofErr w:type="spellStart"/>
+            <w:r>
+              <w:rPr>
+                <w:rFonts w:asciiTheme="majorBidi" w:hAnsiTheme="majorBidi" w:cstheme="majorBidi"/>
+                <w:sz w:val="22"/>
+                <w:szCs w:val="28"/>
+              </w:rPr>
+              <w:t>assessment_task.weight_percentage|float</w:t>
+            </w:r>
+            <w:proofErr w:type="spellEnd"/>
+            <w:r>
+              <w:rPr>
+                <w:rFonts w:asciiTheme="majorBidi" w:hAnsiTheme="majorBidi" w:cstheme="majorBidi"/>
+                <w:sz w:val="22"/>
+                <w:szCs w:val="28"/>
+              </w:rPr>
+              <w:t xml:space="preserve"> </w:t>
             </w:r>
             <w:r>
               <w:rPr>
@@ -2101,7 +4266,43 @@
                 <w:sz w:val="22"/>
                 <w:szCs w:val="28"/>
               </w:rPr>
-              <w:t>{%tr endfor%}</w:t>
+              <w:t>{%</w:t>
+            </w:r>
+            <w:proofErr w:type="spellStart"/>
+            <w:r>
+              <w:rPr>
+                <w:rFonts w:asciiTheme="majorBidi" w:hAnsiTheme="majorBidi" w:cstheme="majorBidi"/>
+                <w:sz w:val="22"/>
+                <w:szCs w:val="28"/>
+              </w:rPr>
+              <w:t>tr</w:t>
+            </w:r>
+            <w:proofErr w:type="spellEnd"/>
+            <w:r>
+              <w:rPr>
+                <w:rFonts w:asciiTheme="majorBidi" w:hAnsiTheme="majorBidi" w:cstheme="majorBidi"/>
+                <w:sz w:val="22"/>
+                <w:szCs w:val="28"/>
+              </w:rPr>
+              <w:t xml:space="preserve"> </w:t>
+            </w:r>
+            <w:proofErr w:type="spellStart"/>
+            <w:r>
+              <w:rPr>
+                <w:rFonts w:asciiTheme="majorBidi" w:hAnsiTheme="majorBidi" w:cstheme="majorBidi"/>
+                <w:sz w:val="22"/>
+                <w:szCs w:val="28"/>
+              </w:rPr>
+              <w:t>endfor</w:t>
+            </w:r>
+            <w:proofErr w:type="spellEnd"/>
+            <w:r>
+              <w:rPr>
+                <w:rFonts w:asciiTheme="majorBidi" w:hAnsiTheme="majorBidi" w:cstheme="majorBidi"/>
+                <w:sz w:val="22"/>
+                <w:szCs w:val="28"/>
+              </w:rPr>
+              <w:t>%}</w:t>
             </w:r>
           </w:p>
         </w:tc>
@@ -2124,8 +4325,9 @@
           <w:sz w:val="22"/>
           <w:szCs w:val="28"/>
         </w:rPr>
-        <w:t>{% endif %}</w:t>
-      </w:r>
+        <w:t xml:space="preserve">{% </w:t>
+      </w:r>
+      <w:proofErr w:type="spellStart"/>
       <w:r>
         <w:rPr>
           <w:rFonts w:asciiTheme="majorBidi" w:hAnsiTheme="majorBidi" w:cstheme="majorBidi"/>
@@ -2133,7 +4335,66 @@
           <w:sz w:val="22"/>
           <w:szCs w:val="28"/>
         </w:rPr>
-        <w:t>{% if lecture_topics_lists %}</w:t>
+        <w:t>endif</w:t>
+      </w:r>
+      <w:proofErr w:type="spellEnd"/>
+      <w:r>
+        <w:rPr>
+          <w:rFonts w:asciiTheme="majorBidi" w:hAnsiTheme="majorBidi" w:cstheme="majorBidi"/>
+          <w:color w:val="4472C4" w:themeColor="accent5"/>
+          <w:sz w:val="22"/>
+          <w:szCs w:val="28"/>
+        </w:rPr>
+        <w:t xml:space="preserve"> </w:t>
+      </w:r>
+      <w:proofErr w:type="gramStart"/>
+      <w:r>
+        <w:rPr>
+          <w:rFonts w:asciiTheme="majorBidi" w:hAnsiTheme="majorBidi" w:cstheme="majorBidi"/>
+          <w:color w:val="4472C4" w:themeColor="accent5"/>
+          <w:sz w:val="22"/>
+          <w:szCs w:val="28"/>
+        </w:rPr>
+        <w:t>%}</w:t>
+      </w:r>
+      <w:r>
+        <w:rPr>
+          <w:rFonts w:asciiTheme="majorBidi" w:hAnsiTheme="majorBidi" w:cstheme="majorBidi"/>
+          <w:color w:val="4472C4" w:themeColor="accent5"/>
+          <w:sz w:val="22"/>
+          <w:szCs w:val="28"/>
+        </w:rPr>
+        <w:t>{</w:t>
+      </w:r>
+      <w:proofErr w:type="gramEnd"/>
+      <w:r>
+        <w:rPr>
+          <w:rFonts w:asciiTheme="majorBidi" w:hAnsiTheme="majorBidi" w:cstheme="majorBidi"/>
+          <w:color w:val="4472C4" w:themeColor="accent5"/>
+          <w:sz w:val="22"/>
+          <w:szCs w:val="28"/>
+        </w:rPr>
+        <w:t xml:space="preserve">% if </w:t>
+      </w:r>
+      <w:proofErr w:type="spellStart"/>
+      <w:r>
+        <w:rPr>
+          <w:rFonts w:asciiTheme="majorBidi" w:hAnsiTheme="majorBidi" w:cstheme="majorBidi"/>
+          <w:color w:val="4472C4" w:themeColor="accent5"/>
+          <w:sz w:val="22"/>
+          <w:szCs w:val="28"/>
+        </w:rPr>
+        <w:t>lecture_topics_lists</w:t>
+      </w:r>
+      <w:proofErr w:type="spellEnd"/>
+      <w:r>
+        <w:rPr>
+          <w:rFonts w:asciiTheme="majorBidi" w:hAnsiTheme="majorBidi" w:cstheme="majorBidi"/>
+          <w:color w:val="4472C4" w:themeColor="accent5"/>
+          <w:sz w:val="22"/>
+          <w:szCs w:val="28"/>
+        </w:rPr>
+        <w:t xml:space="preserve"> %}</w:t>
       </w:r>
     </w:p>
     <w:p>
@@ -2295,22 +4556,51 @@
               </w:rPr>
               <w:t>{%</w:t>
             </w:r>
-            <w:r>
-              <w:rPr>
-                <w:rFonts w:asciiTheme="majorBidi" w:hAnsiTheme="majorBidi" w:cstheme="majorBidi"/>
-                <w:sz w:val="22"/>
-                <w:szCs w:val="28"/>
-              </w:rPr>
-              <w:t xml:space="preserve">tr </w:t>
-            </w:r>
-            <w:r>
-              <w:rPr>
-                <w:rFonts w:asciiTheme="majorBidi" w:hAnsiTheme="majorBidi" w:cstheme="majorBidi"/>
-                <w:sz w:val="22"/>
-                <w:szCs w:val="28"/>
-              </w:rPr>
-              <w:t xml:space="preserve">for week_topics in </w:t>
-            </w:r>
+            <w:proofErr w:type="spellStart"/>
+            <w:r>
+              <w:rPr>
+                <w:rFonts w:asciiTheme="majorBidi" w:hAnsiTheme="majorBidi" w:cstheme="majorBidi"/>
+                <w:sz w:val="22"/>
+                <w:szCs w:val="28"/>
+              </w:rPr>
+              <w:t>tr</w:t>
+            </w:r>
+            <w:proofErr w:type="spellEnd"/>
+            <w:r>
+              <w:rPr>
+                <w:rFonts w:asciiTheme="majorBidi" w:hAnsiTheme="majorBidi" w:cstheme="majorBidi"/>
+                <w:sz w:val="22"/>
+                <w:szCs w:val="28"/>
+              </w:rPr>
+              <w:t xml:space="preserve"> </w:t>
+            </w:r>
+            <w:r>
+              <w:rPr>
+                <w:rFonts w:asciiTheme="majorBidi" w:hAnsiTheme="majorBidi" w:cstheme="majorBidi"/>
+                <w:sz w:val="22"/>
+                <w:szCs w:val="28"/>
+              </w:rPr>
+              <w:t xml:space="preserve">for </w:t>
+            </w:r>
+            <w:proofErr w:type="spellStart"/>
+            <w:r>
+              <w:rPr>
+                <w:rFonts w:asciiTheme="majorBidi" w:hAnsiTheme="majorBidi" w:cstheme="majorBidi"/>
+                <w:sz w:val="22"/>
+                <w:szCs w:val="28"/>
+              </w:rPr>
+              <w:t>week_topics</w:t>
+            </w:r>
+            <w:proofErr w:type="spellEnd"/>
+            <w:r>
+              <w:rPr>
+                <w:rFonts w:asciiTheme="majorBidi" w:hAnsiTheme="majorBidi" w:cstheme="majorBidi"/>
+                <w:sz w:val="22"/>
+                <w:szCs w:val="28"/>
+              </w:rPr>
+              <w:t xml:space="preserve"> in </w:t>
+            </w:r>
+            <w:proofErr w:type="spellStart"/>
             <w:r>
               <w:rPr>
                 <w:rFonts w:asciiTheme="majorBidi" w:hAnsiTheme="majorBidi" w:cstheme="majorBidi"/>
@@ -2319,6 +4609,7 @@
               </w:rPr>
               <w:t>lecture_topics_lists</w:t>
             </w:r>
+            <w:proofErr w:type="spellEnd"/>
             <w:r>
               <w:rPr>
                 <w:rFonts w:asciiTheme="majorBidi" w:hAnsiTheme="majorBidi" w:cstheme="majorBidi"/>
@@ -2363,6 +4654,7 @@
               </w:rPr>
               <w:t>{{</w:t>
             </w:r>
+            <w:proofErr w:type="spellStart"/>
             <w:r>
               <w:rPr>
                 <w:rFonts w:asciiTheme="majorBidi" w:hAnsiTheme="majorBidi" w:cstheme="majorBidi"/>
@@ -2377,7 +4669,16 @@
                 <w:sz w:val="22"/>
                 <w:szCs w:val="28"/>
               </w:rPr>
-              <w:t xml:space="preserve">.index </w:t>
+              <w:t>.index</w:t>
+            </w:r>
+            <w:proofErr w:type="spellEnd"/>
+            <w:r>
+              <w:rPr>
+                <w:rFonts w:asciiTheme="majorBidi" w:hAnsiTheme="majorBidi" w:cstheme="majorBidi"/>
+                <w:sz w:val="22"/>
+                <w:szCs w:val="28"/>
+              </w:rPr>
+              <w:t xml:space="preserve"> </w:t>
             </w:r>
             <w:r>
               <w:rPr>
@@ -2423,7 +4724,43 @@
                 <w:sz w:val="22"/>
                 <w:szCs w:val="28"/>
               </w:rPr>
-              <w:t xml:space="preserve">for week_topic in week_topics %} </w:t>
+              <w:t xml:space="preserve">for </w:t>
+            </w:r>
+            <w:proofErr w:type="spellStart"/>
+            <w:r>
+              <w:rPr>
+                <w:rFonts w:asciiTheme="majorBidi" w:hAnsiTheme="majorBidi" w:cstheme="majorBidi"/>
+                <w:sz w:val="22"/>
+                <w:szCs w:val="28"/>
+              </w:rPr>
+              <w:t>week_topic</w:t>
+            </w:r>
+            <w:proofErr w:type="spellEnd"/>
+            <w:r>
+              <w:rPr>
+                <w:rFonts w:asciiTheme="majorBidi" w:hAnsiTheme="majorBidi" w:cstheme="majorBidi"/>
+                <w:sz w:val="22"/>
+                <w:szCs w:val="28"/>
+              </w:rPr>
+              <w:t xml:space="preserve"> in </w:t>
+            </w:r>
+            <w:proofErr w:type="spellStart"/>
+            <w:r>
+              <w:rPr>
+                <w:rFonts w:asciiTheme="majorBidi" w:hAnsiTheme="majorBidi" w:cstheme="majorBidi"/>
+                <w:sz w:val="22"/>
+                <w:szCs w:val="28"/>
+              </w:rPr>
+              <w:t>week_topics</w:t>
+            </w:r>
+            <w:proofErr w:type="spellEnd"/>
+            <w:r>
+              <w:rPr>
+                <w:rFonts w:asciiTheme="majorBidi" w:hAnsiTheme="majorBidi" w:cstheme="majorBidi"/>
+                <w:sz w:val="22"/>
+                <w:szCs w:val="28"/>
+              </w:rPr>
+              <w:t xml:space="preserve"> %} </w:t>
             </w:r>
             <w:r>
               <w:rPr>
@@ -2433,13 +4770,61 @@
               </w:rPr>
               <w:t xml:space="preserve">{% if </w:t>
             </w:r>
-            <w:r>
-              <w:rPr>
-                <w:rFonts w:asciiTheme="majorBidi" w:hAnsiTheme="majorBidi" w:cstheme="majorBidi"/>
-                <w:sz w:val="22"/>
-                <w:szCs w:val="28"/>
-              </w:rPr>
-              <w:t>loop.last %}{{ week_topic.topic }}{% else%}{{ week_topic.topic }}</w:t>
+            <w:proofErr w:type="spellStart"/>
+            <w:proofErr w:type="gramStart"/>
+            <w:r>
+              <w:rPr>
+                <w:rFonts w:asciiTheme="majorBidi" w:hAnsiTheme="majorBidi" w:cstheme="majorBidi"/>
+                <w:sz w:val="22"/>
+                <w:szCs w:val="28"/>
+              </w:rPr>
+              <w:t>loop.last</w:t>
+            </w:r>
+            <w:proofErr w:type="spellEnd"/>
+            <w:proofErr w:type="gramEnd"/>
+            <w:r>
+              <w:rPr>
+                <w:rFonts w:asciiTheme="majorBidi" w:hAnsiTheme="majorBidi" w:cstheme="majorBidi"/>
+                <w:sz w:val="22"/>
+                <w:szCs w:val="28"/>
+              </w:rPr>
+              <w:t xml:space="preserve"> %}{{ </w:t>
+            </w:r>
+            <w:proofErr w:type="spellStart"/>
+            <w:r>
+              <w:rPr>
+                <w:rFonts w:asciiTheme="majorBidi" w:hAnsiTheme="majorBidi" w:cstheme="majorBidi"/>
+                <w:sz w:val="22"/>
+                <w:szCs w:val="28"/>
+              </w:rPr>
+              <w:t>week_topic.topic</w:t>
+            </w:r>
+            <w:proofErr w:type="spellEnd"/>
+            <w:r>
+              <w:rPr>
+                <w:rFonts w:asciiTheme="majorBidi" w:hAnsiTheme="majorBidi" w:cstheme="majorBidi"/>
+                <w:sz w:val="22"/>
+                <w:szCs w:val="28"/>
+              </w:rPr>
+              <w:t xml:space="preserve"> }}{% else%}{{ </w:t>
+            </w:r>
+            <w:proofErr w:type="spellStart"/>
+            <w:r>
+              <w:rPr>
+                <w:rFonts w:asciiTheme="majorBidi" w:hAnsiTheme="majorBidi" w:cstheme="majorBidi"/>
+                <w:sz w:val="22"/>
+                <w:szCs w:val="28"/>
+              </w:rPr>
+              <w:t>week_topic.topic</w:t>
+            </w:r>
+            <w:proofErr w:type="spellEnd"/>
+            <w:r>
+              <w:rPr>
+                <w:rFonts w:asciiTheme="majorBidi" w:hAnsiTheme="majorBidi" w:cstheme="majorBidi"/>
+                <w:sz w:val="22"/>
+                <w:szCs w:val="28"/>
+              </w:rPr>
+              <w:t xml:space="preserve"> }}</w:t>
             </w:r>
           </w:p>
           <w:p>
@@ -2458,23 +4843,51 @@
                 <w:sz w:val="22"/>
                 <w:szCs w:val="28"/>
               </w:rPr>
-              <w:t>{%endif%}</w:t>
-            </w:r>
-            <w:r>
-              <w:rPr>
-                <w:rFonts w:asciiTheme="majorBidi" w:hAnsiTheme="majorBidi" w:cstheme="majorBidi"/>
-                <w:sz w:val="22"/>
-                <w:szCs w:val="28"/>
-              </w:rPr>
               <w:t>{%</w:t>
             </w:r>
-            <w:r>
-              <w:rPr>
-                <w:rFonts w:asciiTheme="majorBidi" w:hAnsiTheme="majorBidi" w:cstheme="majorBidi"/>
-                <w:sz w:val="22"/>
-                <w:szCs w:val="28"/>
-              </w:rPr>
-              <w:t>endfor%}</w:t>
+            <w:proofErr w:type="spellStart"/>
+            <w:r>
+              <w:rPr>
+                <w:rFonts w:asciiTheme="majorBidi" w:hAnsiTheme="majorBidi" w:cstheme="majorBidi"/>
+                <w:sz w:val="22"/>
+                <w:szCs w:val="28"/>
+              </w:rPr>
+              <w:t>endif</w:t>
+            </w:r>
+            <w:proofErr w:type="spellEnd"/>
+            <w:r>
+              <w:rPr>
+                <w:rFonts w:asciiTheme="majorBidi" w:hAnsiTheme="majorBidi" w:cstheme="majorBidi"/>
+                <w:sz w:val="22"/>
+                <w:szCs w:val="28"/>
+              </w:rPr>
+              <w:t>%}</w:t>
+            </w:r>
+            <w:r>
+              <w:rPr>
+                <w:rFonts w:asciiTheme="majorBidi" w:hAnsiTheme="majorBidi" w:cstheme="majorBidi"/>
+                <w:sz w:val="22"/>
+                <w:szCs w:val="28"/>
+              </w:rPr>
+              <w:t>{%</w:t>
+            </w:r>
+            <w:proofErr w:type="spellStart"/>
+            <w:r>
+              <w:rPr>
+                <w:rFonts w:asciiTheme="majorBidi" w:hAnsiTheme="majorBidi" w:cstheme="majorBidi"/>
+                <w:sz w:val="22"/>
+                <w:szCs w:val="28"/>
+              </w:rPr>
+              <w:t>endfor</w:t>
+            </w:r>
+            <w:proofErr w:type="spellEnd"/>
+            <w:r>
+              <w:rPr>
+                <w:rFonts w:asciiTheme="majorBidi" w:hAnsiTheme="majorBidi" w:cstheme="majorBidi"/>
+                <w:sz w:val="22"/>
+                <w:szCs w:val="28"/>
+              </w:rPr>
+              <w:t>%}</w:t>
             </w:r>
           </w:p>
         </w:tc>
@@ -2513,6 +4926,7 @@
               </w:rPr>
               <w:t>{%</w:t>
             </w:r>
+            <w:proofErr w:type="spellStart"/>
             <w:r>
               <w:rPr>
                 <w:rFonts w:asciiTheme="majorBidi" w:hAnsiTheme="majorBidi" w:cstheme="majorBidi"/>
@@ -2521,13 +4935,32 @@
               </w:rPr>
               <w:t>tr</w:t>
             </w:r>
-            <w:r>
-              <w:rPr>
-                <w:rFonts w:asciiTheme="majorBidi" w:hAnsiTheme="majorBidi" w:cstheme="majorBidi"/>
-                <w:sz w:val="22"/>
-                <w:szCs w:val="28"/>
-              </w:rPr>
-              <w:t xml:space="preserve"> endfor%}</w:t>
+            <w:proofErr w:type="spellEnd"/>
+            <w:r>
+              <w:rPr>
+                <w:rFonts w:asciiTheme="majorBidi" w:hAnsiTheme="majorBidi" w:cstheme="majorBidi"/>
+                <w:sz w:val="22"/>
+                <w:szCs w:val="28"/>
+              </w:rPr>
+              <w:t xml:space="preserve"> </w:t>
+            </w:r>
+            <w:proofErr w:type="spellStart"/>
+            <w:r>
+              <w:rPr>
+                <w:rFonts w:asciiTheme="majorBidi" w:hAnsiTheme="majorBidi" w:cstheme="majorBidi"/>
+                <w:sz w:val="22"/>
+                <w:szCs w:val="28"/>
+              </w:rPr>
+              <w:t>endfor</w:t>
+            </w:r>
+            <w:proofErr w:type="spellEnd"/>
+            <w:r>
+              <w:rPr>
+                <w:rFonts w:asciiTheme="majorBidi" w:hAnsiTheme="majorBidi" w:cstheme="majorBidi"/>
+                <w:sz w:val="22"/>
+                <w:szCs w:val="28"/>
+              </w:rPr>
+              <w:t>%}</w:t>
             </w:r>
           </w:p>
         </w:tc>
@@ -2549,8 +4982,9 @@
           <w:sz w:val="22"/>
           <w:szCs w:val="28"/>
         </w:rPr>
-        <w:t>{% endif %}</w:t>
-      </w:r>
+        <w:t xml:space="preserve">{% </w:t>
+      </w:r>
+      <w:proofErr w:type="spellStart"/>
       <w:r>
         <w:rPr>
           <w:rFonts w:asciiTheme="majorBidi" w:hAnsiTheme="majorBidi" w:cstheme="majorBidi"/>
@@ -2558,7 +4992,66 @@
           <w:sz w:val="22"/>
           <w:szCs w:val="28"/>
         </w:rPr>
-        <w:t>{% if lab_topics_lists %}</w:t>
+        <w:t>endif</w:t>
+      </w:r>
+      <w:proofErr w:type="spellEnd"/>
+      <w:r>
+        <w:rPr>
+          <w:rFonts w:asciiTheme="majorBidi" w:hAnsiTheme="majorBidi" w:cstheme="majorBidi"/>
+          <w:color w:val="4472C4" w:themeColor="accent5"/>
+          <w:sz w:val="22"/>
+          <w:szCs w:val="28"/>
+        </w:rPr>
+        <w:t xml:space="preserve"> </w:t>
+      </w:r>
+      <w:proofErr w:type="gramStart"/>
+      <w:r>
+        <w:rPr>
+          <w:rFonts w:asciiTheme="majorBidi" w:hAnsiTheme="majorBidi" w:cstheme="majorBidi"/>
+          <w:color w:val="4472C4" w:themeColor="accent5"/>
+          <w:sz w:val="22"/>
+          <w:szCs w:val="28"/>
+        </w:rPr>
+        <w:t>%}</w:t>
+      </w:r>
+      <w:r>
+        <w:rPr>
+          <w:rFonts w:asciiTheme="majorBidi" w:hAnsiTheme="majorBidi" w:cstheme="majorBidi"/>
+          <w:color w:val="4472C4" w:themeColor="accent5"/>
+          <w:sz w:val="22"/>
+          <w:szCs w:val="28"/>
+        </w:rPr>
+        <w:t>{</w:t>
+      </w:r>
+      <w:proofErr w:type="gramEnd"/>
+      <w:r>
+        <w:rPr>
+          <w:rFonts w:asciiTheme="majorBidi" w:hAnsiTheme="majorBidi" w:cstheme="majorBidi"/>
+          <w:color w:val="4472C4" w:themeColor="accent5"/>
+          <w:sz w:val="22"/>
+          <w:szCs w:val="28"/>
+        </w:rPr>
+        <w:t xml:space="preserve">% if </w:t>
+      </w:r>
+      <w:proofErr w:type="spellStart"/>
+      <w:r>
+        <w:rPr>
+          <w:rFonts w:asciiTheme="majorBidi" w:hAnsiTheme="majorBidi" w:cstheme="majorBidi"/>
+          <w:color w:val="4472C4" w:themeColor="accent5"/>
+          <w:sz w:val="22"/>
+          <w:szCs w:val="28"/>
+        </w:rPr>
+        <w:t>lab_topics_lists</w:t>
+      </w:r>
+      <w:proofErr w:type="spellEnd"/>
+      <w:r>
+        <w:rPr>
+          <w:rFonts w:asciiTheme="majorBidi" w:hAnsiTheme="majorBidi" w:cstheme="majorBidi"/>
+          <w:color w:val="4472C4" w:themeColor="accent5"/>
+          <w:sz w:val="22"/>
+          <w:szCs w:val="28"/>
+        </w:rPr>
+        <w:t xml:space="preserve"> %}</w:t>
       </w:r>
     </w:p>
     <w:p>
@@ -2716,7 +5209,61 @@
                 <w:sz w:val="22"/>
                 <w:szCs w:val="28"/>
               </w:rPr>
-              <w:t>{%tr for week_topics in lab_topics_lists%}</w:t>
+              <w:t>{%</w:t>
+            </w:r>
+            <w:proofErr w:type="spellStart"/>
+            <w:r>
+              <w:rPr>
+                <w:rFonts w:asciiTheme="majorBidi" w:hAnsiTheme="majorBidi" w:cstheme="majorBidi"/>
+                <w:sz w:val="22"/>
+                <w:szCs w:val="28"/>
+              </w:rPr>
+              <w:t>tr</w:t>
+            </w:r>
+            <w:proofErr w:type="spellEnd"/>
+            <w:r>
+              <w:rPr>
+                <w:rFonts w:asciiTheme="majorBidi" w:hAnsiTheme="majorBidi" w:cstheme="majorBidi"/>
+                <w:sz w:val="22"/>
+                <w:szCs w:val="28"/>
+              </w:rPr>
+              <w:t xml:space="preserve"> for </w:t>
+            </w:r>
+            <w:proofErr w:type="spellStart"/>
+            <w:r>
+              <w:rPr>
+                <w:rFonts w:asciiTheme="majorBidi" w:hAnsiTheme="majorBidi" w:cstheme="majorBidi"/>
+                <w:sz w:val="22"/>
+                <w:szCs w:val="28"/>
+              </w:rPr>
+              <w:t>week_topics</w:t>
+            </w:r>
+            <w:proofErr w:type="spellEnd"/>
+            <w:r>
+              <w:rPr>
+                <w:rFonts w:asciiTheme="majorBidi" w:hAnsiTheme="majorBidi" w:cstheme="majorBidi"/>
+                <w:sz w:val="22"/>
+                <w:szCs w:val="28"/>
+              </w:rPr>
+              <w:t xml:space="preserve"> in </w:t>
+            </w:r>
+            <w:proofErr w:type="spellStart"/>
+            <w:r>
+              <w:rPr>
+                <w:rFonts w:asciiTheme="majorBidi" w:hAnsiTheme="majorBidi" w:cstheme="majorBidi"/>
+                <w:sz w:val="22"/>
+                <w:szCs w:val="28"/>
+              </w:rPr>
+              <w:t>lab_topics_lists</w:t>
+            </w:r>
+            <w:proofErr w:type="spellEnd"/>
+            <w:r>
+              <w:rPr>
+                <w:rFonts w:asciiTheme="majorBidi" w:hAnsiTheme="majorBidi" w:cstheme="majorBidi"/>
+                <w:sz w:val="22"/>
+                <w:szCs w:val="28"/>
+              </w:rPr>
+              <w:t>%}</w:t>
             </w:r>
           </w:p>
         </w:tc>
@@ -2752,7 +5299,25 @@
                 <w:sz w:val="22"/>
                 <w:szCs w:val="28"/>
               </w:rPr>
-              <w:t>{{loop.index }}</w:t>
+              <w:t>{{</w:t>
+            </w:r>
+            <w:proofErr w:type="spellStart"/>
+            <w:r>
+              <w:rPr>
+                <w:rFonts w:asciiTheme="majorBidi" w:hAnsiTheme="majorBidi" w:cstheme="majorBidi"/>
+                <w:sz w:val="22"/>
+                <w:szCs w:val="28"/>
+              </w:rPr>
+              <w:t>loop.index</w:t>
+            </w:r>
+            <w:proofErr w:type="spellEnd"/>
+            <w:r>
+              <w:rPr>
+                <w:rFonts w:asciiTheme="majorBidi" w:hAnsiTheme="majorBidi" w:cstheme="majorBidi"/>
+                <w:sz w:val="22"/>
+                <w:szCs w:val="28"/>
+              </w:rPr>
+              <w:t xml:space="preserve"> }}</w:t>
             </w:r>
           </w:p>
         </w:tc>
@@ -2782,7 +5347,99 @@
                 <w:sz w:val="22"/>
                 <w:szCs w:val="28"/>
               </w:rPr>
-              <w:t>{%for week_topic in week_topics %} {% if loop.last %}{{ week_topic.topic }}{% else%}{{ week_topic.topic }}</w:t>
+              <w:t xml:space="preserve">{%for </w:t>
+            </w:r>
+            <w:proofErr w:type="spellStart"/>
+            <w:r>
+              <w:rPr>
+                <w:rFonts w:asciiTheme="majorBidi" w:hAnsiTheme="majorBidi" w:cstheme="majorBidi"/>
+                <w:sz w:val="22"/>
+                <w:szCs w:val="28"/>
+              </w:rPr>
+              <w:t>week_topic</w:t>
+            </w:r>
+            <w:proofErr w:type="spellEnd"/>
+            <w:r>
+              <w:rPr>
+                <w:rFonts w:asciiTheme="majorBidi" w:hAnsiTheme="majorBidi" w:cstheme="majorBidi"/>
+                <w:sz w:val="22"/>
+                <w:szCs w:val="28"/>
+              </w:rPr>
+              <w:t xml:space="preserve"> in </w:t>
+            </w:r>
+            <w:proofErr w:type="spellStart"/>
+            <w:r>
+              <w:rPr>
+                <w:rFonts w:asciiTheme="majorBidi" w:hAnsiTheme="majorBidi" w:cstheme="majorBidi"/>
+                <w:sz w:val="22"/>
+                <w:szCs w:val="28"/>
+              </w:rPr>
+              <w:t>week_topics</w:t>
+            </w:r>
+            <w:proofErr w:type="spellEnd"/>
+            <w:r>
+              <w:rPr>
+                <w:rFonts w:asciiTheme="majorBidi" w:hAnsiTheme="majorBidi" w:cstheme="majorBidi"/>
+                <w:sz w:val="22"/>
+                <w:szCs w:val="28"/>
+              </w:rPr>
+              <w:t xml:space="preserve"> %} {% if </w:t>
+            </w:r>
+            <w:proofErr w:type="spellStart"/>
+            <w:proofErr w:type="gramStart"/>
+            <w:r>
+              <w:rPr>
+                <w:rFonts w:asciiTheme="majorBidi" w:hAnsiTheme="majorBidi" w:cstheme="majorBidi"/>
+                <w:sz w:val="22"/>
+                <w:szCs w:val="28"/>
+              </w:rPr>
+              <w:t>loop.last</w:t>
+            </w:r>
+            <w:proofErr w:type="spellEnd"/>
+            <w:proofErr w:type="gramEnd"/>
+            <w:r>
+              <w:rPr>
+                <w:rFonts w:asciiTheme="majorBidi" w:hAnsiTheme="majorBidi" w:cstheme="majorBidi"/>
+                <w:sz w:val="22"/>
+                <w:szCs w:val="28"/>
+              </w:rPr>
+              <w:t xml:space="preserve"> %}{{ </w:t>
+            </w:r>
+            <w:proofErr w:type="spellStart"/>
+            <w:r>
+              <w:rPr>
+                <w:rFonts w:asciiTheme="majorBidi" w:hAnsiTheme="majorBidi" w:cstheme="majorBidi"/>
+                <w:sz w:val="22"/>
+                <w:szCs w:val="28"/>
+              </w:rPr>
+              <w:t>week_topic.topic</w:t>
+            </w:r>
+            <w:proofErr w:type="spellEnd"/>
+            <w:r>
+              <w:rPr>
+                <w:rFonts w:asciiTheme="majorBidi" w:hAnsiTheme="majorBidi" w:cstheme="majorBidi"/>
+                <w:sz w:val="22"/>
+                <w:szCs w:val="28"/>
+              </w:rPr>
+              <w:t xml:space="preserve"> }}{% else%}{{ </w:t>
+            </w:r>
+            <w:proofErr w:type="spellStart"/>
+            <w:r>
+              <w:rPr>
+                <w:rFonts w:asciiTheme="majorBidi" w:hAnsiTheme="majorBidi" w:cstheme="majorBidi"/>
+                <w:sz w:val="22"/>
+                <w:szCs w:val="28"/>
+              </w:rPr>
+              <w:t>week_topic.topic</w:t>
+            </w:r>
+            <w:proofErr w:type="spellEnd"/>
+            <w:r>
+              <w:rPr>
+                <w:rFonts w:asciiTheme="majorBidi" w:hAnsiTheme="majorBidi" w:cstheme="majorBidi"/>
+                <w:sz w:val="22"/>
+                <w:szCs w:val="28"/>
+              </w:rPr>
+              <w:t xml:space="preserve"> }}</w:t>
             </w:r>
           </w:p>
           <w:p>
@@ -2801,7 +5458,43 @@
                 <w:sz w:val="22"/>
                 <w:szCs w:val="28"/>
               </w:rPr>
-              <w:t>{%endif%}{%endfor%}</w:t>
+              <w:t>{%</w:t>
+            </w:r>
+            <w:proofErr w:type="spellStart"/>
+            <w:r>
+              <w:rPr>
+                <w:rFonts w:asciiTheme="majorBidi" w:hAnsiTheme="majorBidi" w:cstheme="majorBidi"/>
+                <w:sz w:val="22"/>
+                <w:szCs w:val="28"/>
+              </w:rPr>
+              <w:t>endif</w:t>
+            </w:r>
+            <w:proofErr w:type="spellEnd"/>
+            <w:r>
+              <w:rPr>
+                <w:rFonts w:asciiTheme="majorBidi" w:hAnsiTheme="majorBidi" w:cstheme="majorBidi"/>
+                <w:sz w:val="22"/>
+                <w:szCs w:val="28"/>
+              </w:rPr>
+              <w:t>%}{%</w:t>
+            </w:r>
+            <w:proofErr w:type="spellStart"/>
+            <w:r>
+              <w:rPr>
+                <w:rFonts w:asciiTheme="majorBidi" w:hAnsiTheme="majorBidi" w:cstheme="majorBidi"/>
+                <w:sz w:val="22"/>
+                <w:szCs w:val="28"/>
+              </w:rPr>
+              <w:t>endfor</w:t>
+            </w:r>
+            <w:proofErr w:type="spellEnd"/>
+            <w:r>
+              <w:rPr>
+                <w:rFonts w:asciiTheme="majorBidi" w:hAnsiTheme="majorBidi" w:cstheme="majorBidi"/>
+                <w:sz w:val="22"/>
+                <w:szCs w:val="28"/>
+              </w:rPr>
+              <w:t>%}</w:t>
             </w:r>
           </w:p>
         </w:tc>
@@ -2838,7 +5531,43 @@
                 <w:sz w:val="22"/>
                 <w:szCs w:val="28"/>
               </w:rPr>
-              <w:t>{%tr endfor%}</w:t>
+              <w:t>{%</w:t>
+            </w:r>
+            <w:proofErr w:type="spellStart"/>
+            <w:r>
+              <w:rPr>
+                <w:rFonts w:asciiTheme="majorBidi" w:hAnsiTheme="majorBidi" w:cstheme="majorBidi"/>
+                <w:sz w:val="22"/>
+                <w:szCs w:val="28"/>
+              </w:rPr>
+              <w:t>tr</w:t>
+            </w:r>
+            <w:proofErr w:type="spellEnd"/>
+            <w:r>
+              <w:rPr>
+                <w:rFonts w:asciiTheme="majorBidi" w:hAnsiTheme="majorBidi" w:cstheme="majorBidi"/>
+                <w:sz w:val="22"/>
+                <w:szCs w:val="28"/>
+              </w:rPr>
+              <w:t xml:space="preserve"> </w:t>
+            </w:r>
+            <w:proofErr w:type="spellStart"/>
+            <w:r>
+              <w:rPr>
+                <w:rFonts w:asciiTheme="majorBidi" w:hAnsiTheme="majorBidi" w:cstheme="majorBidi"/>
+                <w:sz w:val="22"/>
+                <w:szCs w:val="28"/>
+              </w:rPr>
+              <w:t>endfor</w:t>
+            </w:r>
+            <w:proofErr w:type="spellEnd"/>
+            <w:r>
+              <w:rPr>
+                <w:rFonts w:asciiTheme="majorBidi" w:hAnsiTheme="majorBidi" w:cstheme="majorBidi"/>
+                <w:sz w:val="22"/>
+                <w:szCs w:val="28"/>
+              </w:rPr>
+              <w:t>%}</w:t>
             </w:r>
           </w:p>
         </w:tc>
@@ -2860,7 +5589,27 @@
           <w:sz w:val="22"/>
           <w:szCs w:val="28"/>
         </w:rPr>
-        <w:t>{% endif %}</w:t>
+        <w:t xml:space="preserve">{% </w:t>
+      </w:r>
+      <w:proofErr w:type="spellStart"/>
+      <w:r>
+        <w:rPr>
+          <w:rFonts w:asciiTheme="majorBidi" w:hAnsiTheme="majorBidi" w:cstheme="majorBidi"/>
+          <w:color w:val="4472C4" w:themeColor="accent5"/>
+          <w:sz w:val="22"/>
+          <w:szCs w:val="28"/>
+        </w:rPr>
+        <w:t>endif</w:t>
+      </w:r>
+      <w:proofErr w:type="spellEnd"/>
+      <w:r>
+        <w:rPr>
+          <w:rFonts w:asciiTheme="majorBidi" w:hAnsiTheme="majorBidi" w:cstheme="majorBidi"/>
+          <w:color w:val="4472C4" w:themeColor="accent5"/>
+          <w:sz w:val="22"/>
+          <w:szCs w:val="28"/>
+        </w:rPr>
+        <w:t xml:space="preserve"> %}</w:t>
       </w:r>
     </w:p>
     <w:p>

</xml_diff>